<commit_message>
Homework from several seminars
</commit_message>
<xml_diff>
--- a/All_tasks.docx
+++ b/All_tasks.docx
@@ -978,7 +978,7 @@
           <w:kern w:val="0"/>
           <w:sz w:val="23"/>
           <w:szCs w:val="23"/>
-          <w:lang w:eastAsia="ru-RU"/>
+          <w:lang w:val="en-US" w:eastAsia="ru-RU"/>
           <w14:ligatures w14:val="none"/>
         </w:rPr>
       </w:pPr>
@@ -1084,16 +1084,64 @@
           <w14:ligatures w14:val="none"/>
         </w:rPr>
         <w:br/>
-        <w:t>Пример данных ведомости</w:t>
-      </w:r>
-      <w:r>
-        <w:rPr>
-          <w:rFonts w:ascii="Roboto" w:eastAsia="Times New Roman" w:hAnsi="Roboto" w:cs="Times New Roman"/>
-          <w:color w:val="2C2D30"/>
-          <w:kern w:val="0"/>
-          <w:sz w:val="23"/>
-          <w:szCs w:val="23"/>
-          <w:lang w:eastAsia="ru-RU"/>
+        <w:t>Пример</w:t>
+      </w:r>
+      <w:r>
+        <w:rPr>
+          <w:rFonts w:ascii="Roboto" w:eastAsia="Times New Roman" w:hAnsi="Roboto" w:cs="Times New Roman"/>
+          <w:color w:val="2C2D30"/>
+          <w:kern w:val="0"/>
+          <w:sz w:val="23"/>
+          <w:szCs w:val="23"/>
+          <w:lang w:val="en-US" w:eastAsia="ru-RU"/>
+          <w14:ligatures w14:val="none"/>
+        </w:rPr>
+        <w:t xml:space="preserve"> </w:t>
+      </w:r>
+      <w:r>
+        <w:rPr>
+          <w:rFonts w:ascii="Roboto" w:eastAsia="Times New Roman" w:hAnsi="Roboto" w:cs="Times New Roman"/>
+          <w:color w:val="2C2D30"/>
+          <w:kern w:val="0"/>
+          <w:sz w:val="23"/>
+          <w:szCs w:val="23"/>
+          <w:lang w:eastAsia="ru-RU"/>
+          <w14:ligatures w14:val="none"/>
+        </w:rPr>
+        <w:t>данных</w:t>
+      </w:r>
+      <w:r>
+        <w:rPr>
+          <w:rFonts w:ascii="Roboto" w:eastAsia="Times New Roman" w:hAnsi="Roboto" w:cs="Times New Roman"/>
+          <w:color w:val="2C2D30"/>
+          <w:kern w:val="0"/>
+          <w:sz w:val="23"/>
+          <w:szCs w:val="23"/>
+          <w:lang w:val="en-US" w:eastAsia="ru-RU"/>
+          <w14:ligatures w14:val="none"/>
+        </w:rPr>
+        <w:t xml:space="preserve"> </w:t>
+      </w:r>
+      <w:r>
+        <w:rPr>
+          <w:rFonts w:ascii="Roboto" w:eastAsia="Times New Roman" w:hAnsi="Roboto" w:cs="Times New Roman"/>
+          <w:color w:val="2C2D30"/>
+          <w:kern w:val="0"/>
+          <w:sz w:val="23"/>
+          <w:szCs w:val="23"/>
+          <w:lang w:eastAsia="ru-RU"/>
+          <w14:ligatures w14:val="none"/>
+        </w:rPr>
+        <w:t>ведомости</w:t>
+      </w:r>
+      <w:r>
+        <w:rPr>
+          <w:rFonts w:ascii="Roboto" w:eastAsia="Times New Roman" w:hAnsi="Roboto" w:cs="Times New Roman"/>
+          <w:color w:val="2C2D30"/>
+          <w:kern w:val="0"/>
+          <w:sz w:val="23"/>
+          <w:szCs w:val="23"/>
+          <w:lang w:val="en-US" w:eastAsia="ru-RU"/>
           <w14:ligatures w14:val="none"/>
         </w:rPr>
         <w:br/>
@@ -1106,12 +1154,12 @@
           <w:sz w:val="20"/>
           <w:szCs w:val="20"/>
           <w:shd w:val="clear" w:color="auto" w:fill="F9F2F4"/>
-          <w:lang w:eastAsia="ru-RU"/>
-          <w14:ligatures w14:val="none"/>
-        </w:rPr>
-        <w:br/>
-      </w:r>
-      <w:proofErr w:type="spellStart"/>
+          <w:lang w:val="en-US" w:eastAsia="ru-RU"/>
+          <w14:ligatures w14:val="none"/>
+        </w:rPr>
+        <w:br/>
+        <w:t>Tom Hanks 35500 10.11.2020</w:t>
+      </w:r>
       <w:r>
         <w:rPr>
           <w:rFonts w:ascii="Consolas" w:eastAsia="Times New Roman" w:hAnsi="Consolas" w:cs="Courier New"/>
@@ -1120,12 +1168,12 @@
           <w:sz w:val="20"/>
           <w:szCs w:val="20"/>
           <w:shd w:val="clear" w:color="auto" w:fill="F9F2F4"/>
-          <w:lang w:eastAsia="ru-RU"/>
-          <w14:ligatures w14:val="none"/>
-        </w:rPr>
-        <w:t>Tom</w:t>
-      </w:r>
-      <w:proofErr w:type="spellEnd"/>
+          <w:lang w:val="en-US" w:eastAsia="ru-RU"/>
+          <w14:ligatures w14:val="none"/>
+        </w:rPr>
+        <w:br/>
+        <w:t>Rebecca Williams 85000 1.1.2021</w:t>
+      </w:r>
       <w:r>
         <w:rPr>
           <w:rFonts w:ascii="Consolas" w:eastAsia="Times New Roman" w:hAnsi="Consolas" w:cs="Courier New"/>
@@ -1134,12 +1182,12 @@
           <w:sz w:val="20"/>
           <w:szCs w:val="20"/>
           <w:shd w:val="clear" w:color="auto" w:fill="F9F2F4"/>
-          <w:lang w:eastAsia="ru-RU"/>
-          <w14:ligatures w14:val="none"/>
-        </w:rPr>
-        <w:t xml:space="preserve"> </w:t>
-      </w:r>
-      <w:proofErr w:type="spellStart"/>
+          <w:lang w:val="en-US" w:eastAsia="ru-RU"/>
+          <w14:ligatures w14:val="none"/>
+        </w:rPr>
+        <w:br/>
+        <w:t>Sally Field 15600 15.8.2021</w:t>
+      </w:r>
       <w:r>
         <w:rPr>
           <w:rFonts w:ascii="Consolas" w:eastAsia="Times New Roman" w:hAnsi="Consolas" w:cs="Courier New"/>
@@ -1148,12 +1196,12 @@
           <w:sz w:val="20"/>
           <w:szCs w:val="20"/>
           <w:shd w:val="clear" w:color="auto" w:fill="F9F2F4"/>
-          <w:lang w:eastAsia="ru-RU"/>
-          <w14:ligatures w14:val="none"/>
-        </w:rPr>
-        <w:t>Hanks</w:t>
-      </w:r>
-      <w:proofErr w:type="spellEnd"/>
+          <w:lang w:val="en-US" w:eastAsia="ru-RU"/>
+          <w14:ligatures w14:val="none"/>
+        </w:rPr>
+        <w:br/>
+        <w:t>Michael Humphreys 29400 23.5.2020</w:t>
+      </w:r>
       <w:r>
         <w:rPr>
           <w:rFonts w:ascii="Consolas" w:eastAsia="Times New Roman" w:hAnsi="Consolas" w:cs="Courier New"/>
@@ -1162,11 +1210,13 @@
           <w:sz w:val="20"/>
           <w:szCs w:val="20"/>
           <w:shd w:val="clear" w:color="auto" w:fill="F9F2F4"/>
-          <w:lang w:eastAsia="ru-RU"/>
-          <w14:ligatures w14:val="none"/>
-        </w:rPr>
-        <w:t xml:space="preserve"> 35500 10.11.2020</w:t>
-      </w:r>
+          <w:lang w:val="en-US" w:eastAsia="ru-RU"/>
+          <w14:ligatures w14:val="none"/>
+        </w:rPr>
+        <w:br/>
+        <w:t xml:space="preserve">Harold </w:t>
+      </w:r>
+      <w:proofErr w:type="spellStart"/>
       <w:r>
         <w:rPr>
           <w:rFonts w:ascii="Consolas" w:eastAsia="Times New Roman" w:hAnsi="Consolas" w:cs="Courier New"/>
@@ -1175,12 +1225,12 @@
           <w:sz w:val="20"/>
           <w:szCs w:val="20"/>
           <w:shd w:val="clear" w:color="auto" w:fill="F9F2F4"/>
-          <w:lang w:eastAsia="ru-RU"/>
-          <w14:ligatures w14:val="none"/>
-        </w:rPr>
-        <w:br/>
-      </w:r>
-      <w:proofErr w:type="spellStart"/>
+          <w:lang w:val="en-US" w:eastAsia="ru-RU"/>
+          <w14:ligatures w14:val="none"/>
+        </w:rPr>
+        <w:t>Herthum</w:t>
+      </w:r>
+      <w:proofErr w:type="spellEnd"/>
       <w:r>
         <w:rPr>
           <w:rFonts w:ascii="Consolas" w:eastAsia="Times New Roman" w:hAnsi="Consolas" w:cs="Courier New"/>
@@ -1189,12 +1239,11 @@
           <w:sz w:val="20"/>
           <w:szCs w:val="20"/>
           <w:shd w:val="clear" w:color="auto" w:fill="F9F2F4"/>
-          <w:lang w:eastAsia="ru-RU"/>
-          <w14:ligatures w14:val="none"/>
-        </w:rPr>
-        <w:t>Rebecca</w:t>
-      </w:r>
-      <w:proofErr w:type="spellEnd"/>
+          <w:lang w:val="en-US" w:eastAsia="ru-RU"/>
+          <w14:ligatures w14:val="none"/>
+        </w:rPr>
+        <w:t xml:space="preserve"> 74300 9.6.2019</w:t>
+      </w:r>
       <w:r>
         <w:rPr>
           <w:rFonts w:ascii="Consolas" w:eastAsia="Times New Roman" w:hAnsi="Consolas" w:cs="Courier New"/>
@@ -1203,10 +1252,11 @@
           <w:sz w:val="20"/>
           <w:szCs w:val="20"/>
           <w:shd w:val="clear" w:color="auto" w:fill="F9F2F4"/>
-          <w:lang w:eastAsia="ru-RU"/>
-          <w14:ligatures w14:val="none"/>
-        </w:rPr>
-        <w:t xml:space="preserve"> Williams 85000 1.1.2021</w:t>
+          <w:lang w:val="en-US" w:eastAsia="ru-RU"/>
+          <w14:ligatures w14:val="none"/>
+        </w:rPr>
+        <w:br/>
+        <w:t>George Kelly 45000 12.3.2018</w:t>
       </w:r>
       <w:r>
         <w:rPr>
@@ -1216,12 +1266,12 @@
           <w:sz w:val="20"/>
           <w:szCs w:val="20"/>
           <w:shd w:val="clear" w:color="auto" w:fill="F9F2F4"/>
-          <w:lang w:eastAsia="ru-RU"/>
-          <w14:ligatures w14:val="none"/>
-        </w:rPr>
-        <w:br/>
-      </w:r>
-      <w:proofErr w:type="spellStart"/>
+          <w:lang w:val="en-US" w:eastAsia="ru-RU"/>
+          <w14:ligatures w14:val="none"/>
+        </w:rPr>
+        <w:br/>
+        <w:t>Bob Penny 12500 13.5.2020</w:t>
+      </w:r>
       <w:r>
         <w:rPr>
           <w:rFonts w:ascii="Consolas" w:eastAsia="Times New Roman" w:hAnsi="Consolas" w:cs="Courier New"/>
@@ -1230,12 +1280,12 @@
           <w:sz w:val="20"/>
           <w:szCs w:val="20"/>
           <w:shd w:val="clear" w:color="auto" w:fill="F9F2F4"/>
-          <w:lang w:eastAsia="ru-RU"/>
-          <w14:ligatures w14:val="none"/>
-        </w:rPr>
-        <w:t>Sally</w:t>
-      </w:r>
-      <w:proofErr w:type="spellEnd"/>
+          <w:lang w:val="en-US" w:eastAsia="ru-RU"/>
+          <w14:ligatures w14:val="none"/>
+        </w:rPr>
+        <w:br/>
+        <w:t>John Randall 23400 2.10.2020</w:t>
+      </w:r>
       <w:r>
         <w:rPr>
           <w:rFonts w:ascii="Consolas" w:eastAsia="Times New Roman" w:hAnsi="Consolas" w:cs="Courier New"/>
@@ -1244,10 +1294,11 @@
           <w:sz w:val="20"/>
           <w:szCs w:val="20"/>
           <w:shd w:val="clear" w:color="auto" w:fill="F9F2F4"/>
-          <w:lang w:eastAsia="ru-RU"/>
-          <w14:ligatures w14:val="none"/>
-        </w:rPr>
-        <w:t xml:space="preserve"> Field 15600 15.8.2021</w:t>
+          <w:lang w:val="en-US" w:eastAsia="ru-RU"/>
+          <w14:ligatures w14:val="none"/>
+        </w:rPr>
+        <w:br/>
+        <w:t>Sam Anderson 6500 15.7.2020</w:t>
       </w:r>
       <w:r>
         <w:rPr>
@@ -1257,13 +1308,12 @@
           <w:sz w:val="20"/>
           <w:szCs w:val="20"/>
           <w:shd w:val="clear" w:color="auto" w:fill="F9F2F4"/>
-          <w:lang w:eastAsia="ru-RU"/>
-          <w14:ligatures w14:val="none"/>
-        </w:rPr>
-        <w:br/>
-        <w:t xml:space="preserve">Michael </w:t>
-      </w:r>
-      <w:proofErr w:type="spellStart"/>
+          <w:lang w:val="en-US" w:eastAsia="ru-RU"/>
+          <w14:ligatures w14:val="none"/>
+        </w:rPr>
+        <w:br/>
+        <w:t>Margo Moorer 12350 24.2.2019</w:t>
+      </w:r>
       <w:r>
         <w:rPr>
           <w:rFonts w:ascii="Consolas" w:eastAsia="Times New Roman" w:hAnsi="Consolas" w:cs="Courier New"/>
@@ -1275,9 +1325,8 @@
           <w:lang w:eastAsia="ru-RU"/>
           <w14:ligatures w14:val="none"/>
         </w:rPr>
-        <w:t>Humphreys</w:t>
-      </w:r>
-      <w:proofErr w:type="spellEnd"/>
+        <w:t>ш</w:t>
+      </w:r>
       <w:r>
         <w:rPr>
           <w:rFonts w:ascii="Consolas" w:eastAsia="Times New Roman" w:hAnsi="Consolas" w:cs="Courier New"/>
@@ -1286,336 +1335,19 @@
           <w:sz w:val="20"/>
           <w:szCs w:val="20"/>
           <w:shd w:val="clear" w:color="auto" w:fill="F9F2F4"/>
-          <w:lang w:eastAsia="ru-RU"/>
-          <w14:ligatures w14:val="none"/>
-        </w:rPr>
-        <w:t xml:space="preserve"> 29400 23.5.2020</w:t>
-      </w:r>
-      <w:r>
-        <w:rPr>
-          <w:rFonts w:ascii="Consolas" w:eastAsia="Times New Roman" w:hAnsi="Consolas" w:cs="Courier New"/>
-          <w:color w:val="C7254E"/>
-          <w:kern w:val="0"/>
-          <w:sz w:val="20"/>
-          <w:szCs w:val="20"/>
-          <w:shd w:val="clear" w:color="auto" w:fill="F9F2F4"/>
-          <w:lang w:eastAsia="ru-RU"/>
-          <w14:ligatures w14:val="none"/>
-        </w:rPr>
-        <w:br/>
-      </w:r>
-      <w:proofErr w:type="spellStart"/>
-      <w:r>
-        <w:rPr>
-          <w:rFonts w:ascii="Consolas" w:eastAsia="Times New Roman" w:hAnsi="Consolas" w:cs="Courier New"/>
-          <w:color w:val="C7254E"/>
-          <w:kern w:val="0"/>
-          <w:sz w:val="20"/>
-          <w:szCs w:val="20"/>
-          <w:shd w:val="clear" w:color="auto" w:fill="F9F2F4"/>
-          <w:lang w:eastAsia="ru-RU"/>
-          <w14:ligatures w14:val="none"/>
-        </w:rPr>
-        <w:t>Harold</w:t>
-      </w:r>
-      <w:proofErr w:type="spellEnd"/>
-      <w:r>
-        <w:rPr>
-          <w:rFonts w:ascii="Consolas" w:eastAsia="Times New Roman" w:hAnsi="Consolas" w:cs="Courier New"/>
-          <w:color w:val="C7254E"/>
-          <w:kern w:val="0"/>
-          <w:sz w:val="20"/>
-          <w:szCs w:val="20"/>
-          <w:shd w:val="clear" w:color="auto" w:fill="F9F2F4"/>
-          <w:lang w:eastAsia="ru-RU"/>
-          <w14:ligatures w14:val="none"/>
-        </w:rPr>
-        <w:t xml:space="preserve"> </w:t>
-      </w:r>
-      <w:proofErr w:type="spellStart"/>
-      <w:r>
-        <w:rPr>
-          <w:rFonts w:ascii="Consolas" w:eastAsia="Times New Roman" w:hAnsi="Consolas" w:cs="Courier New"/>
-          <w:color w:val="C7254E"/>
-          <w:kern w:val="0"/>
-          <w:sz w:val="20"/>
-          <w:szCs w:val="20"/>
-          <w:shd w:val="clear" w:color="auto" w:fill="F9F2F4"/>
-          <w:lang w:eastAsia="ru-RU"/>
-          <w14:ligatures w14:val="none"/>
-        </w:rPr>
-        <w:t>Herthum</w:t>
-      </w:r>
-      <w:proofErr w:type="spellEnd"/>
-      <w:r>
-        <w:rPr>
-          <w:rFonts w:ascii="Consolas" w:eastAsia="Times New Roman" w:hAnsi="Consolas" w:cs="Courier New"/>
-          <w:color w:val="C7254E"/>
-          <w:kern w:val="0"/>
-          <w:sz w:val="20"/>
-          <w:szCs w:val="20"/>
-          <w:shd w:val="clear" w:color="auto" w:fill="F9F2F4"/>
-          <w:lang w:eastAsia="ru-RU"/>
-          <w14:ligatures w14:val="none"/>
-        </w:rPr>
-        <w:t xml:space="preserve"> 74300 9.6.2019</w:t>
-      </w:r>
-      <w:r>
-        <w:rPr>
-          <w:rFonts w:ascii="Consolas" w:eastAsia="Times New Roman" w:hAnsi="Consolas" w:cs="Courier New"/>
-          <w:color w:val="C7254E"/>
-          <w:kern w:val="0"/>
-          <w:sz w:val="20"/>
-          <w:szCs w:val="20"/>
-          <w:shd w:val="clear" w:color="auto" w:fill="F9F2F4"/>
-          <w:lang w:eastAsia="ru-RU"/>
-          <w14:ligatures w14:val="none"/>
-        </w:rPr>
-        <w:br/>
-        <w:t>George Kelly 45000 12.3.2018</w:t>
-      </w:r>
-      <w:r>
-        <w:rPr>
-          <w:rFonts w:ascii="Consolas" w:eastAsia="Times New Roman" w:hAnsi="Consolas" w:cs="Courier New"/>
-          <w:color w:val="C7254E"/>
-          <w:kern w:val="0"/>
-          <w:sz w:val="20"/>
-          <w:szCs w:val="20"/>
-          <w:shd w:val="clear" w:color="auto" w:fill="F9F2F4"/>
-          <w:lang w:eastAsia="ru-RU"/>
-          <w14:ligatures w14:val="none"/>
-        </w:rPr>
-        <w:br/>
-      </w:r>
-      <w:proofErr w:type="spellStart"/>
-      <w:r>
-        <w:rPr>
-          <w:rFonts w:ascii="Consolas" w:eastAsia="Times New Roman" w:hAnsi="Consolas" w:cs="Courier New"/>
-          <w:color w:val="C7254E"/>
-          <w:kern w:val="0"/>
-          <w:sz w:val="20"/>
-          <w:szCs w:val="20"/>
-          <w:shd w:val="clear" w:color="auto" w:fill="F9F2F4"/>
-          <w:lang w:eastAsia="ru-RU"/>
-          <w14:ligatures w14:val="none"/>
-        </w:rPr>
-        <w:t>Bob</w:t>
-      </w:r>
-      <w:proofErr w:type="spellEnd"/>
-      <w:r>
-        <w:rPr>
-          <w:rFonts w:ascii="Consolas" w:eastAsia="Times New Roman" w:hAnsi="Consolas" w:cs="Courier New"/>
-          <w:color w:val="C7254E"/>
-          <w:kern w:val="0"/>
-          <w:sz w:val="20"/>
-          <w:szCs w:val="20"/>
-          <w:shd w:val="clear" w:color="auto" w:fill="F9F2F4"/>
-          <w:lang w:eastAsia="ru-RU"/>
-          <w14:ligatures w14:val="none"/>
-        </w:rPr>
-        <w:t xml:space="preserve"> Penny 12500 13.5.2020</w:t>
-      </w:r>
-      <w:r>
-        <w:rPr>
-          <w:rFonts w:ascii="Consolas" w:eastAsia="Times New Roman" w:hAnsi="Consolas" w:cs="Courier New"/>
-          <w:color w:val="C7254E"/>
-          <w:kern w:val="0"/>
-          <w:sz w:val="20"/>
-          <w:szCs w:val="20"/>
-          <w:shd w:val="clear" w:color="auto" w:fill="F9F2F4"/>
-          <w:lang w:eastAsia="ru-RU"/>
-          <w14:ligatures w14:val="none"/>
-        </w:rPr>
-        <w:br/>
-        <w:t xml:space="preserve">John </w:t>
-      </w:r>
-      <w:proofErr w:type="spellStart"/>
-      <w:r>
-        <w:rPr>
-          <w:rFonts w:ascii="Consolas" w:eastAsia="Times New Roman" w:hAnsi="Consolas" w:cs="Courier New"/>
-          <w:color w:val="C7254E"/>
-          <w:kern w:val="0"/>
-          <w:sz w:val="20"/>
-          <w:szCs w:val="20"/>
-          <w:shd w:val="clear" w:color="auto" w:fill="F9F2F4"/>
-          <w:lang w:eastAsia="ru-RU"/>
-          <w14:ligatures w14:val="none"/>
-        </w:rPr>
-        <w:t>Randall</w:t>
-      </w:r>
-      <w:proofErr w:type="spellEnd"/>
-      <w:r>
-        <w:rPr>
-          <w:rFonts w:ascii="Consolas" w:eastAsia="Times New Roman" w:hAnsi="Consolas" w:cs="Courier New"/>
-          <w:color w:val="C7254E"/>
-          <w:kern w:val="0"/>
-          <w:sz w:val="20"/>
-          <w:szCs w:val="20"/>
-          <w:shd w:val="clear" w:color="auto" w:fill="F9F2F4"/>
-          <w:lang w:eastAsia="ru-RU"/>
-          <w14:ligatures w14:val="none"/>
-        </w:rPr>
-        <w:t xml:space="preserve"> 23400 2.10.2020</w:t>
-      </w:r>
-      <w:r>
-        <w:rPr>
-          <w:rFonts w:ascii="Consolas" w:eastAsia="Times New Roman" w:hAnsi="Consolas" w:cs="Courier New"/>
-          <w:color w:val="C7254E"/>
-          <w:kern w:val="0"/>
-          <w:sz w:val="20"/>
-          <w:szCs w:val="20"/>
-          <w:shd w:val="clear" w:color="auto" w:fill="F9F2F4"/>
-          <w:lang w:eastAsia="ru-RU"/>
-          <w14:ligatures w14:val="none"/>
-        </w:rPr>
-        <w:br/>
-      </w:r>
-      <w:proofErr w:type="spellStart"/>
-      <w:r>
-        <w:rPr>
-          <w:rFonts w:ascii="Consolas" w:eastAsia="Times New Roman" w:hAnsi="Consolas" w:cs="Courier New"/>
-          <w:color w:val="C7254E"/>
-          <w:kern w:val="0"/>
-          <w:sz w:val="20"/>
-          <w:szCs w:val="20"/>
-          <w:shd w:val="clear" w:color="auto" w:fill="F9F2F4"/>
-          <w:lang w:eastAsia="ru-RU"/>
-          <w14:ligatures w14:val="none"/>
-        </w:rPr>
-        <w:t>Sam</w:t>
-      </w:r>
-      <w:proofErr w:type="spellEnd"/>
-      <w:r>
-        <w:rPr>
-          <w:rFonts w:ascii="Consolas" w:eastAsia="Times New Roman" w:hAnsi="Consolas" w:cs="Courier New"/>
-          <w:color w:val="C7254E"/>
-          <w:kern w:val="0"/>
-          <w:sz w:val="20"/>
-          <w:szCs w:val="20"/>
-          <w:shd w:val="clear" w:color="auto" w:fill="F9F2F4"/>
-          <w:lang w:eastAsia="ru-RU"/>
-          <w14:ligatures w14:val="none"/>
-        </w:rPr>
-        <w:t xml:space="preserve"> </w:t>
-      </w:r>
-      <w:proofErr w:type="spellStart"/>
-      <w:r>
-        <w:rPr>
-          <w:rFonts w:ascii="Consolas" w:eastAsia="Times New Roman" w:hAnsi="Consolas" w:cs="Courier New"/>
-          <w:color w:val="C7254E"/>
-          <w:kern w:val="0"/>
-          <w:sz w:val="20"/>
-          <w:szCs w:val="20"/>
-          <w:shd w:val="clear" w:color="auto" w:fill="F9F2F4"/>
-          <w:lang w:eastAsia="ru-RU"/>
-          <w14:ligatures w14:val="none"/>
-        </w:rPr>
-        <w:t>Anderson</w:t>
-      </w:r>
-      <w:proofErr w:type="spellEnd"/>
-      <w:r>
-        <w:rPr>
-          <w:rFonts w:ascii="Consolas" w:eastAsia="Times New Roman" w:hAnsi="Consolas" w:cs="Courier New"/>
-          <w:color w:val="C7254E"/>
-          <w:kern w:val="0"/>
-          <w:sz w:val="20"/>
-          <w:szCs w:val="20"/>
-          <w:shd w:val="clear" w:color="auto" w:fill="F9F2F4"/>
-          <w:lang w:eastAsia="ru-RU"/>
-          <w14:ligatures w14:val="none"/>
-        </w:rPr>
-        <w:t xml:space="preserve"> 6500 15.7.2020</w:t>
-      </w:r>
-      <w:r>
-        <w:rPr>
-          <w:rFonts w:ascii="Consolas" w:eastAsia="Times New Roman" w:hAnsi="Consolas" w:cs="Courier New"/>
-          <w:color w:val="C7254E"/>
-          <w:kern w:val="0"/>
-          <w:sz w:val="20"/>
-          <w:szCs w:val="20"/>
-          <w:shd w:val="clear" w:color="auto" w:fill="F9F2F4"/>
-          <w:lang w:eastAsia="ru-RU"/>
-          <w14:ligatures w14:val="none"/>
-        </w:rPr>
-        <w:br/>
-      </w:r>
-      <w:proofErr w:type="spellStart"/>
-      <w:r>
-        <w:rPr>
-          <w:rFonts w:ascii="Consolas" w:eastAsia="Times New Roman" w:hAnsi="Consolas" w:cs="Courier New"/>
-          <w:color w:val="C7254E"/>
-          <w:kern w:val="0"/>
-          <w:sz w:val="20"/>
-          <w:szCs w:val="20"/>
-          <w:shd w:val="clear" w:color="auto" w:fill="F9F2F4"/>
-          <w:lang w:eastAsia="ru-RU"/>
-          <w14:ligatures w14:val="none"/>
-        </w:rPr>
-        <w:t>Margo</w:t>
-      </w:r>
-      <w:proofErr w:type="spellEnd"/>
-      <w:r>
-        <w:rPr>
-          <w:rFonts w:ascii="Consolas" w:eastAsia="Times New Roman" w:hAnsi="Consolas" w:cs="Courier New"/>
-          <w:color w:val="C7254E"/>
-          <w:kern w:val="0"/>
-          <w:sz w:val="20"/>
-          <w:szCs w:val="20"/>
-          <w:shd w:val="clear" w:color="auto" w:fill="F9F2F4"/>
-          <w:lang w:eastAsia="ru-RU"/>
-          <w14:ligatures w14:val="none"/>
-        </w:rPr>
-        <w:t xml:space="preserve"> </w:t>
-      </w:r>
-      <w:proofErr w:type="spellStart"/>
-      <w:r>
-        <w:rPr>
-          <w:rFonts w:ascii="Consolas" w:eastAsia="Times New Roman" w:hAnsi="Consolas" w:cs="Courier New"/>
-          <w:color w:val="C7254E"/>
-          <w:kern w:val="0"/>
-          <w:sz w:val="20"/>
-          <w:szCs w:val="20"/>
-          <w:shd w:val="clear" w:color="auto" w:fill="F9F2F4"/>
-          <w:lang w:eastAsia="ru-RU"/>
-          <w14:ligatures w14:val="none"/>
-        </w:rPr>
-        <w:t>Moorer</w:t>
-      </w:r>
-      <w:proofErr w:type="spellEnd"/>
-      <w:r>
-        <w:rPr>
-          <w:rFonts w:ascii="Consolas" w:eastAsia="Times New Roman" w:hAnsi="Consolas" w:cs="Courier New"/>
-          <w:color w:val="C7254E"/>
-          <w:kern w:val="0"/>
-          <w:sz w:val="20"/>
-          <w:szCs w:val="20"/>
-          <w:shd w:val="clear" w:color="auto" w:fill="F9F2F4"/>
-          <w:lang w:eastAsia="ru-RU"/>
-          <w14:ligatures w14:val="none"/>
-        </w:rPr>
-        <w:t xml:space="preserve"> 12350 24.2.2019ш</w:t>
-      </w:r>
-      <w:r>
-        <w:rPr>
-          <w:rFonts w:ascii="Consolas" w:eastAsia="Times New Roman" w:hAnsi="Consolas" w:cs="Courier New"/>
-          <w:color w:val="C7254E"/>
-          <w:kern w:val="0"/>
-          <w:sz w:val="20"/>
-          <w:szCs w:val="20"/>
-          <w:shd w:val="clear" w:color="auto" w:fill="F9F2F4"/>
-          <w:lang w:eastAsia="ru-RU"/>
-          <w14:ligatures w14:val="none"/>
-        </w:rPr>
-        <w:br/>
-      </w:r>
-      <w:r>
-        <w:rPr>
-          <w:rFonts w:ascii="Roboto" w:eastAsia="Times New Roman" w:hAnsi="Roboto" w:cs="Times New Roman"/>
-          <w:color w:val="2C2D30"/>
-          <w:kern w:val="0"/>
-          <w:sz w:val="23"/>
-          <w:szCs w:val="23"/>
-          <w:lang w:eastAsia="ru-RU"/>
+          <w:lang w:val="en-US" w:eastAsia="ru-RU"/>
+          <w14:ligatures w14:val="none"/>
+        </w:rPr>
+        <w:br/>
+      </w:r>
+      <w:r>
+        <w:rPr>
+          <w:rFonts w:ascii="Roboto" w:eastAsia="Times New Roman" w:hAnsi="Roboto" w:cs="Times New Roman"/>
+          <w:color w:val="2C2D30"/>
+          <w:kern w:val="0"/>
+          <w:sz w:val="23"/>
+          <w:szCs w:val="23"/>
+          <w:lang w:val="en-US" w:eastAsia="ru-RU"/>
           <w14:ligatures w14:val="none"/>
         </w:rPr>
         <w:br/>
@@ -1856,7 +1588,7 @@
           <w:kern w:val="0"/>
           <w:sz w:val="23"/>
           <w:szCs w:val="23"/>
-          <w:lang w:val="en-US" w:eastAsia="ru-RU"/>
+          <w:lang w:eastAsia="ru-RU"/>
           <w14:ligatures w14:val="none"/>
         </w:rPr>
       </w:pPr>
@@ -2040,6 +1772,4194 @@
         </w:rPr>
         <w:br/>
       </w:r>
+    </w:p>
+    <w:p/>
+    <w:p>
+      <w:pPr>
+        <w:pStyle w:val="3"/>
+        <w:spacing w:before="0" w:beforeAutospacing="0" w:after="0" w:afterAutospacing="0" w:line="360" w:lineRule="atLeast"/>
+        <w:rPr>
+          <w:rFonts w:ascii="Arial" w:hAnsi="Arial" w:cs="Arial"/>
+          <w:b w:val="0"/>
+          <w:bCs w:val="0"/>
+          <w:color w:val="3F5368"/>
+          <w:sz w:val="26"/>
+          <w:szCs w:val="26"/>
+        </w:rPr>
+      </w:pPr>
+      <w:r>
+        <w:rPr>
+          <w:rFonts w:ascii="Arial" w:hAnsi="Arial" w:cs="Arial"/>
+          <w:b w:val="0"/>
+          <w:bCs w:val="0"/>
+          <w:color w:val="3F5368"/>
+          <w:sz w:val="26"/>
+          <w:szCs w:val="26"/>
+        </w:rPr>
+        <w:t>Урок 2. Запись в файлы</w:t>
+      </w:r>
+    </w:p>
+    <w:p>
+      <w:pPr>
+        <w:pStyle w:val="4"/>
+        <w:shd w:val="clear" w:color="auto" w:fill="FFFFFF"/>
+        <w:spacing w:before="0" w:beforeAutospacing="0" w:after="0" w:afterAutospacing="0" w:line="405" w:lineRule="atLeast"/>
+        <w:rPr>
+          <w:rFonts w:ascii="inherit" w:hAnsi="inherit"/>
+          <w:b w:val="0"/>
+          <w:bCs w:val="0"/>
+          <w:color w:val="2C2D30"/>
+          <w:sz w:val="26"/>
+          <w:szCs w:val="26"/>
+        </w:rPr>
+      </w:pPr>
+      <w:r>
+        <w:rPr>
+          <w:rStyle w:val="a3"/>
+          <w:rFonts w:ascii="inherit" w:hAnsi="inherit"/>
+          <w:b/>
+          <w:bCs/>
+          <w:color w:val="2C2D30"/>
+          <w:sz w:val="26"/>
+          <w:szCs w:val="26"/>
+        </w:rPr>
+        <w:t>Цели домашнего задания</w:t>
+      </w:r>
+    </w:p>
+    <w:p>
+      <w:pPr>
+        <w:pStyle w:val="a4"/>
+        <w:shd w:val="clear" w:color="auto" w:fill="FFFFFF"/>
+        <w:spacing w:before="0" w:beforeAutospacing="0" w:after="0" w:afterAutospacing="0"/>
+        <w:rPr>
+          <w:rFonts w:ascii="Roboto" w:hAnsi="Roboto"/>
+          <w:color w:val="2C2D30"/>
+          <w:sz w:val="23"/>
+          <w:szCs w:val="23"/>
+        </w:rPr>
+      </w:pPr>
+      <w:r>
+        <w:rPr>
+          <w:rFonts w:ascii="Roboto" w:hAnsi="Roboto"/>
+          <w:color w:val="2C2D30"/>
+          <w:sz w:val="23"/>
+          <w:szCs w:val="23"/>
+        </w:rPr>
+        <w:t>Приобрести практическое понимание работы с файлами.</w:t>
+      </w:r>
+      <w:r>
+        <w:rPr>
+          <w:rFonts w:ascii="Roboto" w:hAnsi="Roboto"/>
+          <w:color w:val="2C2D30"/>
+          <w:sz w:val="23"/>
+          <w:szCs w:val="23"/>
+        </w:rPr>
+        <w:br/>
+        <w:t>Научиться:</w:t>
+      </w:r>
+      <w:r>
+        <w:rPr>
+          <w:rFonts w:ascii="Roboto" w:hAnsi="Roboto"/>
+          <w:color w:val="2C2D30"/>
+          <w:sz w:val="23"/>
+          <w:szCs w:val="23"/>
+        </w:rPr>
+        <w:br/>
+        <w:t>• открывать файлы на запись по указанному пути и закрывать их;</w:t>
+      </w:r>
+      <w:r>
+        <w:rPr>
+          <w:rFonts w:ascii="Roboto" w:hAnsi="Roboto"/>
+          <w:color w:val="2C2D30"/>
+          <w:sz w:val="23"/>
+          <w:szCs w:val="23"/>
+        </w:rPr>
+        <w:br/>
+        <w:t>• записывать разные типы данных в файлы;</w:t>
+      </w:r>
+      <w:r>
+        <w:rPr>
+          <w:rFonts w:ascii="Roboto" w:hAnsi="Roboto"/>
+          <w:color w:val="2C2D30"/>
+          <w:sz w:val="23"/>
+          <w:szCs w:val="23"/>
+        </w:rPr>
+        <w:br/>
+        <w:t>• записывать массивы данных в файлы;</w:t>
+      </w:r>
+      <w:r>
+        <w:rPr>
+          <w:rFonts w:ascii="Roboto" w:hAnsi="Roboto"/>
+          <w:color w:val="2C2D30"/>
+          <w:sz w:val="23"/>
+          <w:szCs w:val="23"/>
+        </w:rPr>
+        <w:br/>
+        <w:t>• пользоваться генератором случайных чисел.</w:t>
+      </w:r>
+      <w:r>
+        <w:rPr>
+          <w:rFonts w:ascii="Roboto" w:hAnsi="Roboto"/>
+          <w:color w:val="2C2D30"/>
+          <w:sz w:val="23"/>
+          <w:szCs w:val="23"/>
+        </w:rPr>
+        <w:br/>
+      </w:r>
+    </w:p>
+    <w:p>
+      <w:pPr>
+        <w:pStyle w:val="4"/>
+        <w:shd w:val="clear" w:color="auto" w:fill="FFFFFF"/>
+        <w:spacing w:before="0" w:beforeAutospacing="0" w:after="0" w:afterAutospacing="0" w:line="405" w:lineRule="atLeast"/>
+        <w:rPr>
+          <w:rFonts w:ascii="inherit" w:hAnsi="inherit"/>
+          <w:b w:val="0"/>
+          <w:bCs w:val="0"/>
+          <w:color w:val="2C2D30"/>
+          <w:sz w:val="26"/>
+          <w:szCs w:val="26"/>
+        </w:rPr>
+      </w:pPr>
+      <w:r>
+        <w:rPr>
+          <w:rFonts w:ascii="inherit" w:hAnsi="inherit"/>
+          <w:b w:val="0"/>
+          <w:bCs w:val="0"/>
+          <w:color w:val="2C2D30"/>
+          <w:sz w:val="26"/>
+          <w:szCs w:val="26"/>
+        </w:rPr>
+        <w:t>Задание 1. Реализация записи в ведомость учёта</w:t>
+      </w:r>
+    </w:p>
+    <w:p>
+      <w:pPr>
+        <w:pStyle w:val="a4"/>
+        <w:shd w:val="clear" w:color="auto" w:fill="FFFFFF"/>
+        <w:spacing w:before="0" w:beforeAutospacing="0" w:after="0" w:afterAutospacing="0"/>
+        <w:rPr>
+          <w:rFonts w:ascii="Roboto" w:hAnsi="Roboto"/>
+          <w:color w:val="2C2D30"/>
+          <w:sz w:val="23"/>
+          <w:szCs w:val="23"/>
+        </w:rPr>
+      </w:pPr>
+      <w:r>
+        <w:rPr>
+          <w:rStyle w:val="a3"/>
+          <w:rFonts w:ascii="Roboto" w:hAnsi="Roboto"/>
+          <w:color w:val="2C2D30"/>
+          <w:sz w:val="23"/>
+          <w:szCs w:val="23"/>
+        </w:rPr>
+        <w:t>Что нужно сделать</w:t>
+      </w:r>
+      <w:r>
+        <w:rPr>
+          <w:rFonts w:ascii="Roboto" w:hAnsi="Roboto"/>
+          <w:color w:val="2C2D30"/>
+          <w:sz w:val="23"/>
+          <w:szCs w:val="23"/>
+        </w:rPr>
+        <w:br/>
+        <w:t>В одном из прошлых заданий мы уже создавали программу чтения и анализа ведомости выплат. Теперь требуется создать простую программу записи в эту ведомость.</w:t>
+      </w:r>
+      <w:r>
+        <w:rPr>
+          <w:rFonts w:ascii="Roboto" w:hAnsi="Roboto"/>
+          <w:color w:val="2C2D30"/>
+          <w:sz w:val="23"/>
+          <w:szCs w:val="23"/>
+        </w:rPr>
+        <w:br/>
+        <w:t>Формат ведомости прежний. Сначала идёт имя и фамилия получателя денежных средств, далее располагается дата выдачи в формате ДД.ММ.ГГГГ. Завершает запись сумма выплаты в рублях. Данные разделяются между собой пробелами. В конце каждой записи должен быть расположен перевод строки.</w:t>
+      </w:r>
+      <w:r>
+        <w:rPr>
+          <w:rFonts w:ascii="Roboto" w:hAnsi="Roboto"/>
+          <w:color w:val="2C2D30"/>
+          <w:sz w:val="23"/>
+          <w:szCs w:val="23"/>
+        </w:rPr>
+        <w:br/>
+        <w:t>При старте программы пользователь последовательно вводит данные для новой записи, которые записываются затем в файл в текстовом режиме. Программа должна добавлять новые записи в конец файла, не удаляя его текущее содержимое.</w:t>
+      </w:r>
+      <w:r>
+        <w:rPr>
+          <w:rFonts w:ascii="Roboto" w:hAnsi="Roboto"/>
+          <w:color w:val="2C2D30"/>
+          <w:sz w:val="23"/>
+          <w:szCs w:val="23"/>
+        </w:rPr>
+        <w:br/>
+        <w:t>Советы и рекомендации</w:t>
+      </w:r>
+      <w:r>
+        <w:rPr>
+          <w:rFonts w:ascii="Roboto" w:hAnsi="Roboto"/>
+          <w:color w:val="2C2D30"/>
+          <w:sz w:val="23"/>
+          <w:szCs w:val="23"/>
+        </w:rPr>
+        <w:br/>
+        <w:t xml:space="preserve">Введённые данные рекомендуется хотя бы минимально </w:t>
+      </w:r>
+      <w:proofErr w:type="spellStart"/>
+      <w:r>
+        <w:rPr>
+          <w:rFonts w:ascii="Roboto" w:hAnsi="Roboto"/>
+          <w:color w:val="2C2D30"/>
+          <w:sz w:val="23"/>
+          <w:szCs w:val="23"/>
+        </w:rPr>
+        <w:t>валидировать</w:t>
+      </w:r>
+      <w:proofErr w:type="spellEnd"/>
+      <w:r>
+        <w:rPr>
+          <w:rFonts w:ascii="Roboto" w:hAnsi="Roboto"/>
+          <w:color w:val="2C2D30"/>
+          <w:sz w:val="23"/>
+          <w:szCs w:val="23"/>
+        </w:rPr>
+        <w:t xml:space="preserve"> перед их записью.</w:t>
+      </w:r>
+      <w:r>
+        <w:rPr>
+          <w:rFonts w:ascii="Roboto" w:hAnsi="Roboto"/>
+          <w:color w:val="2C2D30"/>
+          <w:sz w:val="23"/>
+          <w:szCs w:val="23"/>
+        </w:rPr>
+        <w:br/>
+        <w:t xml:space="preserve">Для валидации даты в указанном формате можно использовать функции </w:t>
+      </w:r>
+      <w:proofErr w:type="spellStart"/>
+      <w:proofErr w:type="gramStart"/>
+      <w:r>
+        <w:rPr>
+          <w:rFonts w:ascii="Roboto" w:hAnsi="Roboto"/>
+          <w:color w:val="2C2D30"/>
+          <w:sz w:val="23"/>
+          <w:szCs w:val="23"/>
+        </w:rPr>
+        <w:t>std</w:t>
+      </w:r>
+      <w:proofErr w:type="spellEnd"/>
+      <w:r>
+        <w:rPr>
+          <w:rFonts w:ascii="Roboto" w:hAnsi="Roboto"/>
+          <w:color w:val="2C2D30"/>
+          <w:sz w:val="23"/>
+          <w:szCs w:val="23"/>
+        </w:rPr>
+        <w:t>::</w:t>
+      </w:r>
+      <w:proofErr w:type="spellStart"/>
+      <w:proofErr w:type="gramEnd"/>
+      <w:r>
+        <w:rPr>
+          <w:rFonts w:ascii="Roboto" w:hAnsi="Roboto"/>
+          <w:color w:val="2C2D30"/>
+          <w:sz w:val="23"/>
+          <w:szCs w:val="23"/>
+        </w:rPr>
+        <w:t>stoi</w:t>
+      </w:r>
+      <w:proofErr w:type="spellEnd"/>
+      <w:r>
+        <w:rPr>
+          <w:rFonts w:ascii="Roboto" w:hAnsi="Roboto"/>
+          <w:color w:val="2C2D30"/>
+          <w:sz w:val="23"/>
+          <w:szCs w:val="23"/>
+        </w:rPr>
+        <w:t xml:space="preserve"> и </w:t>
+      </w:r>
+      <w:proofErr w:type="spellStart"/>
+      <w:r>
+        <w:rPr>
+          <w:rFonts w:ascii="Roboto" w:hAnsi="Roboto"/>
+          <w:color w:val="2C2D30"/>
+          <w:sz w:val="23"/>
+          <w:szCs w:val="23"/>
+        </w:rPr>
+        <w:t>std</w:t>
+      </w:r>
+      <w:proofErr w:type="spellEnd"/>
+      <w:r>
+        <w:rPr>
+          <w:rFonts w:ascii="Roboto" w:hAnsi="Roboto"/>
+          <w:color w:val="2C2D30"/>
+          <w:sz w:val="23"/>
+          <w:szCs w:val="23"/>
+        </w:rPr>
+        <w:t>::</w:t>
+      </w:r>
+      <w:proofErr w:type="spellStart"/>
+      <w:r>
+        <w:rPr>
+          <w:rFonts w:ascii="Roboto" w:hAnsi="Roboto"/>
+          <w:color w:val="2C2D30"/>
+          <w:sz w:val="23"/>
+          <w:szCs w:val="23"/>
+        </w:rPr>
+        <w:t>subtr</w:t>
+      </w:r>
+      <w:proofErr w:type="spellEnd"/>
+      <w:r>
+        <w:rPr>
+          <w:rFonts w:ascii="Roboto" w:hAnsi="Roboto"/>
+          <w:color w:val="2C2D30"/>
+          <w:sz w:val="23"/>
+          <w:szCs w:val="23"/>
+        </w:rPr>
+        <w:t xml:space="preserve"> с корректно указанным диапазоном символов в дате. К примеру, вызов </w:t>
+      </w:r>
+      <w:proofErr w:type="spellStart"/>
+      <w:proofErr w:type="gramStart"/>
+      <w:r>
+        <w:rPr>
+          <w:rFonts w:ascii="Roboto" w:hAnsi="Roboto"/>
+          <w:color w:val="2C2D30"/>
+          <w:sz w:val="23"/>
+          <w:szCs w:val="23"/>
+        </w:rPr>
+        <w:t>std</w:t>
+      </w:r>
+      <w:proofErr w:type="spellEnd"/>
+      <w:r>
+        <w:rPr>
+          <w:rFonts w:ascii="Roboto" w:hAnsi="Roboto"/>
+          <w:color w:val="2C2D30"/>
+          <w:sz w:val="23"/>
+          <w:szCs w:val="23"/>
+        </w:rPr>
+        <w:t>::</w:t>
+      </w:r>
+      <w:proofErr w:type="spellStart"/>
+      <w:proofErr w:type="gramEnd"/>
+      <w:r>
+        <w:rPr>
+          <w:rFonts w:ascii="Roboto" w:hAnsi="Roboto"/>
+          <w:color w:val="2C2D30"/>
+          <w:sz w:val="23"/>
+          <w:szCs w:val="23"/>
+        </w:rPr>
+        <w:t>stoi</w:t>
+      </w:r>
+      <w:proofErr w:type="spellEnd"/>
+      <w:r>
+        <w:rPr>
+          <w:rFonts w:ascii="Roboto" w:hAnsi="Roboto"/>
+          <w:color w:val="2C2D30"/>
+          <w:sz w:val="23"/>
+          <w:szCs w:val="23"/>
+        </w:rPr>
+        <w:t>(</w:t>
+      </w:r>
+      <w:proofErr w:type="spellStart"/>
+      <w:r>
+        <w:rPr>
+          <w:rFonts w:ascii="Roboto" w:hAnsi="Roboto"/>
+          <w:color w:val="2C2D30"/>
+          <w:sz w:val="23"/>
+          <w:szCs w:val="23"/>
+        </w:rPr>
+        <w:t>date.substr</w:t>
+      </w:r>
+      <w:proofErr w:type="spellEnd"/>
+      <w:r>
+        <w:rPr>
+          <w:rFonts w:ascii="Roboto" w:hAnsi="Roboto"/>
+          <w:color w:val="2C2D30"/>
+          <w:sz w:val="23"/>
+          <w:szCs w:val="23"/>
+        </w:rPr>
+        <w:t>(3, 2)) вычленит из строковой даты целочисленный месяц для последующего анализа.</w:t>
+      </w:r>
+      <w:r>
+        <w:rPr>
+          <w:rFonts w:ascii="Roboto" w:hAnsi="Roboto"/>
+          <w:color w:val="2C2D30"/>
+          <w:sz w:val="23"/>
+          <w:szCs w:val="23"/>
+        </w:rPr>
+        <w:br/>
+        <w:t>Что оценивается</w:t>
+      </w:r>
+      <w:r>
+        <w:rPr>
+          <w:rFonts w:ascii="Roboto" w:hAnsi="Roboto"/>
+          <w:color w:val="2C2D30"/>
+          <w:sz w:val="23"/>
+          <w:szCs w:val="23"/>
+        </w:rPr>
+        <w:br/>
+        <w:t xml:space="preserve">Корректность работы программы. Программа должна </w:t>
+      </w:r>
+      <w:proofErr w:type="spellStart"/>
+      <w:r>
+        <w:rPr>
+          <w:rFonts w:ascii="Roboto" w:hAnsi="Roboto"/>
+          <w:color w:val="2C2D30"/>
+          <w:sz w:val="23"/>
+          <w:szCs w:val="23"/>
+        </w:rPr>
+        <w:t>дозаписывать</w:t>
+      </w:r>
+      <w:proofErr w:type="spellEnd"/>
+      <w:r>
+        <w:rPr>
+          <w:rFonts w:ascii="Roboto" w:hAnsi="Roboto"/>
+          <w:color w:val="2C2D30"/>
+          <w:sz w:val="23"/>
+          <w:szCs w:val="23"/>
+        </w:rPr>
+        <w:t xml:space="preserve"> данные в конец существующего списка.</w:t>
+      </w:r>
+      <w:r>
+        <w:rPr>
+          <w:rFonts w:ascii="Roboto" w:hAnsi="Roboto"/>
+          <w:color w:val="2C2D30"/>
+          <w:sz w:val="23"/>
+          <w:szCs w:val="23"/>
+        </w:rPr>
+        <w:br/>
+        <w:t>Как отправить задание на проверку</w:t>
+      </w:r>
+      <w:r>
+        <w:rPr>
+          <w:rFonts w:ascii="Roboto" w:hAnsi="Roboto"/>
+          <w:color w:val="2C2D30"/>
+          <w:sz w:val="23"/>
+          <w:szCs w:val="23"/>
+        </w:rPr>
+        <w:br/>
+      </w:r>
+      <w:r>
+        <w:rPr>
+          <w:rFonts w:ascii="Roboto" w:hAnsi="Roboto"/>
+          <w:color w:val="2C2D30"/>
+          <w:sz w:val="23"/>
+          <w:szCs w:val="23"/>
+        </w:rPr>
+        <w:lastRenderedPageBreak/>
+        <w:t xml:space="preserve">Прислать ссылку на repl.it или </w:t>
+      </w:r>
+      <w:proofErr w:type="gramStart"/>
+      <w:r>
+        <w:rPr>
+          <w:rFonts w:ascii="Roboto" w:hAnsi="Roboto"/>
+          <w:color w:val="2C2D30"/>
+          <w:sz w:val="23"/>
+          <w:szCs w:val="23"/>
+        </w:rPr>
+        <w:t>файл .</w:t>
+      </w:r>
+      <w:proofErr w:type="spellStart"/>
+      <w:r>
+        <w:rPr>
+          <w:rFonts w:ascii="Roboto" w:hAnsi="Roboto"/>
+          <w:color w:val="2C2D30"/>
+          <w:sz w:val="23"/>
+          <w:szCs w:val="23"/>
+        </w:rPr>
+        <w:t>срр</w:t>
+      </w:r>
+      <w:proofErr w:type="spellEnd"/>
+      <w:proofErr w:type="gramEnd"/>
+      <w:r>
+        <w:rPr>
+          <w:rFonts w:ascii="Roboto" w:hAnsi="Roboto"/>
+          <w:color w:val="2C2D30"/>
+          <w:sz w:val="23"/>
+          <w:szCs w:val="23"/>
+        </w:rPr>
+        <w:t xml:space="preserve"> с решением.</w:t>
+      </w:r>
+      <w:r>
+        <w:rPr>
+          <w:rFonts w:ascii="Roboto" w:hAnsi="Roboto"/>
+          <w:color w:val="2C2D30"/>
+          <w:sz w:val="23"/>
+          <w:szCs w:val="23"/>
+        </w:rPr>
+        <w:br/>
+      </w:r>
+    </w:p>
+    <w:p>
+      <w:pPr>
+        <w:pStyle w:val="4"/>
+        <w:shd w:val="clear" w:color="auto" w:fill="FFFFFF"/>
+        <w:spacing w:before="0" w:beforeAutospacing="0" w:after="0" w:afterAutospacing="0" w:line="405" w:lineRule="atLeast"/>
+        <w:rPr>
+          <w:rFonts w:ascii="inherit" w:hAnsi="inherit"/>
+          <w:b w:val="0"/>
+          <w:bCs w:val="0"/>
+          <w:color w:val="2C2D30"/>
+          <w:sz w:val="26"/>
+          <w:szCs w:val="26"/>
+        </w:rPr>
+      </w:pPr>
+      <w:r>
+        <w:rPr>
+          <w:rFonts w:ascii="inherit" w:hAnsi="inherit"/>
+          <w:b w:val="0"/>
+          <w:bCs w:val="0"/>
+          <w:color w:val="2C2D30"/>
+          <w:sz w:val="26"/>
+          <w:szCs w:val="26"/>
+        </w:rPr>
+        <w:t>Задание 2. Реализация рисования случайных картин</w:t>
+      </w:r>
+    </w:p>
+    <w:p>
+      <w:pPr>
+        <w:pStyle w:val="a4"/>
+        <w:shd w:val="clear" w:color="auto" w:fill="FFFFFF"/>
+        <w:spacing w:before="0" w:beforeAutospacing="0" w:after="0" w:afterAutospacing="0"/>
+        <w:rPr>
+          <w:rFonts w:ascii="Roboto" w:hAnsi="Roboto"/>
+          <w:color w:val="2C2D30"/>
+          <w:sz w:val="23"/>
+          <w:szCs w:val="23"/>
+        </w:rPr>
+      </w:pPr>
+      <w:r>
+        <w:rPr>
+          <w:rStyle w:val="a3"/>
+          <w:rFonts w:ascii="Roboto" w:hAnsi="Roboto"/>
+          <w:color w:val="2C2D30"/>
+          <w:sz w:val="23"/>
+          <w:szCs w:val="23"/>
+        </w:rPr>
+        <w:t>Что нужно сделать</w:t>
+      </w:r>
+      <w:r>
+        <w:rPr>
+          <w:rFonts w:ascii="Roboto" w:hAnsi="Roboto"/>
+          <w:color w:val="2C2D30"/>
+          <w:sz w:val="23"/>
+          <w:szCs w:val="23"/>
+        </w:rPr>
+        <w:br/>
+        <w:t>С помощью генератора случайных чисел рисуется картинка из нулей и единиц. На вход от пользователя принимается размер картины: высота и ширина в пикселях. На выходе нужно создать файл pic.txt, содержимое которого будет наполнено случайными нулями и единицами в рамках размера картины.</w:t>
+      </w:r>
+      <w:r>
+        <w:rPr>
+          <w:rFonts w:ascii="Roboto" w:hAnsi="Roboto"/>
+          <w:color w:val="2C2D30"/>
+          <w:sz w:val="23"/>
+          <w:szCs w:val="23"/>
+        </w:rPr>
+        <w:br/>
+        <w:t xml:space="preserve">Это ещё не всё. Если вы запустите программу несколько раз на одних и тех же исходных данных (ширина и высота картины), вы очень скоро обнаружите, что всё время выводится одна и та же картинка. Дело в том, что у генератора случайных чисел есть ещё и «зерно», от которого он отталкивается. Если это зерно не меняется, то и серия из </w:t>
+      </w:r>
+      <w:proofErr w:type="spellStart"/>
+      <w:proofErr w:type="gramStart"/>
+      <w:r>
+        <w:rPr>
+          <w:rFonts w:ascii="Roboto" w:hAnsi="Roboto"/>
+          <w:color w:val="2C2D30"/>
+          <w:sz w:val="23"/>
+          <w:szCs w:val="23"/>
+        </w:rPr>
+        <w:t>rand</w:t>
+      </w:r>
+      <w:proofErr w:type="spellEnd"/>
+      <w:r>
+        <w:rPr>
+          <w:rFonts w:ascii="Roboto" w:hAnsi="Roboto"/>
+          <w:color w:val="2C2D30"/>
+          <w:sz w:val="23"/>
+          <w:szCs w:val="23"/>
+        </w:rPr>
+        <w:t>(</w:t>
+      </w:r>
+      <w:proofErr w:type="gramEnd"/>
+      <w:r>
+        <w:rPr>
+          <w:rFonts w:ascii="Roboto" w:hAnsi="Roboto"/>
+          <w:color w:val="2C2D30"/>
+          <w:sz w:val="23"/>
+          <w:szCs w:val="23"/>
+        </w:rPr>
+        <w:t>) всегда будет возвращать одни и те же случайные числа.</w:t>
+      </w:r>
+      <w:r>
+        <w:rPr>
+          <w:rFonts w:ascii="Roboto" w:hAnsi="Roboto"/>
+          <w:color w:val="2C2D30"/>
+          <w:sz w:val="23"/>
+          <w:szCs w:val="23"/>
+        </w:rPr>
+        <w:br/>
+        <w:t xml:space="preserve">Чтобы разнообразить вывод, вы можете использовать вызов </w:t>
+      </w:r>
+      <w:proofErr w:type="spellStart"/>
+      <w:r>
+        <w:rPr>
+          <w:rFonts w:ascii="Roboto" w:hAnsi="Roboto"/>
+          <w:color w:val="2C2D30"/>
+          <w:sz w:val="23"/>
+          <w:szCs w:val="23"/>
+        </w:rPr>
+        <w:t>std</w:t>
+      </w:r>
+      <w:proofErr w:type="spellEnd"/>
+      <w:r>
+        <w:rPr>
+          <w:rFonts w:ascii="Roboto" w:hAnsi="Roboto"/>
+          <w:color w:val="2C2D30"/>
+          <w:sz w:val="23"/>
+          <w:szCs w:val="23"/>
+        </w:rPr>
+        <w:t>::</w:t>
+      </w:r>
+      <w:proofErr w:type="spellStart"/>
+      <w:r>
+        <w:rPr>
+          <w:rFonts w:ascii="Roboto" w:hAnsi="Roboto"/>
+          <w:color w:val="2C2D30"/>
+          <w:sz w:val="23"/>
+          <w:szCs w:val="23"/>
+        </w:rPr>
+        <w:t>srand</w:t>
+      </w:r>
+      <w:proofErr w:type="spellEnd"/>
+      <w:r>
+        <w:rPr>
+          <w:rFonts w:ascii="Roboto" w:hAnsi="Roboto"/>
+          <w:color w:val="2C2D30"/>
+          <w:sz w:val="23"/>
+          <w:szCs w:val="23"/>
+        </w:rPr>
+        <w:t>(</w:t>
+      </w:r>
+      <w:proofErr w:type="spellStart"/>
+      <w:r>
+        <w:rPr>
+          <w:rFonts w:ascii="Roboto" w:hAnsi="Roboto"/>
+          <w:color w:val="2C2D30"/>
+          <w:sz w:val="23"/>
+          <w:szCs w:val="23"/>
+        </w:rPr>
+        <w:t>std</w:t>
+      </w:r>
+      <w:proofErr w:type="spellEnd"/>
+      <w:r>
+        <w:rPr>
+          <w:rFonts w:ascii="Roboto" w:hAnsi="Roboto"/>
+          <w:color w:val="2C2D30"/>
+          <w:sz w:val="23"/>
+          <w:szCs w:val="23"/>
+        </w:rPr>
+        <w:t>::</w:t>
+      </w:r>
+      <w:proofErr w:type="spellStart"/>
+      <w:r>
+        <w:rPr>
+          <w:rFonts w:ascii="Roboto" w:hAnsi="Roboto"/>
+          <w:color w:val="2C2D30"/>
+          <w:sz w:val="23"/>
+          <w:szCs w:val="23"/>
+        </w:rPr>
+        <w:t>time</w:t>
+      </w:r>
+      <w:proofErr w:type="spellEnd"/>
+      <w:r>
+        <w:rPr>
+          <w:rFonts w:ascii="Roboto" w:hAnsi="Roboto"/>
+          <w:color w:val="2C2D30"/>
+          <w:sz w:val="23"/>
+          <w:szCs w:val="23"/>
+        </w:rPr>
+        <w:t>(</w:t>
+      </w:r>
+      <w:proofErr w:type="spellStart"/>
+      <w:r>
+        <w:rPr>
+          <w:rFonts w:ascii="Roboto" w:hAnsi="Roboto"/>
+          <w:color w:val="2C2D30"/>
+          <w:sz w:val="23"/>
+          <w:szCs w:val="23"/>
+        </w:rPr>
+        <w:t>nullptr</w:t>
+      </w:r>
+      <w:proofErr w:type="spellEnd"/>
+      <w:r>
+        <w:rPr>
+          <w:rFonts w:ascii="Roboto" w:hAnsi="Roboto"/>
+          <w:color w:val="2C2D30"/>
+          <w:sz w:val="23"/>
+          <w:szCs w:val="23"/>
+        </w:rPr>
+        <w:t>)); в самом начале программы. Эта операция задаёт начальное зерно случайных чисел в зависимости от текущего времени. Для её корректной работы не забудьте также включить заголовочный файл </w:t>
+      </w:r>
+      <w:r>
+        <w:rPr>
+          <w:rStyle w:val="HTML"/>
+          <w:rFonts w:ascii="Consolas" w:hAnsi="Consolas"/>
+          <w:color w:val="C7254E"/>
+          <w:shd w:val="clear" w:color="auto" w:fill="F9F2F4"/>
+        </w:rPr>
+        <w:t>&lt;</w:t>
+      </w:r>
+      <w:proofErr w:type="spellStart"/>
+      <w:r>
+        <w:rPr>
+          <w:rStyle w:val="HTML"/>
+          <w:rFonts w:ascii="Consolas" w:hAnsi="Consolas"/>
+          <w:color w:val="C7254E"/>
+          <w:shd w:val="clear" w:color="auto" w:fill="F9F2F4"/>
+        </w:rPr>
+        <w:t>ctime</w:t>
+      </w:r>
+      <w:proofErr w:type="spellEnd"/>
+      <w:r>
+        <w:rPr>
+          <w:rStyle w:val="HTML"/>
+          <w:rFonts w:ascii="Consolas" w:hAnsi="Consolas"/>
+          <w:color w:val="C7254E"/>
+          <w:shd w:val="clear" w:color="auto" w:fill="F9F2F4"/>
+        </w:rPr>
+        <w:t>&gt;</w:t>
+      </w:r>
+      <w:r>
+        <w:rPr>
+          <w:rFonts w:ascii="Roboto" w:hAnsi="Roboto"/>
+          <w:color w:val="2C2D30"/>
+          <w:sz w:val="23"/>
+          <w:szCs w:val="23"/>
+        </w:rPr>
+        <w:t>.</w:t>
+      </w:r>
+      <w:r>
+        <w:rPr>
+          <w:rFonts w:ascii="Roboto" w:hAnsi="Roboto"/>
+          <w:color w:val="2C2D30"/>
+          <w:sz w:val="23"/>
+          <w:szCs w:val="23"/>
+        </w:rPr>
+        <w:br/>
+        <w:t>Что оценивается</w:t>
+      </w:r>
+      <w:r>
+        <w:rPr>
+          <w:rFonts w:ascii="Roboto" w:hAnsi="Roboto"/>
+          <w:color w:val="2C2D30"/>
+          <w:sz w:val="23"/>
+          <w:szCs w:val="23"/>
+        </w:rPr>
+        <w:br/>
+        <w:t>Корректность работы программы по созданию случайных изображений заданного размера.</w:t>
+      </w:r>
+      <w:r>
+        <w:rPr>
+          <w:rFonts w:ascii="Roboto" w:hAnsi="Roboto"/>
+          <w:color w:val="2C2D30"/>
+          <w:sz w:val="23"/>
+          <w:szCs w:val="23"/>
+        </w:rPr>
+        <w:br/>
+        <w:t>Как отправить задание на проверку</w:t>
+      </w:r>
+      <w:r>
+        <w:rPr>
+          <w:rFonts w:ascii="Roboto" w:hAnsi="Roboto"/>
+          <w:color w:val="2C2D30"/>
+          <w:sz w:val="23"/>
+          <w:szCs w:val="23"/>
+        </w:rPr>
+        <w:br/>
+        <w:t xml:space="preserve">Прислать ссылку на repl.it или </w:t>
+      </w:r>
+      <w:proofErr w:type="gramStart"/>
+      <w:r>
+        <w:rPr>
+          <w:rFonts w:ascii="Roboto" w:hAnsi="Roboto"/>
+          <w:color w:val="2C2D30"/>
+          <w:sz w:val="23"/>
+          <w:szCs w:val="23"/>
+        </w:rPr>
+        <w:t>файл .</w:t>
+      </w:r>
+      <w:proofErr w:type="spellStart"/>
+      <w:r>
+        <w:rPr>
+          <w:rFonts w:ascii="Roboto" w:hAnsi="Roboto"/>
+          <w:color w:val="2C2D30"/>
+          <w:sz w:val="23"/>
+          <w:szCs w:val="23"/>
+        </w:rPr>
+        <w:t>срр</w:t>
+      </w:r>
+      <w:proofErr w:type="spellEnd"/>
+      <w:proofErr w:type="gramEnd"/>
+      <w:r>
+        <w:rPr>
+          <w:rFonts w:ascii="Roboto" w:hAnsi="Roboto"/>
+          <w:color w:val="2C2D30"/>
+          <w:sz w:val="23"/>
+          <w:szCs w:val="23"/>
+        </w:rPr>
+        <w:t xml:space="preserve"> с решением.</w:t>
+      </w:r>
+      <w:r>
+        <w:rPr>
+          <w:rFonts w:ascii="Roboto" w:hAnsi="Roboto"/>
+          <w:color w:val="2C2D30"/>
+          <w:sz w:val="23"/>
+          <w:szCs w:val="23"/>
+        </w:rPr>
+        <w:br/>
+      </w:r>
+    </w:p>
+    <w:p>
+      <w:pPr>
+        <w:pStyle w:val="4"/>
+        <w:shd w:val="clear" w:color="auto" w:fill="FFFFFF"/>
+        <w:spacing w:before="0" w:beforeAutospacing="0" w:after="0" w:afterAutospacing="0" w:line="405" w:lineRule="atLeast"/>
+        <w:rPr>
+          <w:rFonts w:ascii="inherit" w:hAnsi="inherit"/>
+          <w:b w:val="0"/>
+          <w:bCs w:val="0"/>
+          <w:color w:val="2C2D30"/>
+          <w:sz w:val="26"/>
+          <w:szCs w:val="26"/>
+        </w:rPr>
+      </w:pPr>
+      <w:r>
+        <w:rPr>
+          <w:rFonts w:ascii="inherit" w:hAnsi="inherit"/>
+          <w:b w:val="0"/>
+          <w:bCs w:val="0"/>
+          <w:color w:val="2C2D30"/>
+          <w:sz w:val="26"/>
+          <w:szCs w:val="26"/>
+        </w:rPr>
+        <w:t>Задание 3. Реализация симуляции игры «Рыбалка»</w:t>
+      </w:r>
+    </w:p>
+    <w:p>
+      <w:pPr>
+        <w:pStyle w:val="a4"/>
+        <w:shd w:val="clear" w:color="auto" w:fill="FFFFFF"/>
+        <w:spacing w:before="0" w:beforeAutospacing="0" w:after="0" w:afterAutospacing="0"/>
+        <w:rPr>
+          <w:rFonts w:ascii="Roboto" w:hAnsi="Roboto"/>
+          <w:color w:val="2C2D30"/>
+          <w:sz w:val="23"/>
+          <w:szCs w:val="23"/>
+          <w:lang w:val="en-US"/>
+        </w:rPr>
+      </w:pPr>
+      <w:r>
+        <w:rPr>
+          <w:rStyle w:val="a3"/>
+          <w:rFonts w:ascii="Roboto" w:hAnsi="Roboto"/>
+          <w:color w:val="2C2D30"/>
+          <w:sz w:val="23"/>
+          <w:szCs w:val="23"/>
+        </w:rPr>
+        <w:t>Что нужно сделать</w:t>
+      </w:r>
+      <w:r>
+        <w:rPr>
+          <w:rFonts w:ascii="Roboto" w:hAnsi="Roboto"/>
+          <w:color w:val="2C2D30"/>
+          <w:sz w:val="23"/>
+          <w:szCs w:val="23"/>
+        </w:rPr>
+        <w:br/>
+        <w:t>Реализуйте простую симуляцию игры в рыбалку. В исходном текстовом файле реки (river.txt) задаётся список из видов рыб, которые можно в ней поймать. Рыбок может быть сколько угодно, разных видов. Виды при этом могут повторяться.</w:t>
+      </w:r>
+      <w:r>
+        <w:rPr>
+          <w:rFonts w:ascii="Roboto" w:hAnsi="Roboto"/>
+          <w:color w:val="2C2D30"/>
+          <w:sz w:val="23"/>
+          <w:szCs w:val="23"/>
+        </w:rPr>
+        <w:br/>
+        <w:t>В начале программы пользователь указывает, какую именно рыбу он сейчас будет ловить — вид этой рыбы. После этого из первого файла друг за другом осуществляется чтение его содержимого, вид за видом. Если на отдельных шагах вид совпал с указанным пользователем, в выходной файл basket.txt (корзинка) записывается этот вид.</w:t>
+      </w:r>
+      <w:r>
+        <w:rPr>
+          <w:rFonts w:ascii="Roboto" w:hAnsi="Roboto"/>
+          <w:color w:val="2C2D30"/>
+          <w:sz w:val="23"/>
+          <w:szCs w:val="23"/>
+        </w:rPr>
+        <w:br/>
+        <w:t>В конце программы показывается, сколько было поймано рыб за текущую ловлю. Программу можно запускать несколько раз, при этом уже пойманные рыбы должны сохраняться в файле-корзинке.</w:t>
+      </w:r>
+      <w:r>
+        <w:rPr>
+          <w:rFonts w:ascii="Roboto" w:hAnsi="Roboto"/>
+          <w:color w:val="2C2D30"/>
+          <w:sz w:val="23"/>
+          <w:szCs w:val="23"/>
+        </w:rPr>
+        <w:br/>
+        <w:t>Пример содержания исходного файла</w:t>
+      </w:r>
+      <w:r>
+        <w:rPr>
+          <w:rFonts w:ascii="Roboto" w:hAnsi="Roboto"/>
+          <w:color w:val="2C2D30"/>
+          <w:sz w:val="23"/>
+          <w:szCs w:val="23"/>
+        </w:rPr>
+        <w:br/>
+      </w:r>
+      <w:r>
+        <w:rPr>
+          <w:rFonts w:ascii="Consolas" w:hAnsi="Consolas" w:cs="Courier New"/>
+          <w:color w:val="C7254E"/>
+          <w:sz w:val="20"/>
+          <w:szCs w:val="20"/>
+          <w:shd w:val="clear" w:color="auto" w:fill="F9F2F4"/>
+        </w:rPr>
+        <w:br/>
+      </w:r>
+      <w:proofErr w:type="spellStart"/>
+      <w:r>
+        <w:rPr>
+          <w:rStyle w:val="HTML"/>
+          <w:rFonts w:ascii="Consolas" w:hAnsi="Consolas"/>
+          <w:color w:val="C7254E"/>
+          <w:shd w:val="clear" w:color="auto" w:fill="F9F2F4"/>
+        </w:rPr>
+        <w:t>sunfish</w:t>
+      </w:r>
+      <w:proofErr w:type="spellEnd"/>
+      <w:r>
+        <w:rPr>
+          <w:rFonts w:ascii="Consolas" w:hAnsi="Consolas" w:cs="Courier New"/>
+          <w:color w:val="C7254E"/>
+          <w:sz w:val="20"/>
+          <w:szCs w:val="20"/>
+          <w:shd w:val="clear" w:color="auto" w:fill="F9F2F4"/>
+        </w:rPr>
+        <w:br/>
+      </w:r>
+      <w:proofErr w:type="spellStart"/>
+      <w:r>
+        <w:rPr>
+          <w:rStyle w:val="HTML"/>
+          <w:rFonts w:ascii="Consolas" w:hAnsi="Consolas"/>
+          <w:color w:val="C7254E"/>
+          <w:shd w:val="clear" w:color="auto" w:fill="F9F2F4"/>
+        </w:rPr>
+        <w:t>shad</w:t>
+      </w:r>
+      <w:proofErr w:type="spellEnd"/>
+      <w:r>
+        <w:rPr>
+          <w:rFonts w:ascii="Consolas" w:hAnsi="Consolas" w:cs="Courier New"/>
+          <w:color w:val="C7254E"/>
+          <w:sz w:val="20"/>
+          <w:szCs w:val="20"/>
+          <w:shd w:val="clear" w:color="auto" w:fill="F9F2F4"/>
+        </w:rPr>
+        <w:br/>
+      </w:r>
+      <w:proofErr w:type="spellStart"/>
+      <w:r>
+        <w:rPr>
+          <w:rStyle w:val="HTML"/>
+          <w:rFonts w:ascii="Consolas" w:hAnsi="Consolas"/>
+          <w:color w:val="C7254E"/>
+          <w:shd w:val="clear" w:color="auto" w:fill="F9F2F4"/>
+        </w:rPr>
+        <w:t>carp</w:t>
+      </w:r>
+      <w:proofErr w:type="spellEnd"/>
+      <w:r>
+        <w:rPr>
+          <w:rFonts w:ascii="Consolas" w:hAnsi="Consolas" w:cs="Courier New"/>
+          <w:color w:val="C7254E"/>
+          <w:sz w:val="20"/>
+          <w:szCs w:val="20"/>
+          <w:shd w:val="clear" w:color="auto" w:fill="F9F2F4"/>
+        </w:rPr>
+        <w:br/>
+      </w:r>
+      <w:proofErr w:type="spellStart"/>
+      <w:r>
+        <w:rPr>
+          <w:rStyle w:val="HTML"/>
+          <w:rFonts w:ascii="Consolas" w:hAnsi="Consolas"/>
+          <w:color w:val="C7254E"/>
+          <w:shd w:val="clear" w:color="auto" w:fill="F9F2F4"/>
+        </w:rPr>
+        <w:t>bass</w:t>
+      </w:r>
+      <w:proofErr w:type="spellEnd"/>
+      <w:r>
+        <w:rPr>
+          <w:rFonts w:ascii="Consolas" w:hAnsi="Consolas" w:cs="Courier New"/>
+          <w:color w:val="C7254E"/>
+          <w:sz w:val="20"/>
+          <w:szCs w:val="20"/>
+          <w:shd w:val="clear" w:color="auto" w:fill="F9F2F4"/>
+        </w:rPr>
+        <w:br/>
+      </w:r>
+      <w:proofErr w:type="spellStart"/>
+      <w:r>
+        <w:rPr>
+          <w:rStyle w:val="HTML"/>
+          <w:rFonts w:ascii="Consolas" w:hAnsi="Consolas"/>
+          <w:color w:val="C7254E"/>
+          <w:shd w:val="clear" w:color="auto" w:fill="F9F2F4"/>
+        </w:rPr>
+        <w:t>bullhead</w:t>
+      </w:r>
+      <w:proofErr w:type="spellEnd"/>
+      <w:r>
+        <w:rPr>
+          <w:rFonts w:ascii="Consolas" w:hAnsi="Consolas" w:cs="Courier New"/>
+          <w:color w:val="C7254E"/>
+          <w:sz w:val="20"/>
+          <w:szCs w:val="20"/>
+          <w:shd w:val="clear" w:color="auto" w:fill="F9F2F4"/>
+        </w:rPr>
+        <w:br/>
+      </w:r>
+      <w:proofErr w:type="spellStart"/>
+      <w:r>
+        <w:rPr>
+          <w:rStyle w:val="HTML"/>
+          <w:rFonts w:ascii="Consolas" w:hAnsi="Consolas"/>
+          <w:color w:val="C7254E"/>
+          <w:shd w:val="clear" w:color="auto" w:fill="F9F2F4"/>
+        </w:rPr>
+        <w:t>carp</w:t>
+      </w:r>
+      <w:proofErr w:type="spellEnd"/>
+      <w:r>
+        <w:rPr>
+          <w:rFonts w:ascii="Consolas" w:hAnsi="Consolas" w:cs="Courier New"/>
+          <w:color w:val="C7254E"/>
+          <w:sz w:val="20"/>
+          <w:szCs w:val="20"/>
+          <w:shd w:val="clear" w:color="auto" w:fill="F9F2F4"/>
+        </w:rPr>
+        <w:br/>
+      </w:r>
+      <w:proofErr w:type="spellStart"/>
+      <w:r>
+        <w:rPr>
+          <w:rStyle w:val="HTML"/>
+          <w:rFonts w:ascii="Consolas" w:hAnsi="Consolas"/>
+          <w:color w:val="C7254E"/>
+          <w:shd w:val="clear" w:color="auto" w:fill="F9F2F4"/>
+        </w:rPr>
+        <w:t>walleye</w:t>
+      </w:r>
+      <w:proofErr w:type="spellEnd"/>
+      <w:r>
+        <w:rPr>
+          <w:rFonts w:ascii="Consolas" w:hAnsi="Consolas" w:cs="Courier New"/>
+          <w:color w:val="C7254E"/>
+          <w:sz w:val="20"/>
+          <w:szCs w:val="20"/>
+          <w:shd w:val="clear" w:color="auto" w:fill="F9F2F4"/>
+        </w:rPr>
+        <w:br/>
+      </w:r>
+      <w:proofErr w:type="spellStart"/>
+      <w:r>
+        <w:rPr>
+          <w:rStyle w:val="HTML"/>
+          <w:rFonts w:ascii="Consolas" w:hAnsi="Consolas"/>
+          <w:color w:val="C7254E"/>
+          <w:shd w:val="clear" w:color="auto" w:fill="F9F2F4"/>
+        </w:rPr>
+        <w:t>catfish</w:t>
+      </w:r>
+      <w:proofErr w:type="spellEnd"/>
+      <w:r>
+        <w:rPr>
+          <w:rFonts w:ascii="Consolas" w:hAnsi="Consolas" w:cs="Courier New"/>
+          <w:color w:val="C7254E"/>
+          <w:sz w:val="20"/>
+          <w:szCs w:val="20"/>
+          <w:shd w:val="clear" w:color="auto" w:fill="F9F2F4"/>
+        </w:rPr>
+        <w:br/>
+      </w:r>
+      <w:proofErr w:type="spellStart"/>
+      <w:r>
+        <w:rPr>
+          <w:rStyle w:val="HTML"/>
+          <w:rFonts w:ascii="Consolas" w:hAnsi="Consolas"/>
+          <w:color w:val="C7254E"/>
+          <w:shd w:val="clear" w:color="auto" w:fill="F9F2F4"/>
+        </w:rPr>
+        <w:t>carp</w:t>
+      </w:r>
+      <w:proofErr w:type="spellEnd"/>
+      <w:r>
+        <w:rPr>
+          <w:rFonts w:ascii="Consolas" w:hAnsi="Consolas" w:cs="Courier New"/>
+          <w:color w:val="C7254E"/>
+          <w:sz w:val="20"/>
+          <w:szCs w:val="20"/>
+          <w:shd w:val="clear" w:color="auto" w:fill="F9F2F4"/>
+        </w:rPr>
+        <w:br/>
+      </w:r>
+    </w:p>
+    <w:p>
+      <w:pPr>
+        <w:pStyle w:val="4"/>
+        <w:shd w:val="clear" w:color="auto" w:fill="FFFFFF"/>
+        <w:spacing w:before="0" w:beforeAutospacing="0" w:after="0" w:afterAutospacing="0" w:line="405" w:lineRule="atLeast"/>
+        <w:rPr>
+          <w:rFonts w:ascii="inherit" w:hAnsi="inherit"/>
+          <w:b w:val="0"/>
+          <w:bCs w:val="0"/>
+          <w:color w:val="2C2D30"/>
+          <w:sz w:val="26"/>
+          <w:szCs w:val="26"/>
+        </w:rPr>
+      </w:pPr>
+      <w:r>
+        <w:rPr>
+          <w:rFonts w:ascii="inherit" w:hAnsi="inherit"/>
+          <w:b w:val="0"/>
+          <w:bCs w:val="0"/>
+          <w:color w:val="2C2D30"/>
+          <w:sz w:val="26"/>
+          <w:szCs w:val="26"/>
+        </w:rPr>
+        <w:t>Задание 4. Реализация симуляции банкомата</w:t>
+      </w:r>
+    </w:p>
+    <w:p>
+      <w:pPr>
+        <w:pStyle w:val="a4"/>
+        <w:shd w:val="clear" w:color="auto" w:fill="FFFFFF"/>
+        <w:spacing w:before="0" w:beforeAutospacing="0" w:after="0" w:afterAutospacing="0"/>
+        <w:rPr>
+          <w:rFonts w:ascii="Roboto" w:hAnsi="Roboto"/>
+          <w:color w:val="2C2D30"/>
+          <w:sz w:val="23"/>
+          <w:szCs w:val="23"/>
+        </w:rPr>
+      </w:pPr>
+      <w:r>
+        <w:rPr>
+          <w:rStyle w:val="a3"/>
+          <w:rFonts w:ascii="Roboto" w:hAnsi="Roboto"/>
+          <w:color w:val="2C2D30"/>
+          <w:sz w:val="23"/>
+          <w:szCs w:val="23"/>
+        </w:rPr>
+        <w:t>Что нужно сделать</w:t>
+      </w:r>
+      <w:r>
+        <w:rPr>
+          <w:rFonts w:ascii="Roboto" w:hAnsi="Roboto"/>
+          <w:color w:val="2C2D30"/>
+          <w:sz w:val="23"/>
+          <w:szCs w:val="23"/>
+        </w:rPr>
+        <w:br/>
+        <w:t xml:space="preserve">Требуется реализовать упрощённую симуляцию работы банкомата. В банкомате могут храниться только бумажные купюры номиналом от 100 до 5000 рублей. </w:t>
+      </w:r>
+      <w:r>
+        <w:rPr>
+          <w:rFonts w:ascii="Roboto" w:hAnsi="Roboto"/>
+          <w:color w:val="2C2D30"/>
+          <w:sz w:val="23"/>
+          <w:szCs w:val="23"/>
+        </w:rPr>
+        <w:lastRenderedPageBreak/>
+        <w:t>Максимально в банкомате может храниться только 1000 купюр. Все они записываются в отдельный файл. У банкомата, как у устройства, две основных операции — снятие денег пользователем и наполнение деньгами инкассаторами банка.</w:t>
+      </w:r>
+      <w:r>
+        <w:rPr>
+          <w:rFonts w:ascii="Roboto" w:hAnsi="Roboto"/>
+          <w:color w:val="2C2D30"/>
+          <w:sz w:val="23"/>
+          <w:szCs w:val="23"/>
+        </w:rPr>
+        <w:br/>
+      </w:r>
+      <w:r>
+        <w:rPr>
+          <w:rFonts w:ascii="Roboto" w:hAnsi="Roboto"/>
+          <w:color w:val="2C2D30"/>
+          <w:sz w:val="23"/>
+          <w:szCs w:val="23"/>
+        </w:rPr>
+        <w:br/>
+        <w:t>Наполнение банкомата происходит, если при старте программы в консоль вводится символ плюс “+”. Количество купюр рассчитывается так, чтобы банкомат был заполнен полностью. Все купюры при этом выбираются случайным образом.</w:t>
+      </w:r>
+      <w:r>
+        <w:rPr>
+          <w:rFonts w:ascii="Roboto" w:hAnsi="Roboto"/>
+          <w:color w:val="2C2D30"/>
+          <w:sz w:val="23"/>
+          <w:szCs w:val="23"/>
+        </w:rPr>
+        <w:br/>
+        <w:t>Если на старте программы в консоль вводится минус (“-”), то симулируется снятие пользователем денег. Пользователь указывает сумму с точностью до 100 рублей. Мы будем считать, что каждый клиент обладает неограниченным балансом в системе и теоретически может снять любую сумму. На практике, если данная сумма не может быть снята из-за отсутствия подходящих денег в машине, показывается сообщение, что эта операция невозможна.</w:t>
+      </w:r>
+      <w:r>
+        <w:rPr>
+          <w:rFonts w:ascii="Roboto" w:hAnsi="Roboto"/>
+          <w:color w:val="2C2D30"/>
+          <w:sz w:val="23"/>
+          <w:szCs w:val="23"/>
+        </w:rPr>
+        <w:br/>
+        <w:t>После выполнения любой из операций программа завершает выполнение. Состояние банкомата должно храниться в отдельном бинарном файле, автономно.</w:t>
+      </w:r>
+      <w:r>
+        <w:rPr>
+          <w:rFonts w:ascii="Roboto" w:hAnsi="Roboto"/>
+          <w:color w:val="2C2D30"/>
+          <w:sz w:val="23"/>
+          <w:szCs w:val="23"/>
+        </w:rPr>
+        <w:br/>
+      </w:r>
+      <w:r>
+        <w:rPr>
+          <w:rFonts w:ascii="Roboto" w:hAnsi="Roboto"/>
+          <w:color w:val="2C2D30"/>
+          <w:sz w:val="23"/>
+          <w:szCs w:val="23"/>
+        </w:rPr>
+        <w:br/>
+      </w:r>
+      <w:r>
+        <w:rPr>
+          <w:rStyle w:val="a3"/>
+          <w:rFonts w:ascii="Roboto" w:hAnsi="Roboto"/>
+          <w:color w:val="2C2D30"/>
+          <w:sz w:val="23"/>
+          <w:szCs w:val="23"/>
+        </w:rPr>
+        <w:t>Советы и рекомендации</w:t>
+      </w:r>
+      <w:r>
+        <w:rPr>
+          <w:rFonts w:ascii="Roboto" w:hAnsi="Roboto"/>
+          <w:color w:val="2C2D30"/>
+          <w:sz w:val="23"/>
+          <w:szCs w:val="23"/>
+        </w:rPr>
+        <w:br/>
+        <w:t>Вы можете хранить массив купюр целиком, помечая отсутствующие позиции нулями.</w:t>
+      </w:r>
+    </w:p>
+    <w:p>
+      <w:pPr>
+        <w:rPr>
+          <w:lang w:val="en-US"/>
+        </w:rPr>
+      </w:pPr>
+    </w:p>
+    <w:p>
+      <w:pPr>
+        <w:rPr>
+          <w:lang w:val="en-US"/>
+        </w:rPr>
+      </w:pPr>
+    </w:p>
+    <w:p>
+      <w:pPr>
+        <w:pStyle w:val="3"/>
+        <w:spacing w:before="0" w:beforeAutospacing="0" w:after="0" w:afterAutospacing="0" w:line="360" w:lineRule="atLeast"/>
+        <w:rPr>
+          <w:rFonts w:ascii="Arial" w:hAnsi="Arial" w:cs="Arial"/>
+          <w:b w:val="0"/>
+          <w:bCs w:val="0"/>
+          <w:color w:val="3F5368"/>
+          <w:sz w:val="26"/>
+          <w:szCs w:val="26"/>
+        </w:rPr>
+      </w:pPr>
+      <w:r>
+        <w:rPr>
+          <w:rFonts w:ascii="Arial" w:hAnsi="Arial" w:cs="Arial"/>
+          <w:b w:val="0"/>
+          <w:bCs w:val="0"/>
+          <w:color w:val="3F5368"/>
+          <w:sz w:val="26"/>
+          <w:szCs w:val="26"/>
+        </w:rPr>
+        <w:t>Урок 8. Введение в ООП. Часть 1</w:t>
+      </w:r>
+    </w:p>
+    <w:p>
+      <w:pPr>
+        <w:pStyle w:val="a4"/>
+        <w:shd w:val="clear" w:color="auto" w:fill="FFFFFF"/>
+        <w:spacing w:before="0" w:beforeAutospacing="0" w:after="0" w:afterAutospacing="0"/>
+        <w:rPr>
+          <w:rFonts w:ascii="Roboto" w:hAnsi="Roboto"/>
+          <w:color w:val="2C2D30"/>
+          <w:sz w:val="23"/>
+          <w:szCs w:val="23"/>
+        </w:rPr>
+      </w:pPr>
+      <w:r>
+        <w:rPr>
+          <w:rStyle w:val="a3"/>
+          <w:rFonts w:ascii="Roboto" w:hAnsi="Roboto"/>
+          <w:color w:val="2C2D30"/>
+          <w:sz w:val="23"/>
+          <w:szCs w:val="23"/>
+        </w:rPr>
+        <w:t>Цели практической работы</w:t>
+      </w:r>
+      <w:r>
+        <w:rPr>
+          <w:rFonts w:ascii="Roboto" w:hAnsi="Roboto"/>
+          <w:color w:val="2C2D30"/>
+          <w:sz w:val="23"/>
+          <w:szCs w:val="23"/>
+        </w:rPr>
+        <w:br/>
+        <w:t>1. Получить первичный практический навык работы с классами в C++.</w:t>
+      </w:r>
+      <w:r>
+        <w:rPr>
+          <w:rFonts w:ascii="Roboto" w:hAnsi="Roboto"/>
+          <w:color w:val="2C2D30"/>
+          <w:sz w:val="23"/>
+          <w:szCs w:val="23"/>
+        </w:rPr>
+        <w:br/>
+        <w:t>2. Научиться:</w:t>
+      </w:r>
+      <w:r>
+        <w:rPr>
+          <w:rFonts w:ascii="Roboto" w:hAnsi="Roboto"/>
+          <w:color w:val="2C2D30"/>
+          <w:sz w:val="23"/>
+          <w:szCs w:val="23"/>
+        </w:rPr>
+        <w:br/>
+        <w:t>— объявлять классы,</w:t>
+      </w:r>
+      <w:r>
+        <w:rPr>
+          <w:rFonts w:ascii="Roboto" w:hAnsi="Roboto"/>
+          <w:color w:val="2C2D30"/>
+          <w:sz w:val="23"/>
+          <w:szCs w:val="23"/>
+        </w:rPr>
+        <w:br/>
+        <w:t>— пользоваться типами доступа,</w:t>
+      </w:r>
+      <w:r>
+        <w:rPr>
+          <w:rFonts w:ascii="Roboto" w:hAnsi="Roboto"/>
+          <w:color w:val="2C2D30"/>
+          <w:sz w:val="23"/>
+          <w:szCs w:val="23"/>
+        </w:rPr>
+        <w:br/>
+        <w:t>— определять методы класса.</w:t>
+      </w:r>
+      <w:r>
+        <w:rPr>
+          <w:rFonts w:ascii="Roboto" w:hAnsi="Roboto"/>
+          <w:color w:val="2C2D30"/>
+          <w:sz w:val="23"/>
+          <w:szCs w:val="23"/>
+        </w:rPr>
+        <w:br/>
+      </w:r>
+    </w:p>
+    <w:p>
+      <w:pPr>
+        <w:pStyle w:val="4"/>
+        <w:shd w:val="clear" w:color="auto" w:fill="FFFFFF"/>
+        <w:spacing w:before="0" w:beforeAutospacing="0" w:after="0" w:afterAutospacing="0" w:line="405" w:lineRule="atLeast"/>
+        <w:rPr>
+          <w:rFonts w:ascii="inherit" w:hAnsi="inherit"/>
+          <w:b w:val="0"/>
+          <w:bCs w:val="0"/>
+          <w:color w:val="2C2D30"/>
+          <w:sz w:val="26"/>
+          <w:szCs w:val="26"/>
+        </w:rPr>
+      </w:pPr>
+      <w:r>
+        <w:rPr>
+          <w:rFonts w:ascii="inherit" w:hAnsi="inherit"/>
+          <w:b w:val="0"/>
+          <w:bCs w:val="0"/>
+          <w:color w:val="2C2D30"/>
+          <w:sz w:val="26"/>
+          <w:szCs w:val="26"/>
+        </w:rPr>
+        <w:t>Задание 1. Реализация имитации аудиоплеера</w:t>
+      </w:r>
+    </w:p>
+    <w:p>
+      <w:pPr>
+        <w:pStyle w:val="a4"/>
+        <w:shd w:val="clear" w:color="auto" w:fill="FFFFFF"/>
+        <w:spacing w:before="0" w:beforeAutospacing="0" w:after="0" w:afterAutospacing="0"/>
+        <w:rPr>
+          <w:rFonts w:ascii="Roboto" w:hAnsi="Roboto"/>
+          <w:color w:val="2C2D30"/>
+          <w:sz w:val="23"/>
+          <w:szCs w:val="23"/>
+          <w:lang w:val="en-US"/>
+        </w:rPr>
+      </w:pPr>
+      <w:r>
+        <w:rPr>
+          <w:rStyle w:val="a3"/>
+          <w:rFonts w:ascii="Roboto" w:hAnsi="Roboto"/>
+          <w:color w:val="2C2D30"/>
+          <w:sz w:val="23"/>
+          <w:szCs w:val="23"/>
+        </w:rPr>
+        <w:t>Что нужно сделать</w:t>
+      </w:r>
+      <w:r>
+        <w:rPr>
+          <w:rFonts w:ascii="Roboto" w:hAnsi="Roboto"/>
+          <w:color w:val="2C2D30"/>
+          <w:sz w:val="23"/>
+          <w:szCs w:val="23"/>
+        </w:rPr>
+        <w:br/>
+        <w:t xml:space="preserve">С помощью классов реализуйте программу имитации работы аудиоплеера. В плеере находится несколько аудиозаписей, доступных для воспроизведения. Для них вы должны создать отдельный класс Track. Полями этого класса должны быть: название, дата создания (здесь вы можете использовать тип </w:t>
+      </w:r>
+      <w:proofErr w:type="spellStart"/>
+      <w:proofErr w:type="gramStart"/>
+      <w:r>
+        <w:rPr>
+          <w:rFonts w:ascii="Roboto" w:hAnsi="Roboto"/>
+          <w:color w:val="2C2D30"/>
+          <w:sz w:val="23"/>
+          <w:szCs w:val="23"/>
+        </w:rPr>
+        <w:t>std</w:t>
+      </w:r>
+      <w:proofErr w:type="spellEnd"/>
+      <w:r>
+        <w:rPr>
+          <w:rFonts w:ascii="Roboto" w:hAnsi="Roboto"/>
+          <w:color w:val="2C2D30"/>
+          <w:sz w:val="23"/>
+          <w:szCs w:val="23"/>
+        </w:rPr>
+        <w:t>::</w:t>
+      </w:r>
+      <w:proofErr w:type="spellStart"/>
+      <w:proofErr w:type="gramEnd"/>
+      <w:r>
+        <w:rPr>
+          <w:rFonts w:ascii="Roboto" w:hAnsi="Roboto"/>
+          <w:color w:val="2C2D30"/>
+          <w:sz w:val="23"/>
+          <w:szCs w:val="23"/>
+        </w:rPr>
+        <w:t>tm</w:t>
+      </w:r>
+      <w:proofErr w:type="spellEnd"/>
+      <w:r>
+        <w:rPr>
+          <w:rFonts w:ascii="Roboto" w:hAnsi="Roboto"/>
+          <w:color w:val="2C2D30"/>
+          <w:sz w:val="23"/>
+          <w:szCs w:val="23"/>
+        </w:rPr>
+        <w:t>) и продолжительность записи в секундах.</w:t>
+      </w:r>
+      <w:r>
+        <w:rPr>
+          <w:rFonts w:ascii="Roboto" w:hAnsi="Roboto"/>
+          <w:color w:val="2C2D30"/>
+          <w:sz w:val="23"/>
+          <w:szCs w:val="23"/>
+        </w:rPr>
+        <w:br/>
+        <w:t>Сам плеер тоже реализуйте с помощью класса. Внутри он должен содержать список доступных записей и нужные для логики работы плеера поля.</w:t>
+      </w:r>
+      <w:r>
+        <w:rPr>
+          <w:rFonts w:ascii="Roboto" w:hAnsi="Roboto"/>
+          <w:color w:val="2C2D30"/>
+          <w:sz w:val="23"/>
+          <w:szCs w:val="23"/>
+        </w:rPr>
+        <w:br/>
+      </w:r>
+      <w:r>
+        <w:rPr>
+          <w:rFonts w:ascii="Roboto" w:hAnsi="Roboto"/>
+          <w:color w:val="2C2D30"/>
+          <w:sz w:val="23"/>
+          <w:szCs w:val="23"/>
+        </w:rPr>
+        <w:br/>
+        <w:t>Пользователь взаимодействует с программой с помощью команд:</w:t>
+      </w:r>
+      <w:r>
+        <w:rPr>
+          <w:rFonts w:ascii="Roboto" w:hAnsi="Roboto"/>
+          <w:color w:val="2C2D30"/>
+          <w:sz w:val="23"/>
+          <w:szCs w:val="23"/>
+        </w:rPr>
+        <w:br/>
+      </w:r>
+      <w:r>
+        <w:rPr>
+          <w:rFonts w:ascii="Roboto" w:hAnsi="Roboto"/>
+          <w:color w:val="2C2D30"/>
+          <w:sz w:val="23"/>
+          <w:szCs w:val="23"/>
+        </w:rPr>
+        <w:br/>
+        <w:t>• Команда </w:t>
+      </w:r>
+      <w:proofErr w:type="spellStart"/>
+      <w:r>
+        <w:rPr>
+          <w:rStyle w:val="a3"/>
+          <w:rFonts w:ascii="Roboto" w:hAnsi="Roboto"/>
+          <w:color w:val="2C2D30"/>
+          <w:sz w:val="23"/>
+          <w:szCs w:val="23"/>
+        </w:rPr>
+        <w:t>play</w:t>
+      </w:r>
+      <w:proofErr w:type="spellEnd"/>
+      <w:r>
+        <w:rPr>
+          <w:rFonts w:ascii="Roboto" w:hAnsi="Roboto"/>
+          <w:color w:val="2C2D30"/>
+          <w:sz w:val="23"/>
+          <w:szCs w:val="23"/>
+        </w:rPr>
+        <w:t> запрашивает у пользователя название записи для воспроизведения и начинает её воспроизведение. Воспроизведение симулируется с помощью вывода в консоль всей информации о записи. Если произведение какой-то записи уже начато, ничего не происходит.</w:t>
+      </w:r>
+      <w:r>
+        <w:rPr>
+          <w:rFonts w:ascii="Roboto" w:hAnsi="Roboto"/>
+          <w:color w:val="2C2D30"/>
+          <w:sz w:val="23"/>
+          <w:szCs w:val="23"/>
+        </w:rPr>
+        <w:br/>
+        <w:t>• Команда </w:t>
+      </w:r>
+      <w:proofErr w:type="spellStart"/>
+      <w:r>
+        <w:rPr>
+          <w:rStyle w:val="a3"/>
+          <w:rFonts w:ascii="Roboto" w:hAnsi="Roboto"/>
+          <w:color w:val="2C2D30"/>
+          <w:sz w:val="23"/>
+          <w:szCs w:val="23"/>
+        </w:rPr>
+        <w:t>pause</w:t>
+      </w:r>
+      <w:proofErr w:type="spellEnd"/>
+      <w:r>
+        <w:rPr>
+          <w:rFonts w:ascii="Roboto" w:hAnsi="Roboto"/>
+          <w:color w:val="2C2D30"/>
+          <w:sz w:val="23"/>
+          <w:szCs w:val="23"/>
+        </w:rPr>
+        <w:t>. Ставит запись на паузу, о чём выводит соответствующее сообщение в консоль. Если запись уже на паузе или не воспроизводится вовсе, ничего не происходит.</w:t>
+      </w:r>
+      <w:r>
+        <w:rPr>
+          <w:rFonts w:ascii="Roboto" w:hAnsi="Roboto"/>
+          <w:color w:val="2C2D30"/>
+          <w:sz w:val="23"/>
+          <w:szCs w:val="23"/>
+        </w:rPr>
+        <w:br/>
+        <w:t>• Команда </w:t>
+      </w:r>
+      <w:proofErr w:type="spellStart"/>
+      <w:r>
+        <w:rPr>
+          <w:rStyle w:val="a3"/>
+          <w:rFonts w:ascii="Roboto" w:hAnsi="Roboto"/>
+          <w:color w:val="2C2D30"/>
+          <w:sz w:val="23"/>
+          <w:szCs w:val="23"/>
+        </w:rPr>
+        <w:t>next</w:t>
+      </w:r>
+      <w:proofErr w:type="spellEnd"/>
+      <w:r>
+        <w:rPr>
+          <w:rFonts w:ascii="Roboto" w:hAnsi="Roboto"/>
+          <w:color w:val="2C2D30"/>
+          <w:sz w:val="23"/>
+          <w:szCs w:val="23"/>
+        </w:rPr>
+        <w:t xml:space="preserve"> переходит к следующей записи для воспроизведения. Запись при </w:t>
+      </w:r>
+      <w:r>
+        <w:rPr>
+          <w:rFonts w:ascii="Roboto" w:hAnsi="Roboto"/>
+          <w:color w:val="2C2D30"/>
+          <w:sz w:val="23"/>
+          <w:szCs w:val="23"/>
+        </w:rPr>
+        <w:lastRenderedPageBreak/>
+        <w:t xml:space="preserve">этом выбирается случайно, как будто плеер работает в режиме </w:t>
+      </w:r>
+      <w:proofErr w:type="spellStart"/>
+      <w:r>
+        <w:rPr>
+          <w:rFonts w:ascii="Roboto" w:hAnsi="Roboto"/>
+          <w:color w:val="2C2D30"/>
+          <w:sz w:val="23"/>
+          <w:szCs w:val="23"/>
+        </w:rPr>
+        <w:t>shuffle</w:t>
+      </w:r>
+      <w:proofErr w:type="spellEnd"/>
+      <w:r>
+        <w:rPr>
+          <w:rFonts w:ascii="Roboto" w:hAnsi="Roboto"/>
+          <w:color w:val="2C2D30"/>
+          <w:sz w:val="23"/>
+          <w:szCs w:val="23"/>
+        </w:rPr>
+        <w:t>.</w:t>
+      </w:r>
+      <w:r>
+        <w:rPr>
+          <w:rFonts w:ascii="Roboto" w:hAnsi="Roboto"/>
+          <w:color w:val="2C2D30"/>
+          <w:sz w:val="23"/>
+          <w:szCs w:val="23"/>
+        </w:rPr>
+        <w:br/>
+        <w:t>• Команда </w:t>
+      </w:r>
+      <w:proofErr w:type="spellStart"/>
+      <w:r>
+        <w:rPr>
+          <w:rStyle w:val="a3"/>
+          <w:rFonts w:ascii="Roboto" w:hAnsi="Roboto"/>
+          <w:color w:val="2C2D30"/>
+          <w:sz w:val="23"/>
+          <w:szCs w:val="23"/>
+        </w:rPr>
+        <w:t>stop</w:t>
+      </w:r>
+      <w:proofErr w:type="spellEnd"/>
+      <w:r>
+        <w:rPr>
+          <w:rFonts w:ascii="Roboto" w:hAnsi="Roboto"/>
+          <w:color w:val="2C2D30"/>
+          <w:sz w:val="23"/>
+          <w:szCs w:val="23"/>
+        </w:rPr>
+        <w:t> прекращает воспроизведение текущей записи, если таковая имеется. Об этом выводится сообщение в консоль. Два раза остановить воспроизведение невозможно, так что команда должна срабатывать только в первом случае.</w:t>
+      </w:r>
+      <w:r>
+        <w:rPr>
+          <w:rFonts w:ascii="Roboto" w:hAnsi="Roboto"/>
+          <w:color w:val="2C2D30"/>
+          <w:sz w:val="23"/>
+          <w:szCs w:val="23"/>
+        </w:rPr>
+        <w:br/>
+        <w:t>• Команда </w:t>
+      </w:r>
+      <w:proofErr w:type="spellStart"/>
+      <w:r>
+        <w:rPr>
+          <w:rStyle w:val="a3"/>
+          <w:rFonts w:ascii="Roboto" w:hAnsi="Roboto"/>
+          <w:color w:val="2C2D30"/>
+          <w:sz w:val="23"/>
+          <w:szCs w:val="23"/>
+        </w:rPr>
+        <w:t>exit</w:t>
+      </w:r>
+      <w:proofErr w:type="spellEnd"/>
+      <w:r>
+        <w:rPr>
+          <w:rFonts w:ascii="Roboto" w:hAnsi="Roboto"/>
+          <w:color w:val="2C2D30"/>
+          <w:sz w:val="23"/>
+          <w:szCs w:val="23"/>
+        </w:rPr>
+        <w:t> — выход из программы.</w:t>
+      </w:r>
+      <w:r>
+        <w:rPr>
+          <w:rFonts w:ascii="Roboto" w:hAnsi="Roboto"/>
+          <w:color w:val="2C2D30"/>
+          <w:sz w:val="23"/>
+          <w:szCs w:val="23"/>
+        </w:rPr>
+        <w:br/>
+      </w:r>
+      <w:r>
+        <w:rPr>
+          <w:rFonts w:ascii="Roboto" w:hAnsi="Roboto"/>
+          <w:color w:val="2C2D30"/>
+          <w:sz w:val="23"/>
+          <w:szCs w:val="23"/>
+        </w:rPr>
+        <w:br/>
+      </w:r>
+      <w:r>
+        <w:rPr>
+          <w:rStyle w:val="a3"/>
+          <w:rFonts w:ascii="Roboto" w:hAnsi="Roboto"/>
+          <w:color w:val="2C2D30"/>
+          <w:sz w:val="23"/>
+          <w:szCs w:val="23"/>
+        </w:rPr>
+        <w:t>Советы и рекомендации</w:t>
+      </w:r>
+      <w:r>
+        <w:rPr>
+          <w:rFonts w:ascii="Roboto" w:hAnsi="Roboto"/>
+          <w:color w:val="2C2D30"/>
+          <w:sz w:val="23"/>
+          <w:szCs w:val="23"/>
+        </w:rPr>
+        <w:br/>
+        <w:t>Забудьте про отдельные глобальные функции и используйте возможности классов и методов по максимуму.</w:t>
+      </w:r>
+      <w:r>
+        <w:rPr>
+          <w:rFonts w:ascii="Roboto" w:hAnsi="Roboto"/>
+          <w:color w:val="2C2D30"/>
+          <w:sz w:val="23"/>
+          <w:szCs w:val="23"/>
+        </w:rPr>
+        <w:br/>
+      </w:r>
+    </w:p>
+    <w:p>
+      <w:pPr>
+        <w:pStyle w:val="4"/>
+        <w:shd w:val="clear" w:color="auto" w:fill="FFFFFF"/>
+        <w:spacing w:before="0" w:beforeAutospacing="0" w:after="0" w:afterAutospacing="0" w:line="405" w:lineRule="atLeast"/>
+        <w:rPr>
+          <w:rFonts w:ascii="inherit" w:hAnsi="inherit"/>
+          <w:b w:val="0"/>
+          <w:bCs w:val="0"/>
+          <w:color w:val="2C2D30"/>
+          <w:sz w:val="26"/>
+          <w:szCs w:val="26"/>
+        </w:rPr>
+      </w:pPr>
+      <w:r>
+        <w:rPr>
+          <w:rFonts w:ascii="inherit" w:hAnsi="inherit"/>
+          <w:b w:val="0"/>
+          <w:bCs w:val="0"/>
+          <w:color w:val="2C2D30"/>
+          <w:sz w:val="26"/>
+          <w:szCs w:val="26"/>
+        </w:rPr>
+        <w:t>Задание 2. Реализация программы симуляции мобильного телефона</w:t>
+      </w:r>
+    </w:p>
+    <w:p>
+      <w:pPr>
+        <w:pStyle w:val="a4"/>
+        <w:shd w:val="clear" w:color="auto" w:fill="FFFFFF"/>
+        <w:spacing w:before="0" w:beforeAutospacing="0" w:after="0" w:afterAutospacing="0"/>
+        <w:rPr>
+          <w:rFonts w:ascii="Roboto" w:hAnsi="Roboto"/>
+          <w:color w:val="2C2D30"/>
+          <w:sz w:val="23"/>
+          <w:szCs w:val="23"/>
+          <w:lang w:val="en-US"/>
+        </w:rPr>
+      </w:pPr>
+      <w:r>
+        <w:rPr>
+          <w:rStyle w:val="a3"/>
+          <w:rFonts w:ascii="Roboto" w:hAnsi="Roboto"/>
+          <w:color w:val="2C2D30"/>
+          <w:sz w:val="23"/>
+          <w:szCs w:val="23"/>
+        </w:rPr>
+        <w:t>Что нужно сделать</w:t>
+      </w:r>
+      <w:r>
+        <w:rPr>
+          <w:rFonts w:ascii="Roboto" w:hAnsi="Roboto"/>
+          <w:color w:val="2C2D30"/>
+          <w:sz w:val="23"/>
+          <w:szCs w:val="23"/>
+        </w:rPr>
+        <w:br/>
+        <w:t>Реализуйте программу простой симуляции работы мобильного телефона.</w:t>
+      </w:r>
+      <w:r>
+        <w:rPr>
+          <w:rFonts w:ascii="Roboto" w:hAnsi="Roboto"/>
+          <w:color w:val="2C2D30"/>
+          <w:sz w:val="23"/>
+          <w:szCs w:val="23"/>
+        </w:rPr>
+        <w:br/>
+        <w:t>По мобильному телефону можно звонить и отправлять СМС. Также мобильный телефон содержит адресную книгу. Телефон и отдельные записи адресной книги должны быть реализованы с помощью классов. Все номера телефонов задаются в формате +7 </w:t>
+      </w:r>
+      <w:r>
+        <w:rPr>
+          <w:rStyle w:val="HTML"/>
+          <w:rFonts w:ascii="Consolas" w:hAnsi="Consolas"/>
+          <w:color w:val="C7254E"/>
+          <w:shd w:val="clear" w:color="auto" w:fill="F9F2F4"/>
+        </w:rPr>
+        <w:t>&lt;10 цифр&gt;</w:t>
+      </w:r>
+      <w:r>
+        <w:rPr>
+          <w:rFonts w:ascii="Roboto" w:hAnsi="Roboto"/>
+          <w:color w:val="2C2D30"/>
+          <w:sz w:val="23"/>
+          <w:szCs w:val="23"/>
+        </w:rPr>
+        <w:t>.</w:t>
+      </w:r>
+      <w:r>
+        <w:rPr>
+          <w:rFonts w:ascii="Roboto" w:hAnsi="Roboto"/>
+          <w:color w:val="2C2D30"/>
+          <w:sz w:val="23"/>
+          <w:szCs w:val="23"/>
+        </w:rPr>
+        <w:br/>
+      </w:r>
+      <w:r>
+        <w:rPr>
+          <w:rFonts w:ascii="Roboto" w:hAnsi="Roboto"/>
+          <w:color w:val="2C2D30"/>
+          <w:sz w:val="23"/>
+          <w:szCs w:val="23"/>
+        </w:rPr>
+        <w:br/>
+        <w:t>Пользователь взаимодействует с программой с помощью команд:</w:t>
+      </w:r>
+      <w:r>
+        <w:rPr>
+          <w:rFonts w:ascii="Roboto" w:hAnsi="Roboto"/>
+          <w:color w:val="2C2D30"/>
+          <w:sz w:val="23"/>
+          <w:szCs w:val="23"/>
+        </w:rPr>
+        <w:br/>
+      </w:r>
+      <w:r>
+        <w:rPr>
+          <w:rFonts w:ascii="Roboto" w:hAnsi="Roboto"/>
+          <w:color w:val="2C2D30"/>
+          <w:sz w:val="23"/>
+          <w:szCs w:val="23"/>
+        </w:rPr>
+        <w:br/>
+        <w:t>• Команда </w:t>
+      </w:r>
+      <w:proofErr w:type="spellStart"/>
+      <w:r>
+        <w:rPr>
+          <w:rStyle w:val="a3"/>
+          <w:rFonts w:ascii="Roboto" w:hAnsi="Roboto"/>
+          <w:color w:val="2C2D30"/>
+          <w:sz w:val="23"/>
+          <w:szCs w:val="23"/>
+        </w:rPr>
+        <w:t>add</w:t>
+      </w:r>
+      <w:proofErr w:type="spellEnd"/>
+      <w:r>
+        <w:rPr>
+          <w:rFonts w:ascii="Roboto" w:hAnsi="Roboto"/>
+          <w:color w:val="2C2D30"/>
+          <w:sz w:val="23"/>
+          <w:szCs w:val="23"/>
+        </w:rPr>
+        <w:t> добавляет в адресную книгу новый номер телефона и ассоциирует его с именем контакта. Оба эти параметра команда получает от пользователя через стандартный ввод.</w:t>
+      </w:r>
+      <w:r>
+        <w:rPr>
+          <w:rFonts w:ascii="Roboto" w:hAnsi="Roboto"/>
+          <w:color w:val="2C2D30"/>
+          <w:sz w:val="23"/>
+          <w:szCs w:val="23"/>
+        </w:rPr>
+        <w:br/>
+        <w:t>• Команда </w:t>
+      </w:r>
+      <w:proofErr w:type="spellStart"/>
+      <w:r>
+        <w:rPr>
+          <w:rStyle w:val="a3"/>
+          <w:rFonts w:ascii="Roboto" w:hAnsi="Roboto"/>
+          <w:color w:val="2C2D30"/>
+          <w:sz w:val="23"/>
+          <w:szCs w:val="23"/>
+        </w:rPr>
+        <w:t>call</w:t>
+      </w:r>
+      <w:proofErr w:type="spellEnd"/>
+      <w:r>
+        <w:rPr>
+          <w:rFonts w:ascii="Roboto" w:hAnsi="Roboto"/>
+          <w:color w:val="2C2D30"/>
+          <w:sz w:val="23"/>
+          <w:szCs w:val="23"/>
+        </w:rPr>
+        <w:t> запрашивает у пользователя имя контакта или номер телефона, на который требуется позвонить. Сам по себе звонок симулируется с помощью вывода в консоль сообщения CALL с номером телефона, на который осуществляется вызов.</w:t>
+      </w:r>
+      <w:r>
+        <w:rPr>
+          <w:rFonts w:ascii="Roboto" w:hAnsi="Roboto"/>
+          <w:color w:val="2C2D30"/>
+          <w:sz w:val="23"/>
+          <w:szCs w:val="23"/>
+        </w:rPr>
+        <w:br/>
+        <w:t>• Команда </w:t>
+      </w:r>
+      <w:proofErr w:type="spellStart"/>
+      <w:r>
+        <w:rPr>
+          <w:rStyle w:val="a3"/>
+          <w:rFonts w:ascii="Roboto" w:hAnsi="Roboto"/>
+          <w:color w:val="2C2D30"/>
+          <w:sz w:val="23"/>
+          <w:szCs w:val="23"/>
+        </w:rPr>
+        <w:t>sms</w:t>
+      </w:r>
+      <w:proofErr w:type="spellEnd"/>
+      <w:r>
+        <w:rPr>
+          <w:rFonts w:ascii="Roboto" w:hAnsi="Roboto"/>
+          <w:color w:val="2C2D30"/>
+          <w:sz w:val="23"/>
+          <w:szCs w:val="23"/>
+        </w:rPr>
+        <w:t>. Запрашивает у пользователя номер телефона (или имя контакта), на который требуется послать сообщение. Само сообщение также вводится через стандартный ввод.</w:t>
+      </w:r>
+      <w:r>
+        <w:rPr>
+          <w:rFonts w:ascii="Roboto" w:hAnsi="Roboto"/>
+          <w:color w:val="2C2D30"/>
+          <w:sz w:val="23"/>
+          <w:szCs w:val="23"/>
+        </w:rPr>
+        <w:br/>
+        <w:t>• Команда </w:t>
+      </w:r>
+      <w:proofErr w:type="spellStart"/>
+      <w:r>
+        <w:rPr>
+          <w:rStyle w:val="a3"/>
+          <w:rFonts w:ascii="Roboto" w:hAnsi="Roboto"/>
+          <w:color w:val="2C2D30"/>
+          <w:sz w:val="23"/>
+          <w:szCs w:val="23"/>
+        </w:rPr>
+        <w:t>exit</w:t>
+      </w:r>
+      <w:proofErr w:type="spellEnd"/>
+      <w:r>
+        <w:rPr>
+          <w:rFonts w:ascii="Roboto" w:hAnsi="Roboto"/>
+          <w:color w:val="2C2D30"/>
+          <w:sz w:val="23"/>
+          <w:szCs w:val="23"/>
+        </w:rPr>
+        <w:t> — выход из программы.</w:t>
+      </w:r>
+      <w:r>
+        <w:rPr>
+          <w:rFonts w:ascii="Roboto" w:hAnsi="Roboto"/>
+          <w:color w:val="2C2D30"/>
+          <w:sz w:val="23"/>
+          <w:szCs w:val="23"/>
+        </w:rPr>
+        <w:br/>
+      </w:r>
+      <w:r>
+        <w:rPr>
+          <w:rFonts w:ascii="Roboto" w:hAnsi="Roboto"/>
+          <w:color w:val="2C2D30"/>
+          <w:sz w:val="23"/>
+          <w:szCs w:val="23"/>
+        </w:rPr>
+        <w:br/>
+      </w:r>
+      <w:r>
+        <w:rPr>
+          <w:rStyle w:val="a3"/>
+          <w:rFonts w:ascii="Roboto" w:hAnsi="Roboto"/>
+          <w:color w:val="2C2D30"/>
+          <w:sz w:val="23"/>
+          <w:szCs w:val="23"/>
+        </w:rPr>
+        <w:t>Советы и рекомендации</w:t>
+      </w:r>
+      <w:r>
+        <w:rPr>
+          <w:rFonts w:ascii="Roboto" w:hAnsi="Roboto"/>
+          <w:color w:val="2C2D30"/>
+          <w:sz w:val="23"/>
+          <w:szCs w:val="23"/>
+        </w:rPr>
+        <w:br/>
+        <w:t>Сам по себе тип номера телефона вы тоже можете реализовать с помощью отдельного класса.</w:t>
+      </w:r>
+      <w:r>
+        <w:rPr>
+          <w:rFonts w:ascii="Roboto" w:hAnsi="Roboto"/>
+          <w:color w:val="2C2D30"/>
+          <w:sz w:val="23"/>
+          <w:szCs w:val="23"/>
+        </w:rPr>
+        <w:br/>
+      </w:r>
+    </w:p>
+    <w:p>
+      <w:pPr>
+        <w:pStyle w:val="4"/>
+        <w:shd w:val="clear" w:color="auto" w:fill="FFFFFF"/>
+        <w:spacing w:before="0" w:beforeAutospacing="0" w:after="0" w:afterAutospacing="0" w:line="405" w:lineRule="atLeast"/>
+        <w:rPr>
+          <w:rFonts w:ascii="inherit" w:hAnsi="inherit"/>
+          <w:b w:val="0"/>
+          <w:bCs w:val="0"/>
+          <w:color w:val="2C2D30"/>
+          <w:sz w:val="26"/>
+          <w:szCs w:val="26"/>
+        </w:rPr>
+      </w:pPr>
+      <w:r>
+        <w:rPr>
+          <w:rFonts w:ascii="inherit" w:hAnsi="inherit"/>
+          <w:b w:val="0"/>
+          <w:bCs w:val="0"/>
+          <w:color w:val="2C2D30"/>
+          <w:sz w:val="26"/>
+          <w:szCs w:val="26"/>
+        </w:rPr>
+        <w:t>Задание 3. Реализация программы управления окном рабочего стола</w:t>
+      </w:r>
+    </w:p>
+    <w:p>
+      <w:pPr>
+        <w:pStyle w:val="a4"/>
+        <w:shd w:val="clear" w:color="auto" w:fill="FFFFFF"/>
+        <w:spacing w:before="0" w:beforeAutospacing="0" w:after="0" w:afterAutospacing="0"/>
+        <w:rPr>
+          <w:rFonts w:ascii="Roboto" w:hAnsi="Roboto"/>
+          <w:color w:val="2C2D30"/>
+          <w:sz w:val="23"/>
+          <w:szCs w:val="23"/>
+          <w:lang w:val="en-US"/>
+        </w:rPr>
+      </w:pPr>
+      <w:r>
+        <w:rPr>
+          <w:rStyle w:val="a3"/>
+          <w:rFonts w:ascii="Roboto" w:hAnsi="Roboto"/>
+          <w:color w:val="2C2D30"/>
+          <w:sz w:val="23"/>
+          <w:szCs w:val="23"/>
+        </w:rPr>
+        <w:t>Что нужно сделать</w:t>
+      </w:r>
+      <w:r>
+        <w:rPr>
+          <w:rFonts w:ascii="Roboto" w:hAnsi="Roboto"/>
+          <w:color w:val="2C2D30"/>
+          <w:sz w:val="23"/>
+          <w:szCs w:val="23"/>
+        </w:rPr>
+        <w:br/>
+        <w:t>Реализуйте симуляцию работы окна в визуальном интерфейсе пользователя.</w:t>
+      </w:r>
+      <w:r>
+        <w:rPr>
+          <w:rFonts w:ascii="Roboto" w:hAnsi="Roboto"/>
+          <w:color w:val="2C2D30"/>
+          <w:sz w:val="23"/>
+          <w:szCs w:val="23"/>
+        </w:rPr>
+        <w:br/>
+        <w:t>Окно располагается на виртуальном экране монитора, размером 80 × 50 точек. У окна есть несколько параметров, которые также задаются в пикселях: двумерные координаты левого верхнего угла и размеры, ширина и высота. Ширина и высота при этом не могут быть отрицательными, а координаты не могут выходить за область экрана.</w:t>
+      </w:r>
+      <w:r>
+        <w:rPr>
+          <w:rFonts w:ascii="Roboto" w:hAnsi="Roboto"/>
+          <w:color w:val="2C2D30"/>
+          <w:sz w:val="23"/>
+          <w:szCs w:val="23"/>
+        </w:rPr>
+        <w:br/>
+      </w:r>
+      <w:r>
+        <w:rPr>
+          <w:rFonts w:ascii="Roboto" w:hAnsi="Roboto"/>
+          <w:color w:val="2C2D30"/>
+          <w:sz w:val="23"/>
+          <w:szCs w:val="23"/>
+        </w:rPr>
+        <w:br/>
+        <w:t>Пользователь взаимодействует с программой с помощью команд:</w:t>
+      </w:r>
+      <w:r>
+        <w:rPr>
+          <w:rFonts w:ascii="Roboto" w:hAnsi="Roboto"/>
+          <w:color w:val="2C2D30"/>
+          <w:sz w:val="23"/>
+          <w:szCs w:val="23"/>
+        </w:rPr>
+        <w:br/>
+      </w:r>
+      <w:r>
+        <w:rPr>
+          <w:rFonts w:ascii="Roboto" w:hAnsi="Roboto"/>
+          <w:color w:val="2C2D30"/>
+          <w:sz w:val="23"/>
+          <w:szCs w:val="23"/>
+        </w:rPr>
+        <w:br/>
+        <w:t>• Команда </w:t>
+      </w:r>
+      <w:proofErr w:type="spellStart"/>
+      <w:r>
+        <w:rPr>
+          <w:rStyle w:val="a3"/>
+          <w:rFonts w:ascii="Roboto" w:hAnsi="Roboto"/>
+          <w:color w:val="2C2D30"/>
+          <w:sz w:val="23"/>
+          <w:szCs w:val="23"/>
+        </w:rPr>
+        <w:t>move</w:t>
+      </w:r>
+      <w:proofErr w:type="spellEnd"/>
+      <w:r>
+        <w:rPr>
+          <w:rFonts w:ascii="Roboto" w:hAnsi="Roboto"/>
+          <w:color w:val="2C2D30"/>
+          <w:sz w:val="23"/>
+          <w:szCs w:val="23"/>
+        </w:rPr>
+        <w:t> принимает вектор, на который надо сместить окно на экране. Сообщение с новыми координатами окна появляется на экране.</w:t>
+      </w:r>
+      <w:r>
+        <w:rPr>
+          <w:rFonts w:ascii="Roboto" w:hAnsi="Roboto"/>
+          <w:color w:val="2C2D30"/>
+          <w:sz w:val="23"/>
+          <w:szCs w:val="23"/>
+        </w:rPr>
+        <w:br/>
+        <w:t>• Команда </w:t>
+      </w:r>
+      <w:proofErr w:type="spellStart"/>
+      <w:r>
+        <w:rPr>
+          <w:rStyle w:val="a3"/>
+          <w:rFonts w:ascii="Roboto" w:hAnsi="Roboto"/>
+          <w:color w:val="2C2D30"/>
+          <w:sz w:val="23"/>
+          <w:szCs w:val="23"/>
+        </w:rPr>
+        <w:t>resize</w:t>
+      </w:r>
+      <w:proofErr w:type="spellEnd"/>
+      <w:r>
+        <w:rPr>
+          <w:rFonts w:ascii="Roboto" w:hAnsi="Roboto"/>
+          <w:color w:val="2C2D30"/>
+          <w:sz w:val="23"/>
+          <w:szCs w:val="23"/>
+        </w:rPr>
+        <w:t> запрашивает из стандартного ввода новый размер окна. После изменения размера сообщение с новым размером выводится на экране.</w:t>
+      </w:r>
+      <w:r>
+        <w:rPr>
+          <w:rFonts w:ascii="Roboto" w:hAnsi="Roboto"/>
+          <w:color w:val="2C2D30"/>
+          <w:sz w:val="23"/>
+          <w:szCs w:val="23"/>
+        </w:rPr>
+        <w:br/>
+        <w:t>• Команда </w:t>
+      </w:r>
+      <w:proofErr w:type="spellStart"/>
+      <w:r>
+        <w:rPr>
+          <w:rStyle w:val="a3"/>
+          <w:rFonts w:ascii="Roboto" w:hAnsi="Roboto"/>
+          <w:color w:val="2C2D30"/>
+          <w:sz w:val="23"/>
+          <w:szCs w:val="23"/>
+        </w:rPr>
+        <w:t>display</w:t>
+      </w:r>
+      <w:proofErr w:type="spellEnd"/>
+      <w:r>
+        <w:rPr>
+          <w:rFonts w:ascii="Roboto" w:hAnsi="Roboto"/>
+          <w:color w:val="2C2D30"/>
+          <w:sz w:val="23"/>
+          <w:szCs w:val="23"/>
+        </w:rPr>
+        <w:t xml:space="preserve"> выводит текущее изображение монитора в консоль. 0 — это </w:t>
+      </w:r>
+      <w:r>
+        <w:rPr>
+          <w:rFonts w:ascii="Roboto" w:hAnsi="Roboto"/>
+          <w:color w:val="2C2D30"/>
+          <w:sz w:val="23"/>
+          <w:szCs w:val="23"/>
+        </w:rPr>
+        <w:lastRenderedPageBreak/>
+        <w:t>пиксель вне области окна, 1 — с окном.</w:t>
+      </w:r>
+      <w:r>
+        <w:rPr>
+          <w:rFonts w:ascii="Roboto" w:hAnsi="Roboto"/>
+          <w:color w:val="2C2D30"/>
+          <w:sz w:val="23"/>
+          <w:szCs w:val="23"/>
+        </w:rPr>
+        <w:br/>
+        <w:t>• Команда </w:t>
+      </w:r>
+      <w:proofErr w:type="spellStart"/>
+      <w:r>
+        <w:rPr>
+          <w:rStyle w:val="a3"/>
+          <w:rFonts w:ascii="Roboto" w:hAnsi="Roboto"/>
+          <w:color w:val="2C2D30"/>
+          <w:sz w:val="23"/>
+          <w:szCs w:val="23"/>
+        </w:rPr>
+        <w:t>close</w:t>
+      </w:r>
+      <w:proofErr w:type="spellEnd"/>
+      <w:r>
+        <w:rPr>
+          <w:rFonts w:ascii="Roboto" w:hAnsi="Roboto"/>
+          <w:color w:val="2C2D30"/>
+          <w:sz w:val="23"/>
+          <w:szCs w:val="23"/>
+        </w:rPr>
+        <w:t> закрывает окно, выход из программы.</w:t>
+      </w:r>
+      <w:r>
+        <w:rPr>
+          <w:rFonts w:ascii="Roboto" w:hAnsi="Roboto"/>
+          <w:color w:val="2C2D30"/>
+          <w:sz w:val="23"/>
+          <w:szCs w:val="23"/>
+        </w:rPr>
+        <w:br/>
+      </w:r>
+      <w:r>
+        <w:rPr>
+          <w:rFonts w:ascii="Roboto" w:hAnsi="Roboto"/>
+          <w:color w:val="2C2D30"/>
+          <w:sz w:val="23"/>
+          <w:szCs w:val="23"/>
+        </w:rPr>
+        <w:br/>
+      </w:r>
+      <w:r>
+        <w:rPr>
+          <w:rStyle w:val="a3"/>
+          <w:rFonts w:ascii="Roboto" w:hAnsi="Roboto"/>
+          <w:color w:val="2C2D30"/>
+          <w:sz w:val="23"/>
+          <w:szCs w:val="23"/>
+        </w:rPr>
+        <w:t>Советы и рекомендации</w:t>
+      </w:r>
+      <w:r>
+        <w:rPr>
+          <w:rFonts w:ascii="Roboto" w:hAnsi="Roboto"/>
+          <w:color w:val="2C2D30"/>
+          <w:sz w:val="23"/>
+          <w:szCs w:val="23"/>
+        </w:rPr>
+        <w:br/>
+        <w:t>Сам экран монитора вы тоже можете реализовать с помощью класса.</w:t>
+      </w:r>
+    </w:p>
+    <w:p>
+      <w:pPr>
+        <w:pStyle w:val="a4"/>
+        <w:shd w:val="clear" w:color="auto" w:fill="FFFFFF"/>
+        <w:spacing w:before="0" w:beforeAutospacing="0" w:after="0" w:afterAutospacing="0"/>
+        <w:rPr>
+          <w:rFonts w:ascii="Roboto" w:hAnsi="Roboto"/>
+          <w:color w:val="2C2D30"/>
+          <w:sz w:val="23"/>
+          <w:szCs w:val="23"/>
+          <w:lang w:val="en-US"/>
+        </w:rPr>
+      </w:pPr>
+    </w:p>
+    <w:p>
+      <w:pPr>
+        <w:pStyle w:val="a4"/>
+        <w:shd w:val="clear" w:color="auto" w:fill="FFFFFF"/>
+        <w:spacing w:before="0" w:beforeAutospacing="0" w:after="0" w:afterAutospacing="0"/>
+        <w:rPr>
+          <w:rFonts w:ascii="Roboto" w:hAnsi="Roboto"/>
+          <w:color w:val="2C2D30"/>
+          <w:sz w:val="23"/>
+          <w:szCs w:val="23"/>
+          <w:lang w:val="en-US"/>
+        </w:rPr>
+      </w:pPr>
+    </w:p>
+    <w:p>
+      <w:pPr>
+        <w:pStyle w:val="3"/>
+        <w:spacing w:before="0" w:beforeAutospacing="0" w:after="0" w:afterAutospacing="0" w:line="360" w:lineRule="atLeast"/>
+        <w:rPr>
+          <w:rFonts w:ascii="Arial" w:hAnsi="Arial" w:cs="Arial"/>
+          <w:b w:val="0"/>
+          <w:bCs w:val="0"/>
+          <w:color w:val="3F5368"/>
+          <w:sz w:val="26"/>
+          <w:szCs w:val="26"/>
+        </w:rPr>
+      </w:pPr>
+      <w:r>
+        <w:rPr>
+          <w:rFonts w:ascii="Arial" w:hAnsi="Arial" w:cs="Arial"/>
+          <w:b w:val="0"/>
+          <w:bCs w:val="0"/>
+          <w:color w:val="3F5368"/>
+          <w:sz w:val="26"/>
+          <w:szCs w:val="26"/>
+        </w:rPr>
+        <w:t>Урок 9. Введение в ООП. Часть 2</w:t>
+      </w:r>
+    </w:p>
+    <w:p>
+      <w:pPr>
+        <w:pStyle w:val="a4"/>
+        <w:shd w:val="clear" w:color="auto" w:fill="FFFFFF"/>
+        <w:spacing w:before="0" w:beforeAutospacing="0" w:after="0" w:afterAutospacing="0"/>
+        <w:rPr>
+          <w:rFonts w:ascii="Roboto" w:hAnsi="Roboto"/>
+          <w:color w:val="2C2D30"/>
+          <w:sz w:val="23"/>
+          <w:szCs w:val="23"/>
+          <w:lang w:val="en-US"/>
+        </w:rPr>
+      </w:pPr>
+      <w:r>
+        <w:rPr>
+          <w:rStyle w:val="a3"/>
+          <w:rFonts w:ascii="Roboto" w:hAnsi="Roboto"/>
+          <w:color w:val="2C2D30"/>
+          <w:sz w:val="23"/>
+          <w:szCs w:val="23"/>
+        </w:rPr>
+        <w:t>Цели практической работы</w:t>
+      </w:r>
+      <w:r>
+        <w:rPr>
+          <w:rFonts w:ascii="Roboto" w:hAnsi="Roboto"/>
+          <w:color w:val="2C2D30"/>
+          <w:sz w:val="23"/>
+          <w:szCs w:val="23"/>
+        </w:rPr>
+        <w:br/>
+        <w:t>1. Получить первичный практический навык работы с классами в C++.</w:t>
+      </w:r>
+      <w:r>
+        <w:rPr>
+          <w:rFonts w:ascii="Roboto" w:hAnsi="Roboto"/>
+          <w:color w:val="2C2D30"/>
+          <w:sz w:val="23"/>
+          <w:szCs w:val="23"/>
+        </w:rPr>
+        <w:br/>
+        <w:t>2. Научиться:</w:t>
+      </w:r>
+      <w:r>
+        <w:rPr>
+          <w:rFonts w:ascii="Roboto" w:hAnsi="Roboto"/>
+          <w:color w:val="2C2D30"/>
+          <w:sz w:val="23"/>
+          <w:szCs w:val="23"/>
+        </w:rPr>
+        <w:br/>
+        <w:t>— создавать и вызывать конструкторы,</w:t>
+      </w:r>
+      <w:r>
+        <w:rPr>
+          <w:rFonts w:ascii="Roboto" w:hAnsi="Roboto"/>
+          <w:color w:val="2C2D30"/>
+          <w:sz w:val="23"/>
+          <w:szCs w:val="23"/>
+        </w:rPr>
+        <w:br/>
+        <w:t xml:space="preserve">— пользоваться указателем </w:t>
+      </w:r>
+      <w:proofErr w:type="spellStart"/>
+      <w:r>
+        <w:rPr>
+          <w:rFonts w:ascii="Roboto" w:hAnsi="Roboto"/>
+          <w:color w:val="2C2D30"/>
+          <w:sz w:val="23"/>
+          <w:szCs w:val="23"/>
+        </w:rPr>
+        <w:t>this</w:t>
+      </w:r>
+      <w:proofErr w:type="spellEnd"/>
+      <w:r>
+        <w:rPr>
+          <w:rFonts w:ascii="Roboto" w:hAnsi="Roboto"/>
+          <w:color w:val="2C2D30"/>
+          <w:sz w:val="23"/>
+          <w:szCs w:val="23"/>
+        </w:rPr>
+        <w:t>,</w:t>
+      </w:r>
+      <w:r>
+        <w:rPr>
+          <w:rFonts w:ascii="Roboto" w:hAnsi="Roboto"/>
+          <w:color w:val="2C2D30"/>
+          <w:sz w:val="23"/>
+          <w:szCs w:val="23"/>
+        </w:rPr>
+        <w:br/>
+        <w:t>— выстраивать иерархии классов.</w:t>
+      </w:r>
+    </w:p>
+    <w:p>
+      <w:pPr>
+        <w:pStyle w:val="a4"/>
+        <w:shd w:val="clear" w:color="auto" w:fill="FFFFFF"/>
+        <w:spacing w:before="0" w:beforeAutospacing="0" w:after="0" w:afterAutospacing="0"/>
+        <w:rPr>
+          <w:rFonts w:ascii="Roboto" w:hAnsi="Roboto"/>
+          <w:color w:val="2C2D30"/>
+          <w:sz w:val="23"/>
+          <w:szCs w:val="23"/>
+          <w:lang w:val="en-US"/>
+        </w:rPr>
+      </w:pPr>
+    </w:p>
+    <w:p>
+      <w:pPr>
+        <w:pStyle w:val="4"/>
+        <w:shd w:val="clear" w:color="auto" w:fill="FFFFFF"/>
+        <w:spacing w:before="0" w:beforeAutospacing="0" w:after="0" w:afterAutospacing="0" w:line="405" w:lineRule="atLeast"/>
+        <w:rPr>
+          <w:rFonts w:ascii="inherit" w:hAnsi="inherit"/>
+          <w:b w:val="0"/>
+          <w:bCs w:val="0"/>
+          <w:color w:val="2C2D30"/>
+          <w:sz w:val="26"/>
+          <w:szCs w:val="26"/>
+        </w:rPr>
+      </w:pPr>
+      <w:r>
+        <w:rPr>
+          <w:rFonts w:ascii="inherit" w:hAnsi="inherit"/>
+          <w:b w:val="0"/>
+          <w:bCs w:val="0"/>
+          <w:color w:val="2C2D30"/>
+          <w:sz w:val="26"/>
+          <w:szCs w:val="26"/>
+        </w:rPr>
+        <w:t>Задание 1. Реализация деревни эльфов</w:t>
+      </w:r>
+    </w:p>
+    <w:p>
+      <w:pPr>
+        <w:pStyle w:val="a4"/>
+        <w:shd w:val="clear" w:color="auto" w:fill="FFFFFF"/>
+        <w:spacing w:before="0" w:beforeAutospacing="0" w:after="0" w:afterAutospacing="0"/>
+        <w:rPr>
+          <w:rFonts w:ascii="Roboto" w:hAnsi="Roboto"/>
+          <w:color w:val="2C2D30"/>
+          <w:sz w:val="23"/>
+          <w:szCs w:val="23"/>
+          <w:lang w:val="en-US"/>
+        </w:rPr>
+      </w:pPr>
+      <w:r>
+        <w:rPr>
+          <w:rStyle w:val="a3"/>
+          <w:rFonts w:ascii="Roboto" w:hAnsi="Roboto"/>
+          <w:color w:val="2C2D30"/>
+          <w:sz w:val="23"/>
+          <w:szCs w:val="23"/>
+        </w:rPr>
+        <w:t>Что нужно сделать</w:t>
+      </w:r>
+      <w:r>
+        <w:rPr>
+          <w:rFonts w:ascii="Roboto" w:hAnsi="Roboto"/>
+          <w:color w:val="2C2D30"/>
+          <w:sz w:val="23"/>
+          <w:szCs w:val="23"/>
+        </w:rPr>
+        <w:br/>
+        <w:t>Лесные эльфы расположили свою деревню в лесу, прямо на деревьях. Нужно расселить эльфов по веткам деревьев, а затем подсчитать общее количество соседей определённого эльфа.</w:t>
+      </w:r>
+      <w:r>
+        <w:rPr>
+          <w:rFonts w:ascii="Roboto" w:hAnsi="Roboto"/>
+          <w:color w:val="2C2D30"/>
+          <w:sz w:val="23"/>
+          <w:szCs w:val="23"/>
+        </w:rPr>
+        <w:br/>
+        <w:t>Всего в лесу пять деревьев, каждое из которых генерируется с помощью случайных чисел, заданных в указанных далее диапазонах. На каждом дереве есть 3–5 основных больших ветвей. На каждой большой ветке расположены ещё 2-3 средние ветки. Дома эльфов построены на больших и на средних ветках. Более мелкие ветви не рассматриваются в этой задаче.</w:t>
+      </w:r>
+      <w:r>
+        <w:rPr>
+          <w:rFonts w:ascii="Roboto" w:hAnsi="Roboto"/>
+          <w:color w:val="2C2D30"/>
+          <w:sz w:val="23"/>
+          <w:szCs w:val="23"/>
+        </w:rPr>
+        <w:br/>
+        <w:t xml:space="preserve">В начале программы пользователь размещает в каждом доме по одному эльфу. Делается это с помощью последовательного перебора всех имеющихся домов и запроса имени заселяемого эльфа через стандартный ввод. Если было введено </w:t>
+      </w:r>
+      <w:proofErr w:type="spellStart"/>
+      <w:r>
+        <w:rPr>
+          <w:rFonts w:ascii="Roboto" w:hAnsi="Roboto"/>
+          <w:color w:val="2C2D30"/>
+          <w:sz w:val="23"/>
+          <w:szCs w:val="23"/>
+        </w:rPr>
+        <w:t>None</w:t>
+      </w:r>
+      <w:proofErr w:type="spellEnd"/>
+      <w:r>
+        <w:rPr>
+          <w:rFonts w:ascii="Roboto" w:hAnsi="Roboto"/>
+          <w:color w:val="2C2D30"/>
+          <w:sz w:val="23"/>
+          <w:szCs w:val="23"/>
+        </w:rPr>
+        <w:t xml:space="preserve"> в качестве имени, то дом пропускается и не заселяется никем.</w:t>
+      </w:r>
+      <w:r>
+        <w:rPr>
+          <w:rFonts w:ascii="Roboto" w:hAnsi="Roboto"/>
+          <w:color w:val="2C2D30"/>
+          <w:sz w:val="23"/>
+          <w:szCs w:val="23"/>
+        </w:rPr>
+        <w:br/>
+        <w:t>После этого требуется найти определённого эльфа по имени. Имя искомого эльфа вводится через стандартный ввод. Для найденного эльфа нужно вывести общее количество эльфов, живущих вместе с ним на одной большой ветви. Это и будет искомое количество соседей.</w:t>
+      </w:r>
+      <w:r>
+        <w:rPr>
+          <w:rFonts w:ascii="Roboto" w:hAnsi="Roboto"/>
+          <w:color w:val="2C2D30"/>
+          <w:sz w:val="23"/>
+          <w:szCs w:val="23"/>
+        </w:rPr>
+        <w:br/>
+      </w:r>
+      <w:r>
+        <w:rPr>
+          <w:rFonts w:ascii="Roboto" w:hAnsi="Roboto"/>
+          <w:color w:val="2C2D30"/>
+          <w:sz w:val="23"/>
+          <w:szCs w:val="23"/>
+        </w:rPr>
+        <w:br/>
+      </w:r>
+      <w:r>
+        <w:rPr>
+          <w:rStyle w:val="a3"/>
+          <w:rFonts w:ascii="Roboto" w:hAnsi="Roboto"/>
+          <w:color w:val="2C2D30"/>
+          <w:sz w:val="23"/>
+          <w:szCs w:val="23"/>
+        </w:rPr>
+        <w:t>Советы и рекомендации</w:t>
+      </w:r>
+      <w:r>
+        <w:rPr>
+          <w:rFonts w:ascii="Roboto" w:hAnsi="Roboto"/>
+          <w:color w:val="2C2D30"/>
+          <w:sz w:val="23"/>
+          <w:szCs w:val="23"/>
+        </w:rPr>
+        <w:br/>
+        <w:t xml:space="preserve">И для представления деревьев, и для представления больших и средних ветвей следует использовать один и тот же класс (например </w:t>
+      </w:r>
+      <w:proofErr w:type="spellStart"/>
+      <w:r>
+        <w:rPr>
+          <w:rFonts w:ascii="Roboto" w:hAnsi="Roboto"/>
+          <w:color w:val="2C2D30"/>
+          <w:sz w:val="23"/>
+          <w:szCs w:val="23"/>
+        </w:rPr>
+        <w:t>Branch</w:t>
+      </w:r>
+      <w:proofErr w:type="spellEnd"/>
+      <w:r>
+        <w:rPr>
+          <w:rFonts w:ascii="Roboto" w:hAnsi="Roboto"/>
+          <w:color w:val="2C2D30"/>
+          <w:sz w:val="23"/>
+          <w:szCs w:val="23"/>
+        </w:rPr>
+        <w:t xml:space="preserve">) с полем, которое будет обозначать родительскую ветвь, и полем, обозначающим дочерние ветви. У самого дерева, в свою очередь, родительская ветвь будет всегда нулевой, то есть </w:t>
+      </w:r>
+      <w:proofErr w:type="spellStart"/>
+      <w:r>
+        <w:rPr>
+          <w:rFonts w:ascii="Roboto" w:hAnsi="Roboto"/>
+          <w:color w:val="2C2D30"/>
+          <w:sz w:val="23"/>
+          <w:szCs w:val="23"/>
+        </w:rPr>
+        <w:t>nullptr</w:t>
+      </w:r>
+      <w:proofErr w:type="spellEnd"/>
+      <w:r>
+        <w:rPr>
+          <w:rFonts w:ascii="Roboto" w:hAnsi="Roboto"/>
+          <w:color w:val="2C2D30"/>
+          <w:sz w:val="23"/>
+          <w:szCs w:val="23"/>
+        </w:rPr>
+        <w:t>.</w:t>
+      </w:r>
+      <w:r>
+        <w:rPr>
+          <w:rFonts w:ascii="Roboto" w:hAnsi="Roboto"/>
+          <w:color w:val="2C2D30"/>
+          <w:sz w:val="23"/>
+          <w:szCs w:val="23"/>
+        </w:rPr>
+        <w:br/>
+        <w:t xml:space="preserve">Функцию поиска эльфа в дереве можно реализовать с помощью рекурсивного метода в классе </w:t>
+      </w:r>
+      <w:proofErr w:type="spellStart"/>
+      <w:r>
+        <w:rPr>
+          <w:rFonts w:ascii="Roboto" w:hAnsi="Roboto"/>
+          <w:color w:val="2C2D30"/>
+          <w:sz w:val="23"/>
+          <w:szCs w:val="23"/>
+        </w:rPr>
+        <w:t>Branch</w:t>
+      </w:r>
+      <w:proofErr w:type="spellEnd"/>
+      <w:r>
+        <w:rPr>
+          <w:rFonts w:ascii="Roboto" w:hAnsi="Roboto"/>
+          <w:color w:val="2C2D30"/>
+          <w:sz w:val="23"/>
+          <w:szCs w:val="23"/>
+        </w:rPr>
+        <w:t>, который сначала поищет эльфа в себе, а потом уже на дочерних ветвях.</w:t>
+      </w:r>
+      <w:r>
+        <w:rPr>
+          <w:rFonts w:ascii="Roboto" w:hAnsi="Roboto"/>
+          <w:color w:val="2C2D30"/>
+          <w:sz w:val="23"/>
+          <w:szCs w:val="23"/>
+        </w:rPr>
+        <w:br/>
+        <w:t>Чтобы лучше представлять структуру дерева и понимать, как получать его вершину, взгляните на данный метод:</w:t>
+      </w:r>
+      <w:r>
+        <w:rPr>
+          <w:rFonts w:ascii="Roboto" w:hAnsi="Roboto"/>
+          <w:color w:val="2C2D30"/>
+          <w:sz w:val="23"/>
+          <w:szCs w:val="23"/>
+        </w:rPr>
+        <w:br/>
+      </w:r>
+      <w:r>
+        <w:rPr>
+          <w:rFonts w:ascii="Consolas" w:hAnsi="Consolas" w:cs="Courier New"/>
+          <w:color w:val="C7254E"/>
+          <w:sz w:val="20"/>
+          <w:szCs w:val="20"/>
+          <w:shd w:val="clear" w:color="auto" w:fill="F9F2F4"/>
+        </w:rPr>
+        <w:br/>
+      </w:r>
+      <w:proofErr w:type="spellStart"/>
+      <w:r>
+        <w:rPr>
+          <w:rStyle w:val="HTML"/>
+          <w:rFonts w:ascii="Consolas" w:hAnsi="Consolas"/>
+          <w:color w:val="C7254E"/>
+          <w:shd w:val="clear" w:color="auto" w:fill="F9F2F4"/>
+        </w:rPr>
+        <w:t>Branch</w:t>
+      </w:r>
+      <w:proofErr w:type="spellEnd"/>
+      <w:r>
+        <w:rPr>
+          <w:rStyle w:val="HTML"/>
+          <w:rFonts w:ascii="Consolas" w:hAnsi="Consolas"/>
+          <w:color w:val="C7254E"/>
+          <w:shd w:val="clear" w:color="auto" w:fill="F9F2F4"/>
+        </w:rPr>
+        <w:t xml:space="preserve">\* </w:t>
+      </w:r>
+      <w:proofErr w:type="spellStart"/>
+      <w:r>
+        <w:rPr>
+          <w:rStyle w:val="HTML"/>
+          <w:rFonts w:ascii="Consolas" w:hAnsi="Consolas"/>
+          <w:color w:val="C7254E"/>
+          <w:shd w:val="clear" w:color="auto" w:fill="F9F2F4"/>
+        </w:rPr>
+        <w:t>getTopBranch</w:t>
+      </w:r>
+      <w:proofErr w:type="spellEnd"/>
+      <w:r>
+        <w:rPr>
+          <w:rStyle w:val="HTML"/>
+          <w:rFonts w:ascii="Consolas" w:hAnsi="Consolas"/>
+          <w:color w:val="C7254E"/>
+          <w:shd w:val="clear" w:color="auto" w:fill="F9F2F4"/>
+        </w:rPr>
+        <w:t>()</w:t>
+      </w:r>
+      <w:r>
+        <w:rPr>
+          <w:rFonts w:ascii="Consolas" w:hAnsi="Consolas" w:cs="Courier New"/>
+          <w:color w:val="C7254E"/>
+          <w:sz w:val="20"/>
+          <w:szCs w:val="20"/>
+          <w:shd w:val="clear" w:color="auto" w:fill="F9F2F4"/>
+        </w:rPr>
+        <w:br/>
+      </w:r>
+      <w:r>
+        <w:rPr>
+          <w:rStyle w:val="HTML"/>
+          <w:rFonts w:ascii="Consolas" w:hAnsi="Consolas"/>
+          <w:color w:val="C7254E"/>
+          <w:shd w:val="clear" w:color="auto" w:fill="F9F2F4"/>
+        </w:rPr>
+        <w:t>{</w:t>
+      </w:r>
+      <w:r>
+        <w:rPr>
+          <w:rFonts w:ascii="Consolas" w:hAnsi="Consolas" w:cs="Courier New"/>
+          <w:color w:val="C7254E"/>
+          <w:sz w:val="20"/>
+          <w:szCs w:val="20"/>
+          <w:shd w:val="clear" w:color="auto" w:fill="F9F2F4"/>
+        </w:rPr>
+        <w:br/>
+      </w:r>
+      <w:r>
+        <w:rPr>
+          <w:rStyle w:val="HTML"/>
+          <w:rFonts w:ascii="Consolas" w:hAnsi="Consolas"/>
+          <w:color w:val="C7254E"/>
+          <w:shd w:val="clear" w:color="auto" w:fill="F9F2F4"/>
+        </w:rPr>
+        <w:t>//Если это дерево</w:t>
+      </w:r>
+      <w:r>
+        <w:rPr>
+          <w:rFonts w:ascii="Consolas" w:hAnsi="Consolas" w:cs="Courier New"/>
+          <w:color w:val="C7254E"/>
+          <w:sz w:val="20"/>
+          <w:szCs w:val="20"/>
+          <w:shd w:val="clear" w:color="auto" w:fill="F9F2F4"/>
+        </w:rPr>
+        <w:br/>
+      </w:r>
+      <w:proofErr w:type="spellStart"/>
+      <w:r>
+        <w:rPr>
+          <w:rStyle w:val="HTML"/>
+          <w:rFonts w:ascii="Consolas" w:hAnsi="Consolas"/>
+          <w:color w:val="C7254E"/>
+          <w:shd w:val="clear" w:color="auto" w:fill="F9F2F4"/>
+        </w:rPr>
+        <w:t>if</w:t>
+      </w:r>
+      <w:proofErr w:type="spellEnd"/>
+      <w:r>
+        <w:rPr>
+          <w:rStyle w:val="HTML"/>
+          <w:rFonts w:ascii="Consolas" w:hAnsi="Consolas"/>
+          <w:color w:val="C7254E"/>
+          <w:shd w:val="clear" w:color="auto" w:fill="F9F2F4"/>
+        </w:rPr>
+        <w:t xml:space="preserve"> (</w:t>
+      </w:r>
+      <w:proofErr w:type="spellStart"/>
+      <w:r>
+        <w:rPr>
+          <w:rStyle w:val="HTML"/>
+          <w:rFonts w:ascii="Consolas" w:hAnsi="Consolas"/>
+          <w:color w:val="C7254E"/>
+          <w:shd w:val="clear" w:color="auto" w:fill="F9F2F4"/>
+        </w:rPr>
+        <w:t>parent</w:t>
+      </w:r>
+      <w:proofErr w:type="spellEnd"/>
+      <w:r>
+        <w:rPr>
+          <w:rStyle w:val="HTML"/>
+          <w:rFonts w:ascii="Consolas" w:hAnsi="Consolas"/>
+          <w:color w:val="C7254E"/>
+          <w:shd w:val="clear" w:color="auto" w:fill="F9F2F4"/>
+        </w:rPr>
+        <w:t xml:space="preserve"> == </w:t>
+      </w:r>
+      <w:proofErr w:type="spellStart"/>
+      <w:r>
+        <w:rPr>
+          <w:rStyle w:val="HTML"/>
+          <w:rFonts w:ascii="Consolas" w:hAnsi="Consolas"/>
+          <w:color w:val="C7254E"/>
+          <w:shd w:val="clear" w:color="auto" w:fill="F9F2F4"/>
+        </w:rPr>
+        <w:t>nullptr</w:t>
+      </w:r>
+      <w:proofErr w:type="spellEnd"/>
+      <w:r>
+        <w:rPr>
+          <w:rStyle w:val="HTML"/>
+          <w:rFonts w:ascii="Consolas" w:hAnsi="Consolas"/>
+          <w:color w:val="C7254E"/>
+          <w:shd w:val="clear" w:color="auto" w:fill="F9F2F4"/>
+        </w:rPr>
+        <w:t xml:space="preserve">) </w:t>
+      </w:r>
+      <w:proofErr w:type="spellStart"/>
+      <w:r>
+        <w:rPr>
+          <w:rStyle w:val="HTML"/>
+          <w:rFonts w:ascii="Consolas" w:hAnsi="Consolas"/>
+          <w:color w:val="C7254E"/>
+          <w:shd w:val="clear" w:color="auto" w:fill="F9F2F4"/>
+        </w:rPr>
+        <w:t>return</w:t>
+      </w:r>
+      <w:proofErr w:type="spellEnd"/>
+      <w:r>
+        <w:rPr>
+          <w:rStyle w:val="HTML"/>
+          <w:rFonts w:ascii="Consolas" w:hAnsi="Consolas"/>
+          <w:color w:val="C7254E"/>
+          <w:shd w:val="clear" w:color="auto" w:fill="F9F2F4"/>
+        </w:rPr>
+        <w:t xml:space="preserve"> </w:t>
+      </w:r>
+      <w:proofErr w:type="spellStart"/>
+      <w:r>
+        <w:rPr>
+          <w:rStyle w:val="HTML"/>
+          <w:rFonts w:ascii="Consolas" w:hAnsi="Consolas"/>
+          <w:color w:val="C7254E"/>
+          <w:shd w:val="clear" w:color="auto" w:fill="F9F2F4"/>
+        </w:rPr>
+        <w:t>nullptr</w:t>
+      </w:r>
+      <w:proofErr w:type="spellEnd"/>
+      <w:r>
+        <w:rPr>
+          <w:rStyle w:val="HTML"/>
+          <w:rFonts w:ascii="Consolas" w:hAnsi="Consolas"/>
+          <w:color w:val="C7254E"/>
+          <w:shd w:val="clear" w:color="auto" w:fill="F9F2F4"/>
+        </w:rPr>
+        <w:t>;</w:t>
+      </w:r>
+      <w:r>
+        <w:rPr>
+          <w:rFonts w:ascii="Consolas" w:hAnsi="Consolas" w:cs="Courier New"/>
+          <w:color w:val="C7254E"/>
+          <w:sz w:val="20"/>
+          <w:szCs w:val="20"/>
+          <w:shd w:val="clear" w:color="auto" w:fill="F9F2F4"/>
+        </w:rPr>
+        <w:br/>
+      </w:r>
+      <w:r>
+        <w:rPr>
+          <w:rStyle w:val="HTML"/>
+          <w:rFonts w:ascii="Consolas" w:hAnsi="Consolas"/>
+          <w:color w:val="C7254E"/>
+          <w:shd w:val="clear" w:color="auto" w:fill="F9F2F4"/>
+        </w:rPr>
+        <w:t>//Если это средняя ветка</w:t>
+      </w:r>
+      <w:r>
+        <w:rPr>
+          <w:rFonts w:ascii="Consolas" w:hAnsi="Consolas" w:cs="Courier New"/>
+          <w:color w:val="C7254E"/>
+          <w:sz w:val="20"/>
+          <w:szCs w:val="20"/>
+          <w:shd w:val="clear" w:color="auto" w:fill="F9F2F4"/>
+        </w:rPr>
+        <w:br/>
+      </w:r>
+      <w:proofErr w:type="spellStart"/>
+      <w:r>
+        <w:rPr>
+          <w:rStyle w:val="HTML"/>
+          <w:rFonts w:ascii="Consolas" w:hAnsi="Consolas"/>
+          <w:color w:val="C7254E"/>
+          <w:shd w:val="clear" w:color="auto" w:fill="F9F2F4"/>
+        </w:rPr>
+        <w:t>if</w:t>
+      </w:r>
+      <w:proofErr w:type="spellEnd"/>
+      <w:r>
+        <w:rPr>
+          <w:rStyle w:val="HTML"/>
+          <w:rFonts w:ascii="Consolas" w:hAnsi="Consolas"/>
+          <w:color w:val="C7254E"/>
+          <w:shd w:val="clear" w:color="auto" w:fill="F9F2F4"/>
+        </w:rPr>
+        <w:t xml:space="preserve"> (</w:t>
+      </w:r>
+      <w:proofErr w:type="spellStart"/>
+      <w:r>
+        <w:rPr>
+          <w:rStyle w:val="HTML"/>
+          <w:rFonts w:ascii="Consolas" w:hAnsi="Consolas"/>
+          <w:color w:val="C7254E"/>
+          <w:shd w:val="clear" w:color="auto" w:fill="F9F2F4"/>
+        </w:rPr>
+        <w:t>parent</w:t>
+      </w:r>
+      <w:proofErr w:type="spellEnd"/>
+      <w:r>
+        <w:rPr>
+          <w:rStyle w:val="HTML"/>
+          <w:rFonts w:ascii="Consolas" w:hAnsi="Consolas"/>
+          <w:color w:val="C7254E"/>
+          <w:shd w:val="clear" w:color="auto" w:fill="F9F2F4"/>
+        </w:rPr>
+        <w:t>-&gt;</w:t>
+      </w:r>
+      <w:proofErr w:type="spellStart"/>
+      <w:r>
+        <w:rPr>
+          <w:rStyle w:val="HTML"/>
+          <w:rFonts w:ascii="Consolas" w:hAnsi="Consolas"/>
+          <w:color w:val="C7254E"/>
+          <w:shd w:val="clear" w:color="auto" w:fill="F9F2F4"/>
+        </w:rPr>
+        <w:t>parent</w:t>
+      </w:r>
+      <w:proofErr w:type="spellEnd"/>
+      <w:r>
+        <w:rPr>
+          <w:rStyle w:val="HTML"/>
+          <w:rFonts w:ascii="Consolas" w:hAnsi="Consolas"/>
+          <w:color w:val="C7254E"/>
+          <w:shd w:val="clear" w:color="auto" w:fill="F9F2F4"/>
+        </w:rPr>
+        <w:t xml:space="preserve"> == </w:t>
+      </w:r>
+      <w:proofErr w:type="spellStart"/>
+      <w:r>
+        <w:rPr>
+          <w:rStyle w:val="HTML"/>
+          <w:rFonts w:ascii="Consolas" w:hAnsi="Consolas"/>
+          <w:color w:val="C7254E"/>
+          <w:shd w:val="clear" w:color="auto" w:fill="F9F2F4"/>
+        </w:rPr>
+        <w:t>nullptr</w:t>
+      </w:r>
+      <w:proofErr w:type="spellEnd"/>
+      <w:r>
+        <w:rPr>
+          <w:rStyle w:val="HTML"/>
+          <w:rFonts w:ascii="Consolas" w:hAnsi="Consolas"/>
+          <w:color w:val="C7254E"/>
+          <w:shd w:val="clear" w:color="auto" w:fill="F9F2F4"/>
+        </w:rPr>
+        <w:t xml:space="preserve">) </w:t>
+      </w:r>
+      <w:proofErr w:type="spellStart"/>
+      <w:r>
+        <w:rPr>
+          <w:rStyle w:val="HTML"/>
+          <w:rFonts w:ascii="Consolas" w:hAnsi="Consolas"/>
+          <w:color w:val="C7254E"/>
+          <w:shd w:val="clear" w:color="auto" w:fill="F9F2F4"/>
+        </w:rPr>
+        <w:t>return</w:t>
+      </w:r>
+      <w:proofErr w:type="spellEnd"/>
+      <w:r>
+        <w:rPr>
+          <w:rStyle w:val="HTML"/>
+          <w:rFonts w:ascii="Consolas" w:hAnsi="Consolas"/>
+          <w:color w:val="C7254E"/>
+          <w:shd w:val="clear" w:color="auto" w:fill="F9F2F4"/>
+        </w:rPr>
+        <w:t xml:space="preserve"> </w:t>
+      </w:r>
+      <w:proofErr w:type="spellStart"/>
+      <w:r>
+        <w:rPr>
+          <w:rStyle w:val="HTML"/>
+          <w:rFonts w:ascii="Consolas" w:hAnsi="Consolas"/>
+          <w:color w:val="C7254E"/>
+          <w:shd w:val="clear" w:color="auto" w:fill="F9F2F4"/>
+        </w:rPr>
+        <w:t>parent</w:t>
+      </w:r>
+      <w:proofErr w:type="spellEnd"/>
+      <w:r>
+        <w:rPr>
+          <w:rStyle w:val="HTML"/>
+          <w:rFonts w:ascii="Consolas" w:hAnsi="Consolas"/>
+          <w:color w:val="C7254E"/>
+          <w:shd w:val="clear" w:color="auto" w:fill="F9F2F4"/>
+        </w:rPr>
+        <w:t>;</w:t>
+      </w:r>
+      <w:r>
+        <w:rPr>
+          <w:rFonts w:ascii="Consolas" w:hAnsi="Consolas" w:cs="Courier New"/>
+          <w:color w:val="C7254E"/>
+          <w:sz w:val="20"/>
+          <w:szCs w:val="20"/>
+          <w:shd w:val="clear" w:color="auto" w:fill="F9F2F4"/>
+        </w:rPr>
+        <w:br/>
+      </w:r>
+      <w:r>
+        <w:rPr>
+          <w:rStyle w:val="HTML"/>
+          <w:rFonts w:ascii="Consolas" w:hAnsi="Consolas"/>
+          <w:color w:val="C7254E"/>
+          <w:shd w:val="clear" w:color="auto" w:fill="F9F2F4"/>
+        </w:rPr>
+        <w:t>//Если это маленькая ветка</w:t>
+      </w:r>
+      <w:r>
+        <w:rPr>
+          <w:rFonts w:ascii="Consolas" w:hAnsi="Consolas" w:cs="Courier New"/>
+          <w:color w:val="C7254E"/>
+          <w:sz w:val="20"/>
+          <w:szCs w:val="20"/>
+          <w:shd w:val="clear" w:color="auto" w:fill="F9F2F4"/>
+        </w:rPr>
+        <w:br/>
+      </w:r>
+      <w:proofErr w:type="spellStart"/>
+      <w:r>
+        <w:rPr>
+          <w:rStyle w:val="HTML"/>
+          <w:rFonts w:ascii="Consolas" w:hAnsi="Consolas"/>
+          <w:color w:val="C7254E"/>
+          <w:shd w:val="clear" w:color="auto" w:fill="F9F2F4"/>
+        </w:rPr>
+        <w:t>return</w:t>
+      </w:r>
+      <w:proofErr w:type="spellEnd"/>
+      <w:r>
+        <w:rPr>
+          <w:rStyle w:val="HTML"/>
+          <w:rFonts w:ascii="Consolas" w:hAnsi="Consolas"/>
+          <w:color w:val="C7254E"/>
+          <w:shd w:val="clear" w:color="auto" w:fill="F9F2F4"/>
+        </w:rPr>
+        <w:t xml:space="preserve"> </w:t>
+      </w:r>
+      <w:proofErr w:type="spellStart"/>
+      <w:r>
+        <w:rPr>
+          <w:rStyle w:val="HTML"/>
+          <w:rFonts w:ascii="Consolas" w:hAnsi="Consolas"/>
+          <w:color w:val="C7254E"/>
+          <w:shd w:val="clear" w:color="auto" w:fill="F9F2F4"/>
+        </w:rPr>
+        <w:t>parent</w:t>
+      </w:r>
+      <w:proofErr w:type="spellEnd"/>
+      <w:r>
+        <w:rPr>
+          <w:rStyle w:val="HTML"/>
+          <w:rFonts w:ascii="Consolas" w:hAnsi="Consolas"/>
+          <w:color w:val="C7254E"/>
+          <w:shd w:val="clear" w:color="auto" w:fill="F9F2F4"/>
+        </w:rPr>
+        <w:t>-&gt;</w:t>
+      </w:r>
+      <w:proofErr w:type="spellStart"/>
+      <w:r>
+        <w:rPr>
+          <w:rStyle w:val="HTML"/>
+          <w:rFonts w:ascii="Consolas" w:hAnsi="Consolas"/>
+          <w:color w:val="C7254E"/>
+          <w:shd w:val="clear" w:color="auto" w:fill="F9F2F4"/>
+        </w:rPr>
+        <w:t>getTopBranch</w:t>
+      </w:r>
+      <w:proofErr w:type="spellEnd"/>
+      <w:r>
+        <w:rPr>
+          <w:rStyle w:val="HTML"/>
+          <w:rFonts w:ascii="Consolas" w:hAnsi="Consolas"/>
+          <w:color w:val="C7254E"/>
+          <w:shd w:val="clear" w:color="auto" w:fill="F9F2F4"/>
+        </w:rPr>
+        <w:t>();</w:t>
+      </w:r>
+      <w:r>
+        <w:rPr>
+          <w:rFonts w:ascii="Consolas" w:hAnsi="Consolas" w:cs="Courier New"/>
+          <w:color w:val="C7254E"/>
+          <w:sz w:val="20"/>
+          <w:szCs w:val="20"/>
+          <w:shd w:val="clear" w:color="auto" w:fill="F9F2F4"/>
+        </w:rPr>
+        <w:br/>
+      </w:r>
+      <w:r>
+        <w:rPr>
+          <w:rStyle w:val="HTML"/>
+          <w:rFonts w:ascii="Consolas" w:hAnsi="Consolas"/>
+          <w:color w:val="C7254E"/>
+          <w:shd w:val="clear" w:color="auto" w:fill="F9F2F4"/>
+        </w:rPr>
+        <w:lastRenderedPageBreak/>
+        <w:t>}</w:t>
+      </w:r>
+      <w:r>
+        <w:rPr>
+          <w:rFonts w:ascii="Consolas" w:hAnsi="Consolas" w:cs="Courier New"/>
+          <w:color w:val="C7254E"/>
+          <w:sz w:val="20"/>
+          <w:szCs w:val="20"/>
+          <w:shd w:val="clear" w:color="auto" w:fill="F9F2F4"/>
+        </w:rPr>
+        <w:br/>
+      </w:r>
+      <w:r>
+        <w:rPr>
+          <w:rStyle w:val="HTML"/>
+          <w:rFonts w:ascii="Consolas" w:hAnsi="Consolas"/>
+          <w:color w:val="C7254E"/>
+          <w:shd w:val="clear" w:color="auto" w:fill="F9F2F4"/>
+        </w:rPr>
+        <w:t>[]()</w:t>
+      </w:r>
+      <w:r>
+        <w:rPr>
+          <w:rFonts w:ascii="Consolas" w:hAnsi="Consolas" w:cs="Courier New"/>
+          <w:color w:val="C7254E"/>
+          <w:sz w:val="20"/>
+          <w:szCs w:val="20"/>
+          <w:shd w:val="clear" w:color="auto" w:fill="F9F2F4"/>
+        </w:rPr>
+        <w:br/>
+      </w:r>
+    </w:p>
+    <w:p>
+      <w:pPr>
+        <w:pStyle w:val="4"/>
+        <w:shd w:val="clear" w:color="auto" w:fill="FFFFFF"/>
+        <w:spacing w:before="0" w:beforeAutospacing="0" w:after="0" w:afterAutospacing="0" w:line="405" w:lineRule="atLeast"/>
+        <w:rPr>
+          <w:rFonts w:ascii="inherit" w:hAnsi="inherit"/>
+          <w:b w:val="0"/>
+          <w:bCs w:val="0"/>
+          <w:color w:val="2C2D30"/>
+          <w:sz w:val="26"/>
+          <w:szCs w:val="26"/>
+        </w:rPr>
+      </w:pPr>
+      <w:r>
+        <w:rPr>
+          <w:rFonts w:ascii="inherit" w:hAnsi="inherit"/>
+          <w:b w:val="0"/>
+          <w:bCs w:val="0"/>
+          <w:color w:val="2C2D30"/>
+          <w:sz w:val="26"/>
+          <w:szCs w:val="26"/>
+        </w:rPr>
+        <w:t>Задание 2. Иерархия геометрических фигур</w:t>
+      </w:r>
+    </w:p>
+    <w:p>
+      <w:pPr>
+        <w:pStyle w:val="a4"/>
+        <w:shd w:val="clear" w:color="auto" w:fill="FFFFFF"/>
+        <w:spacing w:before="0" w:beforeAutospacing="0" w:after="0" w:afterAutospacing="0"/>
+        <w:rPr>
+          <w:rFonts w:ascii="Roboto" w:hAnsi="Roboto"/>
+          <w:color w:val="2C2D30"/>
+          <w:sz w:val="23"/>
+          <w:szCs w:val="23"/>
+          <w:lang w:val="en-US"/>
+        </w:rPr>
+      </w:pPr>
+      <w:r>
+        <w:rPr>
+          <w:rStyle w:val="a3"/>
+          <w:rFonts w:ascii="Roboto" w:hAnsi="Roboto"/>
+          <w:color w:val="2C2D30"/>
+          <w:sz w:val="23"/>
+          <w:szCs w:val="23"/>
+        </w:rPr>
+        <w:t>Что нужно сделать</w:t>
+      </w:r>
+      <w:r>
+        <w:rPr>
+          <w:rFonts w:ascii="Roboto" w:hAnsi="Roboto"/>
+          <w:color w:val="2C2D30"/>
+          <w:sz w:val="23"/>
+          <w:szCs w:val="23"/>
+        </w:rPr>
+        <w:br/>
+        <w:t>Спроектируйте иерархию классов различных фигур: круг, квадрат, равносторонний треугольник, прямоугольник.</w:t>
+      </w:r>
+      <w:r>
+        <w:rPr>
+          <w:rFonts w:ascii="Roboto" w:hAnsi="Roboto"/>
+          <w:color w:val="2C2D30"/>
+          <w:sz w:val="23"/>
+          <w:szCs w:val="23"/>
+        </w:rPr>
+        <w:br/>
+        <w:t>Для всех этих фигур есть общие поля-данные — это координаты их центра и условный цвет фигуры: красный, синий или зелёный.</w:t>
+      </w:r>
+      <w:r>
+        <w:rPr>
+          <w:rFonts w:ascii="Roboto" w:hAnsi="Roboto"/>
+          <w:color w:val="2C2D30"/>
+          <w:sz w:val="23"/>
+          <w:szCs w:val="23"/>
+        </w:rPr>
+        <w:br/>
+        <w:t>Для отдельных фигур есть и уникальные параметры: радиус для круга, длина ребра для квадрата и равностороннего треугольника, ширина и высота для прямоугольника. Все данные — это вещественные числа с удвоенной точностью.</w:t>
+      </w:r>
+      <w:r>
+        <w:rPr>
+          <w:rFonts w:ascii="Roboto" w:hAnsi="Roboto"/>
+          <w:color w:val="2C2D30"/>
+          <w:sz w:val="23"/>
+          <w:szCs w:val="23"/>
+        </w:rPr>
+        <w:br/>
+        <w:t>Для каждой из фигур требуется определить метод нахождения площади фигуры, а также метод нахождения прямоугольника, описывающего фигуру полностью (он может быть больше зоны фигуры, но не меньше).</w:t>
+      </w:r>
+      <w:r>
+        <w:rPr>
+          <w:rFonts w:ascii="Roboto" w:hAnsi="Roboto"/>
+          <w:color w:val="2C2D30"/>
+          <w:sz w:val="23"/>
+          <w:szCs w:val="23"/>
+        </w:rPr>
+        <w:br/>
+        <w:t>Для лучшего понимания задачи приведена иллюстрация. На ней разными цветами помечены площади фигур, а пунктиром изображены прямоугольники, описывающие фигуры.</w:t>
+      </w:r>
+      <w:r>
+        <w:rPr>
+          <w:rFonts w:ascii="Roboto" w:hAnsi="Roboto"/>
+          <w:color w:val="2C2D30"/>
+          <w:sz w:val="23"/>
+          <w:szCs w:val="23"/>
+        </w:rPr>
+        <w:br/>
+      </w:r>
+      <w:r>
+        <w:rPr>
+          <w:rFonts w:ascii="Roboto" w:hAnsi="Roboto"/>
+          <w:noProof/>
+          <w:color w:val="2C2D30"/>
+          <w:sz w:val="23"/>
+          <w:szCs w:val="23"/>
+        </w:rPr>
+        <w:drawing>
+          <wp:inline distT="0" distB="0" distL="0" distR="0" wp14:anchorId="1BB707C5" wp14:editId="75F36F75">
+            <wp:extent cx="4876800" cy="1485900"/>
+            <wp:effectExtent l="0" t="0" r="0" b="0"/>
+            <wp:docPr id="930517865" name="Рисунок 1"/>
+            <wp:cNvGraphicFramePr>
+              <a:graphicFrameLocks xmlns:a="http://schemas.openxmlformats.org/drawingml/2006/main" noChangeAspect="1"/>
+            </wp:cNvGraphicFramePr>
+            <a:graphic xmlns:a="http://schemas.openxmlformats.org/drawingml/2006/main">
+              <a:graphicData uri="http://schemas.openxmlformats.org/drawingml/2006/picture">
+                <pic:pic xmlns:pic="http://schemas.openxmlformats.org/drawingml/2006/picture">
+                  <pic:nvPicPr>
+                    <pic:cNvPr id="0" name="Picture 1"/>
+                    <pic:cNvPicPr>
+                      <a:picLocks noChangeAspect="1" noChangeArrowheads="1"/>
+                    </pic:cNvPicPr>
+                  </pic:nvPicPr>
+                  <pic:blipFill>
+                    <a:blip r:embed="rId5">
+                      <a:extLst>
+                        <a:ext uri="{28A0092B-C50C-407E-A947-70E740481C1C}">
+                          <a14:useLocalDpi xmlns:a14="http://schemas.microsoft.com/office/drawing/2010/main" val="0"/>
+                        </a:ext>
+                      </a:extLst>
+                    </a:blip>
+                    <a:srcRect/>
+                    <a:stretch>
+                      <a:fillRect/>
+                    </a:stretch>
+                  </pic:blipFill>
+                  <pic:spPr bwMode="auto">
+                    <a:xfrm>
+                      <a:off x="0" y="0"/>
+                      <a:ext cx="4876800" cy="1485900"/>
+                    </a:xfrm>
+                    <a:prstGeom prst="rect">
+                      <a:avLst/>
+                    </a:prstGeom>
+                    <a:noFill/>
+                    <a:ln>
+                      <a:noFill/>
+                    </a:ln>
+                  </pic:spPr>
+                </pic:pic>
+              </a:graphicData>
+            </a:graphic>
+          </wp:inline>
+        </w:drawing>
+      </w:r>
+      <w:r>
+        <w:rPr>
+          <w:rFonts w:ascii="Roboto" w:hAnsi="Roboto"/>
+          <w:color w:val="2C2D30"/>
+          <w:sz w:val="23"/>
+          <w:szCs w:val="23"/>
+        </w:rPr>
+        <w:br/>
+        <w:t xml:space="preserve">Для теста предусмотрите ввод пользователем команд: </w:t>
+      </w:r>
+      <w:proofErr w:type="spellStart"/>
+      <w:r>
+        <w:rPr>
+          <w:rFonts w:ascii="Roboto" w:hAnsi="Roboto"/>
+          <w:color w:val="2C2D30"/>
+          <w:sz w:val="23"/>
+          <w:szCs w:val="23"/>
+        </w:rPr>
+        <w:t>circle</w:t>
+      </w:r>
+      <w:proofErr w:type="spellEnd"/>
+      <w:r>
+        <w:rPr>
+          <w:rFonts w:ascii="Roboto" w:hAnsi="Roboto"/>
+          <w:color w:val="2C2D30"/>
+          <w:sz w:val="23"/>
+          <w:szCs w:val="23"/>
+        </w:rPr>
+        <w:t xml:space="preserve">, </w:t>
+      </w:r>
+      <w:proofErr w:type="spellStart"/>
+      <w:r>
+        <w:rPr>
+          <w:rFonts w:ascii="Roboto" w:hAnsi="Roboto"/>
+          <w:color w:val="2C2D30"/>
+          <w:sz w:val="23"/>
+          <w:szCs w:val="23"/>
+        </w:rPr>
+        <w:t>square</w:t>
+      </w:r>
+      <w:proofErr w:type="spellEnd"/>
+      <w:r>
+        <w:rPr>
+          <w:rFonts w:ascii="Roboto" w:hAnsi="Roboto"/>
+          <w:color w:val="2C2D30"/>
+          <w:sz w:val="23"/>
+          <w:szCs w:val="23"/>
+        </w:rPr>
+        <w:t xml:space="preserve">, </w:t>
+      </w:r>
+      <w:proofErr w:type="spellStart"/>
+      <w:r>
+        <w:rPr>
+          <w:rFonts w:ascii="Roboto" w:hAnsi="Roboto"/>
+          <w:color w:val="2C2D30"/>
+          <w:sz w:val="23"/>
+          <w:szCs w:val="23"/>
+        </w:rPr>
+        <w:t>triangle</w:t>
+      </w:r>
+      <w:proofErr w:type="spellEnd"/>
+      <w:r>
+        <w:rPr>
+          <w:rFonts w:ascii="Roboto" w:hAnsi="Roboto"/>
+          <w:color w:val="2C2D30"/>
+          <w:sz w:val="23"/>
+          <w:szCs w:val="23"/>
+        </w:rPr>
+        <w:t xml:space="preserve">, </w:t>
+      </w:r>
+      <w:proofErr w:type="spellStart"/>
+      <w:r>
+        <w:rPr>
+          <w:rFonts w:ascii="Roboto" w:hAnsi="Roboto"/>
+          <w:color w:val="2C2D30"/>
+          <w:sz w:val="23"/>
+          <w:szCs w:val="23"/>
+        </w:rPr>
+        <w:t>rectangle</w:t>
+      </w:r>
+      <w:proofErr w:type="spellEnd"/>
+      <w:r>
+        <w:rPr>
+          <w:rFonts w:ascii="Roboto" w:hAnsi="Roboto"/>
+          <w:color w:val="2C2D30"/>
+          <w:sz w:val="23"/>
+          <w:szCs w:val="23"/>
+        </w:rPr>
+        <w:t>, соответствующих фигурам. Команды должны получать параметры фигур и выводить их цвет, площадь и описывающий прямоугольник с координатами.</w:t>
+      </w:r>
+      <w:r>
+        <w:rPr>
+          <w:rFonts w:ascii="Roboto" w:hAnsi="Roboto"/>
+          <w:color w:val="2C2D30"/>
+          <w:sz w:val="23"/>
+          <w:szCs w:val="23"/>
+        </w:rPr>
+        <w:br/>
+      </w:r>
+      <w:r>
+        <w:rPr>
+          <w:rFonts w:ascii="Roboto" w:hAnsi="Roboto"/>
+          <w:color w:val="2C2D30"/>
+          <w:sz w:val="23"/>
+          <w:szCs w:val="23"/>
+        </w:rPr>
+        <w:br/>
+      </w:r>
+      <w:r>
+        <w:rPr>
+          <w:rStyle w:val="a3"/>
+          <w:rFonts w:ascii="Roboto" w:hAnsi="Roboto"/>
+          <w:color w:val="2C2D30"/>
+          <w:sz w:val="23"/>
+          <w:szCs w:val="23"/>
+        </w:rPr>
+        <w:t>Советы и рекомендации</w:t>
+      </w:r>
+      <w:r>
+        <w:rPr>
+          <w:rFonts w:ascii="Roboto" w:hAnsi="Roboto"/>
+          <w:color w:val="2C2D30"/>
+          <w:sz w:val="23"/>
+          <w:szCs w:val="23"/>
+        </w:rPr>
+        <w:br/>
+        <w:t xml:space="preserve">Для цвета фигуры вы можете использовать собственный тип </w:t>
+      </w:r>
+      <w:proofErr w:type="spellStart"/>
+      <w:r>
+        <w:rPr>
+          <w:rFonts w:ascii="Roboto" w:hAnsi="Roboto"/>
+          <w:color w:val="2C2D30"/>
+          <w:sz w:val="23"/>
+          <w:szCs w:val="23"/>
+        </w:rPr>
+        <w:t>enum</w:t>
+      </w:r>
+      <w:proofErr w:type="spellEnd"/>
+      <w:r>
+        <w:rPr>
+          <w:rFonts w:ascii="Roboto" w:hAnsi="Roboto"/>
+          <w:color w:val="2C2D30"/>
+          <w:sz w:val="23"/>
+          <w:szCs w:val="23"/>
+        </w:rPr>
+        <w:t xml:space="preserve">, в котором может содержаться и константа отсутствия цвета — </w:t>
+      </w:r>
+      <w:proofErr w:type="spellStart"/>
+      <w:r>
+        <w:rPr>
+          <w:rFonts w:ascii="Roboto" w:hAnsi="Roboto"/>
+          <w:color w:val="2C2D30"/>
+          <w:sz w:val="23"/>
+          <w:szCs w:val="23"/>
+        </w:rPr>
+        <w:t>None</w:t>
+      </w:r>
+      <w:proofErr w:type="spellEnd"/>
+      <w:r>
+        <w:rPr>
+          <w:rFonts w:ascii="Roboto" w:hAnsi="Roboto"/>
+          <w:color w:val="2C2D30"/>
+          <w:sz w:val="23"/>
+          <w:szCs w:val="23"/>
+        </w:rPr>
+        <w:t>.</w:t>
+      </w:r>
+      <w:r>
+        <w:rPr>
+          <w:rFonts w:ascii="Roboto" w:hAnsi="Roboto"/>
+          <w:color w:val="2C2D30"/>
+          <w:sz w:val="23"/>
+          <w:szCs w:val="23"/>
+        </w:rPr>
+        <w:br/>
+        <w:t xml:space="preserve">Площадь треугольника считается как </w:t>
+      </w:r>
+      <w:proofErr w:type="spellStart"/>
+      <w:r>
+        <w:rPr>
+          <w:rFonts w:ascii="Roboto" w:hAnsi="Roboto"/>
+          <w:color w:val="2C2D30"/>
+          <w:sz w:val="23"/>
+          <w:szCs w:val="23"/>
+        </w:rPr>
+        <w:t>length</w:t>
+      </w:r>
+      <w:proofErr w:type="spellEnd"/>
+      <w:r>
+        <w:rPr>
+          <w:rFonts w:ascii="Roboto" w:hAnsi="Roboto"/>
+          <w:color w:val="2C2D30"/>
+          <w:sz w:val="23"/>
+          <w:szCs w:val="23"/>
+        </w:rPr>
+        <w:t xml:space="preserve"> * </w:t>
+      </w:r>
+      <w:proofErr w:type="spellStart"/>
+      <w:r>
+        <w:rPr>
+          <w:rFonts w:ascii="Roboto" w:hAnsi="Roboto"/>
+          <w:color w:val="2C2D30"/>
+          <w:sz w:val="23"/>
+          <w:szCs w:val="23"/>
+        </w:rPr>
+        <w:t>length</w:t>
+      </w:r>
+      <w:proofErr w:type="spellEnd"/>
+      <w:r>
+        <w:rPr>
+          <w:rFonts w:ascii="Roboto" w:hAnsi="Roboto"/>
+          <w:color w:val="2C2D30"/>
+          <w:sz w:val="23"/>
+          <w:szCs w:val="23"/>
+        </w:rPr>
+        <w:t xml:space="preserve"> * </w:t>
+      </w:r>
+      <w:proofErr w:type="spellStart"/>
+      <w:r>
+        <w:rPr>
+          <w:rFonts w:ascii="Roboto" w:hAnsi="Roboto"/>
+          <w:color w:val="2C2D30"/>
+          <w:sz w:val="23"/>
+          <w:szCs w:val="23"/>
+        </w:rPr>
+        <w:t>std</w:t>
+      </w:r>
+      <w:proofErr w:type="spellEnd"/>
+      <w:r>
+        <w:rPr>
+          <w:rFonts w:ascii="Roboto" w:hAnsi="Roboto"/>
+          <w:color w:val="2C2D30"/>
+          <w:sz w:val="23"/>
+          <w:szCs w:val="23"/>
+        </w:rPr>
+        <w:t>::</w:t>
+      </w:r>
+      <w:proofErr w:type="spellStart"/>
+      <w:r>
+        <w:rPr>
+          <w:rFonts w:ascii="Roboto" w:hAnsi="Roboto"/>
+          <w:color w:val="2C2D30"/>
+          <w:sz w:val="23"/>
+          <w:szCs w:val="23"/>
+        </w:rPr>
+        <w:t>sqrt</w:t>
+      </w:r>
+      <w:proofErr w:type="spellEnd"/>
+      <w:r>
+        <w:rPr>
+          <w:rFonts w:ascii="Roboto" w:hAnsi="Roboto"/>
+          <w:color w:val="2C2D30"/>
+          <w:sz w:val="23"/>
+          <w:szCs w:val="23"/>
+        </w:rPr>
+        <w:t xml:space="preserve">(3) / 4; где </w:t>
+      </w:r>
+      <w:proofErr w:type="spellStart"/>
+      <w:r>
+        <w:rPr>
+          <w:rFonts w:ascii="Roboto" w:hAnsi="Roboto"/>
+          <w:color w:val="2C2D30"/>
+          <w:sz w:val="23"/>
+          <w:szCs w:val="23"/>
+        </w:rPr>
+        <w:t>length</w:t>
+      </w:r>
+      <w:proofErr w:type="spellEnd"/>
+      <w:r>
+        <w:rPr>
+          <w:rFonts w:ascii="Roboto" w:hAnsi="Roboto"/>
+          <w:color w:val="2C2D30"/>
+          <w:sz w:val="23"/>
+          <w:szCs w:val="23"/>
+        </w:rPr>
+        <w:t xml:space="preserve"> — сторона. Площадь круга — как </w:t>
+      </w:r>
+      <w:proofErr w:type="spellStart"/>
+      <w:proofErr w:type="gramStart"/>
+      <w:r>
+        <w:rPr>
+          <w:rFonts w:ascii="Roboto" w:hAnsi="Roboto"/>
+          <w:color w:val="2C2D30"/>
+          <w:sz w:val="23"/>
+          <w:szCs w:val="23"/>
+        </w:rPr>
+        <w:t>atan</w:t>
+      </w:r>
+      <w:proofErr w:type="spellEnd"/>
+      <w:r>
+        <w:rPr>
+          <w:rFonts w:ascii="Roboto" w:hAnsi="Roboto"/>
+          <w:color w:val="2C2D30"/>
+          <w:sz w:val="23"/>
+          <w:szCs w:val="23"/>
+        </w:rPr>
+        <w:t>(</w:t>
+      </w:r>
+      <w:proofErr w:type="gramEnd"/>
+      <w:r>
+        <w:rPr>
+          <w:rFonts w:ascii="Roboto" w:hAnsi="Roboto"/>
+          <w:color w:val="2C2D30"/>
+          <w:sz w:val="23"/>
+          <w:szCs w:val="23"/>
+        </w:rPr>
+        <w:t xml:space="preserve">1) * 4 * </w:t>
+      </w:r>
+      <w:proofErr w:type="spellStart"/>
+      <w:r>
+        <w:rPr>
+          <w:rFonts w:ascii="Roboto" w:hAnsi="Roboto"/>
+          <w:color w:val="2C2D30"/>
+          <w:sz w:val="23"/>
+          <w:szCs w:val="23"/>
+        </w:rPr>
+        <w:t>radius</w:t>
+      </w:r>
+      <w:proofErr w:type="spellEnd"/>
+      <w:r>
+        <w:rPr>
+          <w:rFonts w:ascii="Roboto" w:hAnsi="Roboto"/>
+          <w:color w:val="2C2D30"/>
+          <w:sz w:val="23"/>
+          <w:szCs w:val="23"/>
+        </w:rPr>
+        <w:t>;</w:t>
+      </w:r>
+      <w:r>
+        <w:rPr>
+          <w:rFonts w:ascii="Roboto" w:hAnsi="Roboto"/>
+          <w:color w:val="2C2D30"/>
+          <w:sz w:val="23"/>
+          <w:szCs w:val="23"/>
+        </w:rPr>
+        <w:br/>
+        <w:t>Геометрические формулы вы можете найти в интернете.</w:t>
+      </w:r>
+      <w:r>
+        <w:rPr>
+          <w:rFonts w:ascii="Roboto" w:hAnsi="Roboto"/>
+          <w:color w:val="2C2D30"/>
+          <w:sz w:val="23"/>
+          <w:szCs w:val="23"/>
+        </w:rPr>
+        <w:br/>
+      </w:r>
+    </w:p>
+    <w:p>
+      <w:pPr>
+        <w:pStyle w:val="4"/>
+        <w:shd w:val="clear" w:color="auto" w:fill="FFFFFF"/>
+        <w:spacing w:before="0" w:beforeAutospacing="0" w:after="0" w:afterAutospacing="0" w:line="405" w:lineRule="atLeast"/>
+        <w:rPr>
+          <w:rFonts w:ascii="inherit" w:hAnsi="inherit"/>
+          <w:b w:val="0"/>
+          <w:bCs w:val="0"/>
+          <w:color w:val="2C2D30"/>
+          <w:sz w:val="26"/>
+          <w:szCs w:val="26"/>
+        </w:rPr>
+      </w:pPr>
+      <w:r>
+        <w:rPr>
+          <w:rFonts w:ascii="inherit" w:hAnsi="inherit"/>
+          <w:b w:val="0"/>
+          <w:bCs w:val="0"/>
+          <w:color w:val="2C2D30"/>
+          <w:sz w:val="26"/>
+          <w:szCs w:val="26"/>
+        </w:rPr>
+        <w:t>Задание 3. Симуляция работы компании</w:t>
+      </w:r>
+    </w:p>
+    <w:p>
+      <w:pPr>
+        <w:pStyle w:val="a4"/>
+        <w:shd w:val="clear" w:color="auto" w:fill="FFFFFF"/>
+        <w:spacing w:before="0" w:beforeAutospacing="0" w:after="0" w:afterAutospacing="0"/>
+        <w:rPr>
+          <w:rFonts w:ascii="Roboto" w:hAnsi="Roboto"/>
+          <w:color w:val="2C2D30"/>
+          <w:sz w:val="23"/>
+          <w:szCs w:val="23"/>
+        </w:rPr>
+      </w:pPr>
+      <w:r>
+        <w:rPr>
+          <w:rStyle w:val="a3"/>
+          <w:rFonts w:ascii="Roboto" w:hAnsi="Roboto"/>
+          <w:color w:val="2C2D30"/>
+          <w:sz w:val="23"/>
+          <w:szCs w:val="23"/>
+        </w:rPr>
+        <w:t>Что нужно сделать</w:t>
+      </w:r>
+      <w:r>
+        <w:rPr>
+          <w:rFonts w:ascii="Roboto" w:hAnsi="Roboto"/>
+          <w:color w:val="2C2D30"/>
+          <w:sz w:val="23"/>
+          <w:szCs w:val="23"/>
+        </w:rPr>
+        <w:br/>
+        <w:t>Реализуйте симуляцию работы компании. В компании существует вертикальное управление с иерархией. Есть основные рабочие, подчинённые, разбитые на команды. У каждой команды есть менеджер среднего звена. Всей компанией руководит глава компании. У всех сотрудников, включая руководителя, есть имена.</w:t>
+      </w:r>
+      <w:r>
+        <w:rPr>
+          <w:rFonts w:ascii="Roboto" w:hAnsi="Roboto"/>
+          <w:color w:val="2C2D30"/>
+          <w:sz w:val="23"/>
+          <w:szCs w:val="23"/>
+        </w:rPr>
+        <w:br/>
+      </w:r>
+      <w:r>
+        <w:rPr>
+          <w:rFonts w:ascii="Roboto" w:hAnsi="Roboto"/>
+          <w:color w:val="2C2D30"/>
+          <w:sz w:val="23"/>
+          <w:szCs w:val="23"/>
+        </w:rPr>
+        <w:br/>
+        <w:t>Глава компании выполняет стратегическое управление. Он определяет основной вектор движения — задачи верхнего уровня. Менеджеры среднего звена разбивают эти задачи на подзадачи и раздают их своим подчинённым. Подчинённые выполняют работу.</w:t>
+      </w:r>
+      <w:r>
+        <w:rPr>
+          <w:rFonts w:ascii="Roboto" w:hAnsi="Roboto"/>
+          <w:color w:val="2C2D30"/>
+          <w:sz w:val="23"/>
+          <w:szCs w:val="23"/>
+        </w:rPr>
+        <w:br/>
+        <w:t>• Реализация данной логики должна проходить упрощённым образом. Указания главы компании поступают из стандартного ввода и являются не более чем целочисленными идентификаторами.</w:t>
+      </w:r>
+      <w:r>
+        <w:rPr>
+          <w:rFonts w:ascii="Roboto" w:hAnsi="Roboto"/>
+          <w:color w:val="2C2D30"/>
+          <w:sz w:val="23"/>
+          <w:szCs w:val="23"/>
+        </w:rPr>
+        <w:br/>
+      </w:r>
+      <w:r>
+        <w:rPr>
+          <w:rFonts w:ascii="Roboto" w:hAnsi="Roboto"/>
+          <w:color w:val="2C2D30"/>
+          <w:sz w:val="23"/>
+          <w:szCs w:val="23"/>
+        </w:rPr>
+        <w:lastRenderedPageBreak/>
+        <w:t xml:space="preserve">• Данные идентификаторы служат зерном для генератора случайных чисел. Каждый из менеджеров, принимая себе эту целочисленную команду, добавляет к ней свой порядковый номер и вызывает с результирующей суммой функцию </w:t>
+      </w:r>
+      <w:proofErr w:type="spellStart"/>
+      <w:proofErr w:type="gramStart"/>
+      <w:r>
+        <w:rPr>
+          <w:rFonts w:ascii="Roboto" w:hAnsi="Roboto"/>
+          <w:color w:val="2C2D30"/>
+          <w:sz w:val="23"/>
+          <w:szCs w:val="23"/>
+        </w:rPr>
+        <w:t>std</w:t>
+      </w:r>
+      <w:proofErr w:type="spellEnd"/>
+      <w:r>
+        <w:rPr>
+          <w:rFonts w:ascii="Roboto" w:hAnsi="Roboto"/>
+          <w:color w:val="2C2D30"/>
+          <w:sz w:val="23"/>
+          <w:szCs w:val="23"/>
+        </w:rPr>
+        <w:t>::</w:t>
+      </w:r>
+      <w:proofErr w:type="spellStart"/>
+      <w:proofErr w:type="gramEnd"/>
+      <w:r>
+        <w:rPr>
+          <w:rFonts w:ascii="Roboto" w:hAnsi="Roboto"/>
+          <w:color w:val="2C2D30"/>
+          <w:sz w:val="23"/>
+          <w:szCs w:val="23"/>
+        </w:rPr>
+        <w:t>srand</w:t>
+      </w:r>
+      <w:proofErr w:type="spellEnd"/>
+      <w:r>
+        <w:rPr>
+          <w:rFonts w:ascii="Roboto" w:hAnsi="Roboto"/>
+          <w:color w:val="2C2D30"/>
+          <w:sz w:val="23"/>
+          <w:szCs w:val="23"/>
+        </w:rPr>
+        <w:t>().</w:t>
+      </w:r>
+      <w:r>
+        <w:rPr>
+          <w:rFonts w:ascii="Roboto" w:hAnsi="Roboto"/>
+          <w:color w:val="2C2D30"/>
+          <w:sz w:val="23"/>
+          <w:szCs w:val="23"/>
+        </w:rPr>
+        <w:br/>
+        <w:t>• На основе этой суммы вычисляется общее количество задач, которое требуется выполнить данной командой, — от 1 до количества работников в группе. Всего есть три типа задач для работников: A, B и C. Они тоже выбираются случайно и распределяются между незанятыми рабочими.</w:t>
+      </w:r>
+      <w:r>
+        <w:rPr>
+          <w:rFonts w:ascii="Roboto" w:hAnsi="Roboto"/>
+          <w:color w:val="2C2D30"/>
+          <w:sz w:val="23"/>
+          <w:szCs w:val="23"/>
+        </w:rPr>
+        <w:br/>
+        <w:t>• При старте программы пользователь указывает в стандартном вводе количество команд и количество работников в каждой из команд.</w:t>
+      </w:r>
+      <w:r>
+        <w:rPr>
+          <w:rFonts w:ascii="Roboto" w:hAnsi="Roboto"/>
+          <w:color w:val="2C2D30"/>
+          <w:sz w:val="23"/>
+          <w:szCs w:val="23"/>
+        </w:rPr>
+        <w:br/>
+        <w:t>• Далее пользователь вводит целые числа, которые соответствуют указаниям руководителя компании. Когда какой-то работник или менеджер получил указания или задачу, об этом сообщается в стандартный вывод, включая имя работающего сотрудника. Программа завершается, когда все работники заняты какими-то задачами.</w:t>
+      </w:r>
+      <w:r>
+        <w:rPr>
+          <w:rFonts w:ascii="Roboto" w:hAnsi="Roboto"/>
+          <w:color w:val="2C2D30"/>
+          <w:sz w:val="23"/>
+          <w:szCs w:val="23"/>
+        </w:rPr>
+        <w:br/>
+      </w:r>
+      <w:r>
+        <w:rPr>
+          <w:rFonts w:ascii="Roboto" w:hAnsi="Roboto"/>
+          <w:color w:val="2C2D30"/>
+          <w:sz w:val="23"/>
+          <w:szCs w:val="23"/>
+        </w:rPr>
+        <w:br/>
+      </w:r>
+      <w:r>
+        <w:rPr>
+          <w:rStyle w:val="a3"/>
+          <w:rFonts w:ascii="Roboto" w:hAnsi="Roboto"/>
+          <w:color w:val="2C2D30"/>
+          <w:sz w:val="23"/>
+          <w:szCs w:val="23"/>
+        </w:rPr>
+        <w:t>Советы и рекомендации</w:t>
+      </w:r>
+      <w:r>
+        <w:rPr>
+          <w:rFonts w:ascii="Roboto" w:hAnsi="Roboto"/>
+          <w:color w:val="2C2D30"/>
+          <w:sz w:val="23"/>
+          <w:szCs w:val="23"/>
+        </w:rPr>
+        <w:br/>
+        <w:t xml:space="preserve">Пользуйтесь всем изученным в модуле, включая иерархии классов для представления сотрудников и указатель </w:t>
+      </w:r>
+      <w:proofErr w:type="spellStart"/>
+      <w:r>
+        <w:rPr>
+          <w:rFonts w:ascii="Roboto" w:hAnsi="Roboto"/>
+          <w:color w:val="2C2D30"/>
+          <w:sz w:val="23"/>
+          <w:szCs w:val="23"/>
+        </w:rPr>
+        <w:t>this</w:t>
+      </w:r>
+      <w:proofErr w:type="spellEnd"/>
+      <w:r>
+        <w:rPr>
+          <w:rFonts w:ascii="Roboto" w:hAnsi="Roboto"/>
+          <w:color w:val="2C2D30"/>
+          <w:sz w:val="23"/>
+          <w:szCs w:val="23"/>
+        </w:rPr>
+        <w:t>, если потребуется.</w:t>
+      </w:r>
+      <w:r>
+        <w:rPr>
+          <w:rFonts w:ascii="Roboto" w:hAnsi="Roboto"/>
+          <w:color w:val="2C2D30"/>
+          <w:sz w:val="23"/>
+          <w:szCs w:val="23"/>
+        </w:rPr>
+        <w:br/>
+        <w:t xml:space="preserve">Чтобы проинициализировать генератор случайных чисел, используйте </w:t>
+      </w:r>
+      <w:proofErr w:type="spellStart"/>
+      <w:proofErr w:type="gramStart"/>
+      <w:r>
+        <w:rPr>
+          <w:rFonts w:ascii="Roboto" w:hAnsi="Roboto"/>
+          <w:color w:val="2C2D30"/>
+          <w:sz w:val="23"/>
+          <w:szCs w:val="23"/>
+        </w:rPr>
+        <w:t>std</w:t>
+      </w:r>
+      <w:proofErr w:type="spellEnd"/>
+      <w:r>
+        <w:rPr>
+          <w:rFonts w:ascii="Roboto" w:hAnsi="Roboto"/>
+          <w:color w:val="2C2D30"/>
+          <w:sz w:val="23"/>
+          <w:szCs w:val="23"/>
+        </w:rPr>
+        <w:t>::</w:t>
+      </w:r>
+      <w:proofErr w:type="spellStart"/>
+      <w:proofErr w:type="gramEnd"/>
+      <w:r>
+        <w:rPr>
+          <w:rFonts w:ascii="Roboto" w:hAnsi="Roboto"/>
+          <w:color w:val="2C2D30"/>
+          <w:sz w:val="23"/>
+          <w:szCs w:val="23"/>
+        </w:rPr>
+        <w:t>srand</w:t>
+      </w:r>
+      <w:proofErr w:type="spellEnd"/>
+      <w:r>
+        <w:rPr>
+          <w:rFonts w:ascii="Roboto" w:hAnsi="Roboto"/>
+          <w:color w:val="2C2D30"/>
+          <w:sz w:val="23"/>
+          <w:szCs w:val="23"/>
+        </w:rPr>
+        <w:t>(</w:t>
+      </w:r>
+      <w:proofErr w:type="spellStart"/>
+      <w:r>
+        <w:rPr>
+          <w:rFonts w:ascii="Roboto" w:hAnsi="Roboto"/>
+          <w:color w:val="2C2D30"/>
+          <w:sz w:val="23"/>
+          <w:szCs w:val="23"/>
+        </w:rPr>
+        <w:t>hash</w:t>
+      </w:r>
+      <w:proofErr w:type="spellEnd"/>
+      <w:r>
+        <w:rPr>
+          <w:rFonts w:ascii="Roboto" w:hAnsi="Roboto"/>
+          <w:color w:val="2C2D30"/>
+          <w:sz w:val="23"/>
+          <w:szCs w:val="23"/>
+        </w:rPr>
+        <w:t xml:space="preserve">); где </w:t>
+      </w:r>
+      <w:proofErr w:type="spellStart"/>
+      <w:r>
+        <w:rPr>
+          <w:rFonts w:ascii="Roboto" w:hAnsi="Roboto"/>
+          <w:color w:val="2C2D30"/>
+          <w:sz w:val="23"/>
+          <w:szCs w:val="23"/>
+        </w:rPr>
+        <w:t>hash</w:t>
+      </w:r>
+      <w:proofErr w:type="spellEnd"/>
+      <w:r>
+        <w:rPr>
+          <w:rFonts w:ascii="Roboto" w:hAnsi="Roboto"/>
+          <w:color w:val="2C2D30"/>
+          <w:sz w:val="23"/>
+          <w:szCs w:val="23"/>
+        </w:rPr>
+        <w:t xml:space="preserve"> — некое случайное и уникальное значение, например, ID вашей группы и команды. Для получения количества задач используйте полученный генератор случайных чисел так: </w:t>
+      </w:r>
+      <w:proofErr w:type="spellStart"/>
+      <w:r>
+        <w:rPr>
+          <w:rFonts w:ascii="Roboto" w:hAnsi="Roboto"/>
+          <w:color w:val="2C2D30"/>
+          <w:sz w:val="23"/>
+          <w:szCs w:val="23"/>
+        </w:rPr>
+        <w:t>int</w:t>
+      </w:r>
+      <w:proofErr w:type="spellEnd"/>
+      <w:r>
+        <w:rPr>
+          <w:rFonts w:ascii="Roboto" w:hAnsi="Roboto"/>
+          <w:color w:val="2C2D30"/>
+          <w:sz w:val="23"/>
+          <w:szCs w:val="23"/>
+        </w:rPr>
+        <w:t xml:space="preserve"> </w:t>
+      </w:r>
+      <w:proofErr w:type="spellStart"/>
+      <w:r>
+        <w:rPr>
+          <w:rFonts w:ascii="Roboto" w:hAnsi="Roboto"/>
+          <w:color w:val="2C2D30"/>
+          <w:sz w:val="23"/>
+          <w:szCs w:val="23"/>
+        </w:rPr>
+        <w:t>tasksCount</w:t>
+      </w:r>
+      <w:proofErr w:type="spellEnd"/>
+      <w:r>
+        <w:rPr>
+          <w:rFonts w:ascii="Roboto" w:hAnsi="Roboto"/>
+          <w:color w:val="2C2D30"/>
+          <w:sz w:val="23"/>
+          <w:szCs w:val="23"/>
+        </w:rPr>
+        <w:t xml:space="preserve"> = </w:t>
+      </w:r>
+      <w:proofErr w:type="spellStart"/>
+      <w:proofErr w:type="gramStart"/>
+      <w:r>
+        <w:rPr>
+          <w:rFonts w:ascii="Roboto" w:hAnsi="Roboto"/>
+          <w:color w:val="2C2D30"/>
+          <w:sz w:val="23"/>
+          <w:szCs w:val="23"/>
+        </w:rPr>
+        <w:t>rand</w:t>
+      </w:r>
+      <w:proofErr w:type="spellEnd"/>
+      <w:r>
+        <w:rPr>
+          <w:rFonts w:ascii="Roboto" w:hAnsi="Roboto"/>
+          <w:color w:val="2C2D30"/>
+          <w:sz w:val="23"/>
+          <w:szCs w:val="23"/>
+        </w:rPr>
+        <w:t>(</w:t>
+      </w:r>
+      <w:proofErr w:type="gramEnd"/>
+      <w:r>
+        <w:rPr>
+          <w:rFonts w:ascii="Roboto" w:hAnsi="Roboto"/>
+          <w:color w:val="2C2D30"/>
+          <w:sz w:val="23"/>
+          <w:szCs w:val="23"/>
+        </w:rPr>
+        <w:t>) % (</w:t>
+      </w:r>
+      <w:proofErr w:type="spellStart"/>
+      <w:r>
+        <w:rPr>
+          <w:rFonts w:ascii="Roboto" w:hAnsi="Roboto"/>
+          <w:color w:val="2C2D30"/>
+          <w:sz w:val="23"/>
+          <w:szCs w:val="23"/>
+        </w:rPr>
+        <w:t>team</w:t>
+      </w:r>
+      <w:proofErr w:type="spellEnd"/>
+      <w:r>
+        <w:rPr>
+          <w:rFonts w:ascii="Roboto" w:hAnsi="Roboto"/>
+          <w:color w:val="2C2D30"/>
+          <w:sz w:val="23"/>
+          <w:szCs w:val="23"/>
+        </w:rPr>
+        <w:t>-&gt;</w:t>
+      </w:r>
+      <w:proofErr w:type="spellStart"/>
+      <w:r>
+        <w:rPr>
+          <w:rFonts w:ascii="Roboto" w:hAnsi="Roboto"/>
+          <w:color w:val="2C2D30"/>
+          <w:sz w:val="23"/>
+          <w:szCs w:val="23"/>
+        </w:rPr>
+        <w:t>workers.size</w:t>
+      </w:r>
+      <w:proofErr w:type="spellEnd"/>
+      <w:r>
+        <w:rPr>
+          <w:rFonts w:ascii="Roboto" w:hAnsi="Roboto"/>
+          <w:color w:val="2C2D30"/>
+          <w:sz w:val="23"/>
+          <w:szCs w:val="23"/>
+        </w:rPr>
+        <w:t>() + 1);</w:t>
+      </w:r>
+    </w:p>
+    <w:p>
+      <w:pPr>
+        <w:pStyle w:val="a4"/>
+        <w:shd w:val="clear" w:color="auto" w:fill="FFFFFF"/>
+        <w:spacing w:before="0" w:beforeAutospacing="0" w:after="0" w:afterAutospacing="0"/>
+        <w:rPr>
+          <w:rFonts w:ascii="Roboto" w:hAnsi="Roboto"/>
+          <w:color w:val="2C2D30"/>
+          <w:sz w:val="23"/>
+          <w:szCs w:val="23"/>
+        </w:rPr>
+      </w:pPr>
     </w:p>
     <w:p/>
     <w:sectPr>

</xml_diff>